<commit_message>
Writing of background  has been done
</commit_message>
<xml_diff>
--- a/proposal.docx
+++ b/proposal.docx
@@ -128,7 +128,7 @@
       </w:pPr>
       <w:r>
         <w:rPr/>
-        <w:t>Minor Project Proposal</w:t>
+        <w:t>Major Project Proposal</w:t>
       </w:r>
     </w:p>
     <w:p>
@@ -161,13 +161,7 @@
         <w:rPr>
           <w:b/>
         </w:rPr>
-        <w:t>FAKE PRODUCT IDENTIFICATION USING QR CODE BASED BLOCKCHAIN SYSTEM</w:t>
-      </w:r>
-      <w:r>
-        <w:rPr>
-          <w:b/>
-        </w:rPr>
-        <w:t>”</w:t>
+        <w:t>FAKE PRODUCT IDENTIFICATION USING QR CODE BASED BLOCKCHAIN SYSTEM”</w:t>
       </w:r>
     </w:p>
     <w:p>
@@ -349,25 +343,7 @@
         <w:rPr>
           <w:b/>
         </w:rPr>
-        <w:t>J</w:t>
-      </w:r>
-      <w:r>
-        <w:rPr>
-          <w:b/>
-        </w:rPr>
-        <w:t>UNE</w:t>
-      </w:r>
-      <w:r>
-        <w:rPr>
-          <w:b/>
-        </w:rPr>
-        <w:t xml:space="preserve"> 20</w:t>
-      </w:r>
-      <w:r>
-        <w:rPr>
-          <w:b/>
-        </w:rPr>
-        <w:t>21</w:t>
+        <w:t>JUNE 2021</w:t>
       </w:r>
     </w:p>
     <w:p>
@@ -391,7 +367,6 @@
       </w:pPr>
       <w:r>
         <w:rPr/>
-        <w:t>In this world advancing with innovation, everybody likes to spare time and lessen dreary work. Also, the storage of proper information is crucial. So, to create an efficient way of managing text and numbers, we have used OCR using machine learning algorithm for text and number conversion. The aim of this project is to create numbers and Character Recognition that converts English letters and numbers into digital format and make mark sheet. The main focus of this project is to decrease the delay time that was required for making the mark sheet of student’s exam results which indirectly helps in the student’s academics. Unlike taking a photo, the symbol number, marks, subject name will be stored in database which will be then used to make the mark sheet. The main motive for working on this project is to create a value, save time and reduce repetitive work. Talking about the procedure the text and numbers is scanned which is further noise reduced, skew corrected, gray scaled and other filtering process that makes the scanning process fast and error free. A photo of mark sheet will be captured with the help of pi Camera and raspberry pi microcontroller. Then the scanned text and number is converted to digital format. So, the final converted format (i.e. Text (subject), number (symbol number, marks etc.) can be saved in the database and later the data stored in the database will be used to make mark sheet. This application allows academics section of Nepal to spend less amount of time to make the marks sheet instead of taking huge amount of time in making mark sheet. In terms of market use it can be used by all the academics section such as SLC board, NEB, University, colleges and many more.</w:t>
       </w:r>
     </w:p>
     <w:p>
@@ -408,7 +383,9 @@
       </w:r>
       <w:r>
         <w:rPr/>
-        <w:t xml:space="preserve"> Number and Character Recognition, Pi Camera, Digitalization, Machine Learning algorithms, Optical Character Recognition</w:t>
+        <w:t xml:space="preserve"> Blockchain, Ethereum, Smart contracts</w:t>
+        <w:tab/>
+        <w:tab/>
       </w:r>
     </w:p>
     <w:sdt>
@@ -2836,7 +2813,23 @@
       </w:pPr>
       <w:r>
         <w:rPr/>
-        <w:t>OCR is a conversion of handwritten or any text into machine encoded text. It is a technology that enables us to convert different types of documents, such as scanned paper documents, PDF files or images captured by a digital camera or phone into editable and searchable data. It is able to recognize text in images and convert it into editable text by going through a simplified process. This conversion can be electronic or mechanical. It is used in data entry for paper documents like passport, business cards, receipt and so on which can be stored compactly in a digital format that can later be edited which helps in document management. This technology is very useful since it saves time without the need of retyping the document. It can perform the actions in a few minutes.</w:t>
+        <w:t xml:space="preserve">In context of Nepal, lots of fake product of renowned company is found in market. Because of this it causes </w:t>
+      </w:r>
+      <w:r>
+        <w:rPr/>
+        <w:t>a lots of</w:t>
+      </w:r>
+      <w:r>
+        <w:rPr/>
+        <w:t xml:space="preserve"> renowned company a huge loss and also break trust about the product for  a customer. Individual customer also get in loss because they get the fake product not the genuine one. Also, retailer who is selling a genuine product may have to compete with the retailer who is selling a Counterfeiting product. </w:t>
+      </w:r>
+      <w:r>
+        <w:rPr/>
+        <w:t>As a result, retailer who is selling a genuine product may goes his/her business to a loss.</w:t>
+      </w:r>
+      <w:r>
+        <w:rPr/>
+        <w:t xml:space="preserve"> In order to resolve this problems, one popular technology that can be used is Blockchian. One of the renowned Blockchain application is Bitcoin cryptocurrency. Blockchain is simply a chain of  blocks connected together with hash value. If any of data gets changed in one block, whole of the block following that blocks gets wrong. Any application built using Blockchain technology ensures that contents in data are tamper-proof. </w:t>
       </w:r>
     </w:p>
     <w:p>
@@ -2846,26 +2839,67 @@
       </w:pPr>
       <w:r>
         <w:rPr/>
-        <w:t>The modern English alphabet is a Latin alphabet consisting of 26 letters, each having an upper and lower-case form. A character is any mark or symbol that can appear in writing. A letter is a character that is part of an alphabet. Basically, a character that represents a sound in the language and that can be combined with other characters to form words. Number is a mathematical object used to count, measure, and label. Number can be used to calculate the marks in exam paper.</w:t>
-      </w:r>
-    </w:p>
-    <w:p>
-      <w:pPr>
-        <w:pStyle w:val="Normal"/>
-        <w:rPr/>
-      </w:pPr>
-      <w:r>
-        <w:rPr/>
-        <w:t>The main goal of this project is to convert mark sheets paper which consists of handwritten marks, symbol number, subject into text and number in a digital format which can be stored in database and can be used to create result paper.</w:t>
-      </w:r>
-    </w:p>
-    <w:p>
-      <w:pPr>
-        <w:pStyle w:val="Normal"/>
-        <w:rPr/>
-      </w:pPr>
-      <w:r>
-        <w:rPr/>
+        <w:t xml:space="preserve">The main goal of our project is to </w:t>
+      </w:r>
+      <w:r>
+        <w:rPr/>
+        <w:t>make a</w:t>
+      </w:r>
+      <w:r>
+        <w:rPr/>
+        <w:t xml:space="preserve"> decentralized </w:t>
+      </w:r>
+      <w:r>
+        <w:rPr/>
+        <w:t>B</w:t>
+      </w:r>
+      <w:r>
+        <w:rPr/>
+        <w:t xml:space="preserve">lockchain system to keep the record of </w:t>
+      </w:r>
+      <w:r>
+        <w:rPr/>
+        <w:t>information of</w:t>
+      </w:r>
+      <w:r>
+        <w:rPr/>
+        <w:t xml:space="preserve"> manufactured product </w:t>
+      </w:r>
+      <w:r>
+        <w:rPr/>
+        <w:t>such as</w:t>
+      </w:r>
+      <w:r>
+        <w:rPr/>
+        <w:t xml:space="preserve"> ownership of the product, </w:t>
+      </w:r>
+      <w:r>
+        <w:rPr/>
+        <w:t>model number, Dat</w:t>
+      </w:r>
+      <w:r>
+        <w:rPr/>
+        <w:t>e</w:t>
+      </w:r>
+      <w:r>
+        <w:rPr/>
+        <w:t xml:space="preserve"> of Manufacture and so on. At the customer side, we tends to</w:t>
+      </w:r>
+      <w:r>
+        <w:rPr/>
+        <w:t xml:space="preserve"> use the QR code </w:t>
+      </w:r>
+      <w:r>
+        <w:rPr/>
+        <w:t xml:space="preserve">scanner </w:t>
+      </w:r>
+      <w:r>
+        <w:rPr/>
+        <w:t xml:space="preserve">to get the information about product using and check whether or not the product is genuine or not </w:t>
+      </w:r>
+      <w:r>
+        <w:rPr/>
+        <w:t>which indeed help the customer to buy the given product or not.</w:t>
       </w:r>
     </w:p>
     <w:p>
@@ -2891,7 +2925,11 @@
       </w:pPr>
       <w:r>
         <w:rPr/>
-        <w:t>Optical Character Recognition would be very much appropriate for the characters and number recognition of result paper with much faster and efficient outcome. As compared to the traditional methods of recording alphanumeric character, typing is done manually. Handwritten alphanumeric characters may be difficult to be recognized by recorder and multiple times checking of numbers is required which requires more time. So, OCR is more favorable for scanning marks and symbol numbers and storing it in database in mark sheet format which is more efficient and accurate compared to tradition methods. Besides that, there are also some problems seen in the OCR projects done earlier. OCR is still in the field of research area. Sometimes there may be delay in academic mark sheets of national level examinations which may result in many issues and problems such as students may not be able to get admission in school and colleges on time and there will be gap in their academic progression which will hamper students’ academic study and career.</w:t>
+        <w:t xml:space="preserve"> </w:t>
+      </w:r>
+      <w:r>
+        <w:rPr/>
+        <w:t>career.</w:t>
       </w:r>
     </w:p>
     <w:p>
@@ -4275,9 +4313,9 @@
         <w:tblLook w:val="04a0" w:noHBand="0" w:noVBand="1" w:firstColumn="1" w:lastRow="0" w:lastColumn="0" w:firstRow="1"/>
       </w:tblPr>
       <w:tblGrid>
-        <w:gridCol w:w="645"/>
+        <w:gridCol w:w="644"/>
         <w:gridCol w:w="2265"/>
-        <w:gridCol w:w="1377"/>
+        <w:gridCol w:w="1378"/>
         <w:gridCol w:w="1374"/>
         <w:gridCol w:w="1354"/>
         <w:gridCol w:w="1382"/>
@@ -4288,7 +4326,7 @@
         </w:trPr>
         <w:tc>
           <w:tcPr>
-            <w:tcW w:w="645" w:type="dxa"/>
+            <w:tcW w:w="644" w:type="dxa"/>
             <w:tcBorders/>
           </w:tcPr>
           <w:p>
@@ -4344,7 +4382,7 @@
         </w:tc>
         <w:tc>
           <w:tcPr>
-            <w:tcW w:w="1377" w:type="dxa"/>
+            <w:tcW w:w="1378" w:type="dxa"/>
             <w:tcBorders/>
           </w:tcPr>
           <w:p>
@@ -4461,7 +4499,7 @@
         </w:trPr>
         <w:tc>
           <w:tcPr>
-            <w:tcW w:w="645" w:type="dxa"/>
+            <w:tcW w:w="644" w:type="dxa"/>
             <w:tcBorders/>
           </w:tcPr>
           <w:p>
@@ -4511,7 +4549,7 @@
         </w:tc>
         <w:tc>
           <w:tcPr>
-            <w:tcW w:w="1377" w:type="dxa"/>
+            <w:tcW w:w="1378" w:type="dxa"/>
             <w:tcBorders/>
             <w:shd w:color="auto" w:fill="404040" w:themeFill="text1" w:themeFillTint="bf" w:val="clear"/>
           </w:tcPr>
@@ -4613,7 +4651,7 @@
         </w:trPr>
         <w:tc>
           <w:tcPr>
-            <w:tcW w:w="645" w:type="dxa"/>
+            <w:tcW w:w="644" w:type="dxa"/>
             <w:tcBorders/>
           </w:tcPr>
           <w:p>
@@ -4663,7 +4701,7 @@
         </w:tc>
         <w:tc>
           <w:tcPr>
-            <w:tcW w:w="1377" w:type="dxa"/>
+            <w:tcW w:w="1378" w:type="dxa"/>
             <w:tcBorders/>
             <w:shd w:color="auto" w:fill="404040" w:themeFill="text1" w:themeFillTint="bf" w:val="clear"/>
           </w:tcPr>
@@ -4765,7 +4803,7 @@
         </w:trPr>
         <w:tc>
           <w:tcPr>
-            <w:tcW w:w="645" w:type="dxa"/>
+            <w:tcW w:w="644" w:type="dxa"/>
             <w:tcBorders/>
           </w:tcPr>
           <w:p>
@@ -4815,7 +4853,7 @@
         </w:tc>
         <w:tc>
           <w:tcPr>
-            <w:tcW w:w="1377" w:type="dxa"/>
+            <w:tcW w:w="1378" w:type="dxa"/>
             <w:tcBorders/>
             <w:shd w:color="auto" w:fill="404040" w:themeFill="text1" w:themeFillTint="bf" w:val="clear"/>
           </w:tcPr>
@@ -4917,7 +4955,7 @@
         </w:trPr>
         <w:tc>
           <w:tcPr>
-            <w:tcW w:w="645" w:type="dxa"/>
+            <w:tcW w:w="644" w:type="dxa"/>
             <w:vMerge w:val="restart"/>
             <w:tcBorders/>
           </w:tcPr>
@@ -4987,7 +5025,7 @@
         </w:tc>
         <w:tc>
           <w:tcPr>
-            <w:tcW w:w="1377" w:type="dxa"/>
+            <w:tcW w:w="1378" w:type="dxa"/>
             <w:tcBorders/>
           </w:tcPr>
           <w:p>
@@ -5089,7 +5127,7 @@
         </w:trPr>
         <w:tc>
           <w:tcPr>
-            <w:tcW w:w="645" w:type="dxa"/>
+            <w:tcW w:w="644" w:type="dxa"/>
             <w:vMerge w:val="continue"/>
             <w:tcBorders/>
           </w:tcPr>
@@ -5139,7 +5177,7 @@
         </w:tc>
         <w:tc>
           <w:tcPr>
-            <w:tcW w:w="1377" w:type="dxa"/>
+            <w:tcW w:w="1378" w:type="dxa"/>
             <w:tcBorders/>
           </w:tcPr>
           <w:p>
@@ -5241,7 +5279,7 @@
         </w:trPr>
         <w:tc>
           <w:tcPr>
-            <w:tcW w:w="645" w:type="dxa"/>
+            <w:tcW w:w="644" w:type="dxa"/>
             <w:tcBorders/>
           </w:tcPr>
           <w:p>
@@ -5291,7 +5329,7 @@
         </w:tc>
         <w:tc>
           <w:tcPr>
-            <w:tcW w:w="1377" w:type="dxa"/>
+            <w:tcW w:w="1378" w:type="dxa"/>
             <w:tcBorders/>
           </w:tcPr>
           <w:p>
@@ -5393,7 +5431,7 @@
         </w:trPr>
         <w:tc>
           <w:tcPr>
-            <w:tcW w:w="645" w:type="dxa"/>
+            <w:tcW w:w="644" w:type="dxa"/>
             <w:tcBorders/>
           </w:tcPr>
           <w:p>
@@ -5443,7 +5481,7 @@
         </w:tc>
         <w:tc>
           <w:tcPr>
-            <w:tcW w:w="1377" w:type="dxa"/>
+            <w:tcW w:w="1378" w:type="dxa"/>
             <w:tcBorders/>
             <w:shd w:color="auto" w:fill="404040" w:themeFill="text1" w:themeFillTint="bf" w:val="clear"/>
           </w:tcPr>
@@ -5548,7 +5586,7 @@
         </w:trPr>
         <w:tc>
           <w:tcPr>
-            <w:tcW w:w="645" w:type="dxa"/>
+            <w:tcW w:w="644" w:type="dxa"/>
             <w:tcBorders/>
           </w:tcPr>
           <w:p>
@@ -5598,7 +5636,7 @@
         </w:tc>
         <w:tc>
           <w:tcPr>
-            <w:tcW w:w="1377" w:type="dxa"/>
+            <w:tcW w:w="1378" w:type="dxa"/>
             <w:tcBorders/>
           </w:tcPr>
           <w:p>
@@ -5700,7 +5738,7 @@
         </w:trPr>
         <w:tc>
           <w:tcPr>
-            <w:tcW w:w="645" w:type="dxa"/>
+            <w:tcW w:w="644" w:type="dxa"/>
             <w:tcBorders/>
           </w:tcPr>
           <w:p>
@@ -5750,7 +5788,7 @@
         </w:tc>
         <w:tc>
           <w:tcPr>
-            <w:tcW w:w="1377" w:type="dxa"/>
+            <w:tcW w:w="1378" w:type="dxa"/>
             <w:tcBorders/>
           </w:tcPr>
           <w:p>
@@ -8441,7 +8479,7 @@
           <w:docPartGallery w:val="Bibliographies"/>
           <w:docPartUnique w:val="true"/>
         </w:docPartObj>
-        <w:id w:val="1366183722"/>
+        <w:id w:val="1914790871"/>
       </w:sdtPr>
       <w:sdtContent>
         <w:p>
@@ -8473,14 +8511,14 @@
         <w:tblLook w:val="04a0" w:noHBand="0" w:noVBand="1" w:firstColumn="1" w:lastRow="0" w:lastColumn="0" w:firstRow="1"/>
       </w:tblPr>
       <w:tblGrid>
-        <w:gridCol w:w="353"/>
-        <w:gridCol w:w="7952"/>
+        <w:gridCol w:w="352"/>
+        <w:gridCol w:w="7953"/>
       </w:tblGrid>
       <w:tr>
         <w:trPr/>
         <w:tc>
           <w:tcPr>
-            <w:tcW w:w="353" w:type="dxa"/>
+            <w:tcW w:w="352" w:type="dxa"/>
             <w:tcBorders/>
           </w:tcPr>
           <w:p>
@@ -8497,7 +8535,7 @@
         </w:tc>
         <w:tc>
           <w:tcPr>
-            <w:tcW w:w="7952" w:type="dxa"/>
+            <w:tcW w:w="7953" w:type="dxa"/>
             <w:tcBorders/>
           </w:tcPr>
           <w:p>
@@ -8528,7 +8566,7 @@
         <w:trPr/>
         <w:tc>
           <w:tcPr>
-            <w:tcW w:w="353" w:type="dxa"/>
+            <w:tcW w:w="352" w:type="dxa"/>
             <w:tcBorders/>
           </w:tcPr>
           <w:p>
@@ -8545,7 +8583,7 @@
         </w:tc>
         <w:tc>
           <w:tcPr>
-            <w:tcW w:w="7952" w:type="dxa"/>
+            <w:tcW w:w="7953" w:type="dxa"/>
             <w:tcBorders/>
           </w:tcPr>
           <w:p>
@@ -8565,7 +8603,7 @@
         <w:trPr/>
         <w:tc>
           <w:tcPr>
-            <w:tcW w:w="353" w:type="dxa"/>
+            <w:tcW w:w="352" w:type="dxa"/>
             <w:tcBorders/>
           </w:tcPr>
           <w:p>
@@ -8582,7 +8620,7 @@
         </w:tc>
         <w:tc>
           <w:tcPr>
-            <w:tcW w:w="7952" w:type="dxa"/>
+            <w:tcW w:w="7953" w:type="dxa"/>
             <w:tcBorders/>
           </w:tcPr>
           <w:p>
@@ -8602,7 +8640,7 @@
         <w:trPr/>
         <w:tc>
           <w:tcPr>
-            <w:tcW w:w="353" w:type="dxa"/>
+            <w:tcW w:w="352" w:type="dxa"/>
             <w:tcBorders/>
           </w:tcPr>
           <w:p>
@@ -8619,7 +8657,7 @@
         </w:tc>
         <w:tc>
           <w:tcPr>
-            <w:tcW w:w="7952" w:type="dxa"/>
+            <w:tcW w:w="7953" w:type="dxa"/>
             <w:tcBorders/>
           </w:tcPr>
           <w:p>
@@ -8639,7 +8677,7 @@
         <w:trPr/>
         <w:tc>
           <w:tcPr>
-            <w:tcW w:w="353" w:type="dxa"/>
+            <w:tcW w:w="352" w:type="dxa"/>
             <w:tcBorders/>
           </w:tcPr>
           <w:p>
@@ -8656,7 +8694,7 @@
         </w:tc>
         <w:tc>
           <w:tcPr>
-            <w:tcW w:w="7952" w:type="dxa"/>
+            <w:tcW w:w="7953" w:type="dxa"/>
             <w:tcBorders/>
           </w:tcPr>
           <w:p>
@@ -8676,7 +8714,7 @@
         <w:trPr/>
         <w:tc>
           <w:tcPr>
-            <w:tcW w:w="353" w:type="dxa"/>
+            <w:tcW w:w="352" w:type="dxa"/>
             <w:tcBorders/>
           </w:tcPr>
           <w:p>
@@ -8693,7 +8731,7 @@
         </w:tc>
         <w:tc>
           <w:tcPr>
-            <w:tcW w:w="7952" w:type="dxa"/>
+            <w:tcW w:w="7953" w:type="dxa"/>
             <w:tcBorders/>
           </w:tcPr>
           <w:p>
@@ -8713,7 +8751,7 @@
         <w:trPr/>
         <w:tc>
           <w:tcPr>
-            <w:tcW w:w="353" w:type="dxa"/>
+            <w:tcW w:w="352" w:type="dxa"/>
             <w:tcBorders/>
           </w:tcPr>
           <w:p>
@@ -8730,7 +8768,7 @@
         </w:tc>
         <w:tc>
           <w:tcPr>
-            <w:tcW w:w="7952" w:type="dxa"/>
+            <w:tcW w:w="7953" w:type="dxa"/>
             <w:tcBorders/>
           </w:tcPr>
           <w:p>
@@ -8756,23 +8794,6 @@
         </w:rPr>
       </w:pPr>
       <w:r>
-        <w:fldChar w:fldCharType="begin"/>
-      </w:r>
-      <w:r>
-        <w:rPr>
-          <w:sz w:val="22"/>
-          <w:rFonts w:ascii="Calibri" w:hAnsi="Calibri"/>
-        </w:rPr>
-        <w:instrText> BIBLIOGRAPHY </w:instrText>
-      </w:r>
-      <w:r>
-        <w:rPr>
-          <w:sz w:val="22"/>
-          <w:rFonts w:ascii="Calibri" w:hAnsi="Calibri"/>
-        </w:rPr>
-        <w:fldChar w:fldCharType="separate"/>
-      </w:r>
-      <w:r>
         <w:rPr>
           <w:rFonts w:asciiTheme="minorHAnsi" w:hAnsiTheme="minorHAnsi" w:ascii="Calibri" w:hAnsi="Calibri"/>
           <w:sz w:val="22"/>
@@ -8787,11 +8808,9 @@
         </w:rPr>
       </w:pPr>
       <w:r>
-        <w:rPr/>
-      </w:r>
-      <w:r>
-        <w:rPr/>
-        <w:fldChar w:fldCharType="end"/>
+        <w:rPr>
+          <w:rFonts w:eastAsia="Times New Roman"/>
+        </w:rPr>
       </w:r>
     </w:p>
     <w:p>
@@ -8829,7 +8848,7 @@
         <w:docPartGallery w:val="Page Numbers (Bottom of Page)"/>
         <w:docPartUnique w:val="true"/>
       </w:docPartObj>
-      <w:id w:val="195223720"/>
+      <w:id w:val="2038900524"/>
     </w:sdtPr>
     <w:sdtContent>
       <w:p>
@@ -8881,7 +8900,7 @@
         <w:docPartGallery w:val="Page Numbers (Bottom of Page)"/>
         <w:docPartUnique w:val="true"/>
       </w:docPartObj>
-      <w:id w:val="887661112"/>
+      <w:id w:val="716033439"/>
     </w:sdtPr>
     <w:sdtContent>
       <w:p>
@@ -10929,6 +10948,19 @@
     </w:pPr>
     <w:rPr/>
   </w:style>
+  <w:style w:type="paragraph" w:styleId="FigureIndex1">
+    <w:name w:val="Figure Index 1"/>
+    <w:basedOn w:val="Index"/>
+    <w:qFormat/>
+    <w:pPr>
+      <w:tabs>
+        <w:tab w:val="clear" w:pos="720"/>
+        <w:tab w:val="right" w:pos="8306" w:leader="dot"/>
+      </w:tabs>
+      <w:ind w:left="0" w:hanging="0"/>
+    </w:pPr>
+    <w:rPr/>
+  </w:style>
   <w:style w:type="numbering" w:styleId="NoList" w:default="1">
     <w:name w:val="No List"/>
     <w:uiPriority w:val="99"/>

</xml_diff>

<commit_message>
Expected outcome written 1
</commit_message>
<xml_diff>
--- a/proposal.docx
+++ b/proposal.docx
@@ -6228,7 +6228,7 @@
       </w:pPr>
       <w:r>
         <w:rPr/>
-        <w:t>Extracting the handwritten symbol number, marks, subject into digital format and store in database</w:t>
+        <w:t>Get the information from QR code attach to product using QR code scanner</w:t>
       </w:r>
     </w:p>
     <w:p>
@@ -6243,7 +6243,15 @@
       </w:pPr>
       <w:r>
         <w:rPr/>
-        <w:t>Using that data, we will create the mark sheet of each student.</w:t>
+        <w:t>By providing the information of product to Dapps, Customers can verify that the product is genuin</w:t>
+      </w:r>
+      <w:r>
+        <w:rPr/>
+        <w:t>e</w:t>
+      </w:r>
+      <w:r>
+        <w:rPr/>
+        <w:t xml:space="preserve"> or not. </w:t>
       </w:r>
     </w:p>
     <w:p>
@@ -8399,7 +8407,7 @@
           <w:docPartGallery w:val="Bibliographies"/>
           <w:docPartUnique w:val="true"/>
         </w:docPartObj>
-        <w:id w:val="1674941556"/>
+        <w:id w:val="973857998"/>
       </w:sdtPr>
       <w:sdtContent>
         <w:p>
@@ -8768,7 +8776,7 @@
         <w:docPartGallery w:val="Page Numbers (Bottom of Page)"/>
         <w:docPartUnique w:val="true"/>
       </w:docPartObj>
-      <w:id w:val="49280581"/>
+      <w:id w:val="1727747733"/>
     </w:sdtPr>
     <w:sdtContent>
       <w:p>
@@ -8820,7 +8828,7 @@
         <w:docPartGallery w:val="Page Numbers (Bottom of Page)"/>
         <w:docPartUnique w:val="true"/>
       </w:docPartObj>
-      <w:id w:val="1760041580"/>
+      <w:id w:val="1011428632"/>
     </w:sdtPr>
     <w:sdtContent>
       <w:p>

</xml_diff>

<commit_message>
Adding boththe software and hardware requirements
</commit_message>
<xml_diff>
--- a/proposal.docx
+++ b/proposal.docx
@@ -367,6 +367,7 @@
       </w:pPr>
       <w:r>
         <w:rPr/>
+        <w:t>fd</w:t>
       </w:r>
     </w:p>
     <w:p>
@@ -401,12 +402,10 @@
             <w:pStyle w:val="NoNumHeading"/>
             <w:rPr/>
           </w:pPr>
-          <w:bookmarkStart w:id="3" w:name="_Toc32269355"/>
           <w:r>
             <w:rPr/>
             <w:t>Table of Contents</w:t>
           </w:r>
-          <w:bookmarkEnd w:id="3"/>
         </w:p>
         <w:p>
           <w:pPr>
@@ -2381,12 +2380,12 @@
         <w:pStyle w:val="NoNumHeading"/>
         <w:rPr/>
       </w:pPr>
-      <w:bookmarkStart w:id="4" w:name="_Toc32269356"/>
+      <w:bookmarkStart w:id="3" w:name="_Toc32269356"/>
       <w:r>
         <w:rPr/>
         <w:t>List of Figures</w:t>
       </w:r>
-      <w:bookmarkEnd w:id="4"/>
+      <w:bookmarkEnd w:id="3"/>
     </w:p>
     <w:p>
       <w:pPr>
@@ -2534,12 +2533,12 @@
         <w:pStyle w:val="NoNumHeading"/>
         <w:rPr/>
       </w:pPr>
-      <w:bookmarkStart w:id="5" w:name="_Toc32269357"/>
+      <w:bookmarkStart w:id="4" w:name="_Toc32269357"/>
       <w:r>
         <w:rPr/>
         <w:t>List of Tables</w:t>
       </w:r>
-      <w:bookmarkEnd w:id="5"/>
+      <w:bookmarkEnd w:id="4"/>
     </w:p>
     <w:p>
       <w:pPr>
@@ -2677,12 +2676,12 @@
         <w:pStyle w:val="NoNumHeading"/>
         <w:rPr/>
       </w:pPr>
-      <w:bookmarkStart w:id="6" w:name="_Toc32269358"/>
+      <w:bookmarkStart w:id="5" w:name="_Toc32269358"/>
       <w:r>
         <w:rPr/>
         <w:t>List of Abbreviations</w:t>
       </w:r>
-      <w:bookmarkEnd w:id="6"/>
+      <w:bookmarkEnd w:id="5"/>
     </w:p>
     <w:p>
       <w:pPr>
@@ -2692,13 +2691,7 @@
       <w:r>
         <w:rPr/>
         <w:t>Dapps</w:t>
-      </w:r>
-      <w:r>
-        <w:rPr/>
         <w:tab/>
-      </w:r>
-      <w:r>
-        <w:rPr/>
         <w:t>Decentralized Application</w:t>
       </w:r>
     </w:p>
@@ -2740,12 +2733,12 @@
         </w:numPr>
         <w:rPr/>
       </w:pPr>
-      <w:bookmarkStart w:id="7" w:name="_Toc32269359"/>
+      <w:bookmarkStart w:id="6" w:name="_Toc32269359"/>
       <w:r>
         <w:rPr/>
         <w:t>Introduction</w:t>
       </w:r>
-      <w:bookmarkEnd w:id="7"/>
+      <w:bookmarkEnd w:id="6"/>
     </w:p>
     <w:p>
       <w:pPr>
@@ -2756,12 +2749,12 @@
         </w:numPr>
         <w:rPr/>
       </w:pPr>
-      <w:bookmarkStart w:id="8" w:name="_Toc32269360"/>
+      <w:bookmarkStart w:id="7" w:name="_Toc32269360"/>
       <w:r>
         <w:rPr/>
         <w:t>Background</w:t>
       </w:r>
-      <w:bookmarkEnd w:id="8"/>
+      <w:bookmarkEnd w:id="7"/>
     </w:p>
     <w:p>
       <w:pPr>
@@ -2792,12 +2785,12 @@
         </w:numPr>
         <w:rPr/>
       </w:pPr>
-      <w:bookmarkStart w:id="9" w:name="_Toc32269361"/>
+      <w:bookmarkStart w:id="8" w:name="_Toc32269361"/>
       <w:r>
         <w:rPr/>
         <w:t>Problem Statement</w:t>
       </w:r>
-      <w:bookmarkEnd w:id="9"/>
+      <w:bookmarkEnd w:id="8"/>
     </w:p>
     <w:p>
       <w:pPr>
@@ -2831,12 +2824,12 @@
         </w:numPr>
         <w:rPr/>
       </w:pPr>
-      <w:bookmarkStart w:id="10" w:name="_Toc32269362"/>
+      <w:bookmarkStart w:id="9" w:name="_Toc32269362"/>
       <w:r>
         <w:rPr/>
         <w:t>Objectives</w:t>
       </w:r>
-      <w:bookmarkEnd w:id="10"/>
+      <w:bookmarkEnd w:id="9"/>
     </w:p>
     <w:p>
       <w:pPr>
@@ -2847,12 +2840,12 @@
         </w:numPr>
         <w:rPr/>
       </w:pPr>
-      <w:bookmarkStart w:id="11" w:name="_Toc32269363"/>
+      <w:bookmarkStart w:id="10" w:name="_Toc32269363"/>
       <w:r>
         <w:rPr/>
         <w:t>Main Objective</w:t>
       </w:r>
-      <w:bookmarkEnd w:id="11"/>
+      <w:bookmarkEnd w:id="10"/>
     </w:p>
     <w:p>
       <w:pPr>
@@ -2866,23 +2859,7 @@
       </w:pPr>
       <w:r>
         <w:rPr/>
-        <w:t xml:space="preserve">To design and develop a </w:t>
-      </w:r>
-      <w:r>
-        <w:rPr/>
-        <w:t xml:space="preserve">decentralized Blockchain </w:t>
-      </w:r>
-      <w:r>
-        <w:rPr/>
-        <w:t xml:space="preserve">system for </w:t>
-      </w:r>
-      <w:r>
-        <w:rPr/>
-        <w:t xml:space="preserve">fake product identification using </w:t>
-      </w:r>
-      <w:r>
-        <w:rPr/>
-        <w:t>QR code.</w:t>
+        <w:t>To design and develop a decentralized Blockchain system for fake product identification using QR code.</w:t>
       </w:r>
     </w:p>
     <w:p>
@@ -2903,12 +2880,12 @@
         </w:numPr>
         <w:rPr/>
       </w:pPr>
-      <w:bookmarkStart w:id="12" w:name="_Toc32269364"/>
+      <w:bookmarkStart w:id="11" w:name="_Toc32269364"/>
       <w:r>
         <w:rPr/>
         <w:t>Specific Objectives</w:t>
       </w:r>
-      <w:bookmarkEnd w:id="12"/>
+      <w:bookmarkEnd w:id="11"/>
     </w:p>
     <w:p>
       <w:pPr>
@@ -2921,11 +2898,7 @@
       </w:pPr>
       <w:r>
         <w:rPr/>
-        <w:t xml:space="preserve">To </w:t>
-      </w:r>
-      <w:r>
-        <w:rPr/>
-        <w:t>make a smart contracts using solidity programming language</w:t>
+        <w:t>To make a smart contracts using solidity programming language</w:t>
       </w:r>
     </w:p>
     <w:p>
@@ -2969,11 +2942,7 @@
       </w:pPr>
       <w:r>
         <w:rPr/>
-        <w:t xml:space="preserve">To generate QR code for </w:t>
-      </w:r>
-      <w:r>
-        <w:rPr/>
-        <w:t>a product</w:t>
+        <w:t>To generate QR code for a product</w:t>
       </w:r>
     </w:p>
     <w:p>
@@ -3000,12 +2969,12 @@
         </w:numPr>
         <w:rPr/>
       </w:pPr>
-      <w:bookmarkStart w:id="13" w:name="_Toc32269365"/>
+      <w:bookmarkStart w:id="12" w:name="_Toc32269365"/>
       <w:r>
         <w:rPr/>
         <w:t>Literature Review</w:t>
       </w:r>
-      <w:bookmarkEnd w:id="13"/>
+      <w:bookmarkEnd w:id="12"/>
     </w:p>
     <w:p>
       <w:pPr>
@@ -3309,12 +3278,12 @@
         </w:numPr>
         <w:rPr/>
       </w:pPr>
-      <w:bookmarkStart w:id="14" w:name="_Toc32269366"/>
+      <w:bookmarkStart w:id="13" w:name="_Toc32269366"/>
       <w:r>
         <w:rPr/>
         <w:t>Feasibility Study</w:t>
       </w:r>
-      <w:bookmarkEnd w:id="14"/>
+      <w:bookmarkEnd w:id="13"/>
     </w:p>
     <w:p>
       <w:pPr>
@@ -3325,12 +3294,12 @@
         </w:numPr>
         <w:rPr/>
       </w:pPr>
-      <w:bookmarkStart w:id="15" w:name="_Toc32269367"/>
+      <w:bookmarkStart w:id="14" w:name="_Toc32269367"/>
       <w:r>
         <w:rPr/>
         <w:t>Technical Feasibility</w:t>
       </w:r>
-      <w:bookmarkEnd w:id="15"/>
+      <w:bookmarkEnd w:id="14"/>
     </w:p>
     <w:p>
       <w:pPr>
@@ -3360,12 +3329,12 @@
         </w:numPr>
         <w:rPr/>
       </w:pPr>
-      <w:bookmarkStart w:id="16" w:name="_Toc32269368"/>
+      <w:bookmarkStart w:id="15" w:name="_Toc32269368"/>
       <w:r>
         <w:rPr/>
         <w:t>Financial Feasibility</w:t>
       </w:r>
-      <w:bookmarkEnd w:id="16"/>
+      <w:bookmarkEnd w:id="15"/>
     </w:p>
     <w:p>
       <w:pPr>
@@ -3395,12 +3364,12 @@
         </w:numPr>
         <w:rPr/>
       </w:pPr>
-      <w:bookmarkStart w:id="17" w:name="_Toc32269369"/>
+      <w:bookmarkStart w:id="16" w:name="_Toc32269369"/>
       <w:r>
         <w:rPr/>
         <w:t>Schedule Feasibility</w:t>
       </w:r>
-      <w:bookmarkEnd w:id="17"/>
+      <w:bookmarkEnd w:id="16"/>
     </w:p>
     <w:p>
       <w:pPr>
@@ -3430,12 +3399,12 @@
         </w:numPr>
         <w:rPr/>
       </w:pPr>
-      <w:bookmarkStart w:id="18" w:name="_Toc32269370"/>
+      <w:bookmarkStart w:id="17" w:name="_Toc32269370"/>
       <w:r>
         <w:rPr/>
         <w:t>Operational Feasibility</w:t>
       </w:r>
-      <w:bookmarkEnd w:id="18"/>
+      <w:bookmarkEnd w:id="17"/>
     </w:p>
     <w:p>
       <w:pPr>
@@ -3456,12 +3425,12 @@
         </w:numPr>
         <w:rPr/>
       </w:pPr>
-      <w:bookmarkStart w:id="19" w:name="_Toc32269371"/>
+      <w:bookmarkStart w:id="18" w:name="_Toc32269371"/>
       <w:r>
         <w:rPr/>
         <w:t>Project Methodology</w:t>
       </w:r>
-      <w:bookmarkEnd w:id="19"/>
+      <w:bookmarkEnd w:id="18"/>
     </w:p>
     <w:p>
       <w:pPr>
@@ -3472,12 +3441,12 @@
         </w:numPr>
         <w:rPr/>
       </w:pPr>
-      <w:bookmarkStart w:id="20" w:name="_Toc32269372"/>
+      <w:bookmarkStart w:id="19" w:name="_Toc32269372"/>
       <w:r>
         <w:rPr/>
         <w:t>Block Diagram</w:t>
       </w:r>
-      <w:bookmarkEnd w:id="20"/>
+      <w:bookmarkEnd w:id="19"/>
     </w:p>
     <w:p>
       <w:pPr>
@@ -3543,7 +3512,7 @@
           <w:szCs w:val="22"/>
         </w:rPr>
       </w:pPr>
-      <w:bookmarkStart w:id="21" w:name="_Toc32269198"/>
+      <w:bookmarkStart w:id="20" w:name="_Toc32269198"/>
       <w:r>
         <w:rPr>
           <w:b/>
@@ -3713,7 +3682,7 @@
         </w:rPr>
         <w:t xml:space="preserve"> Block Diagram</w:t>
       </w:r>
-      <w:bookmarkEnd w:id="21"/>
+      <w:bookmarkEnd w:id="20"/>
     </w:p>
     <w:p>
       <w:pPr>
@@ -3742,12 +3711,12 @@
         </w:numPr>
         <w:rPr/>
       </w:pPr>
-      <w:bookmarkStart w:id="22" w:name="_Toc32269373"/>
+      <w:bookmarkStart w:id="21" w:name="_Toc32269373"/>
       <w:r>
         <w:rPr/>
         <w:t>Flow Chart</w:t>
       </w:r>
-      <w:bookmarkEnd w:id="22"/>
+      <w:bookmarkEnd w:id="21"/>
     </w:p>
     <w:p>
       <w:pPr>
@@ -3813,7 +3782,7 @@
           <w:szCs w:val="22"/>
         </w:rPr>
       </w:pPr>
-      <w:bookmarkStart w:id="23" w:name="_Toc32269199"/>
+      <w:bookmarkStart w:id="22" w:name="_Toc32269199"/>
       <w:r>
         <w:rPr>
           <w:b/>
@@ -3995,7 +3964,7 @@
         </w:rPr>
         <w:t xml:space="preserve"> Flow Chart</w:t>
       </w:r>
-      <w:bookmarkEnd w:id="23"/>
+      <w:bookmarkEnd w:id="22"/>
     </w:p>
     <w:p>
       <w:pPr>
@@ -4006,12 +3975,12 @@
         </w:numPr>
         <w:rPr/>
       </w:pPr>
-      <w:bookmarkStart w:id="24" w:name="_Toc32269374"/>
+      <w:bookmarkStart w:id="23" w:name="_Toc32269374"/>
       <w:r>
         <w:rPr/>
         <w:t>Implementation Plan</w:t>
       </w:r>
-      <w:bookmarkEnd w:id="24"/>
+      <w:bookmarkEnd w:id="23"/>
     </w:p>
     <w:p>
       <w:pPr>
@@ -4022,12 +3991,12 @@
         </w:numPr>
         <w:rPr/>
       </w:pPr>
-      <w:bookmarkStart w:id="25" w:name="_Toc32269375"/>
+      <w:bookmarkStart w:id="24" w:name="_Toc32269375"/>
       <w:r>
         <w:rPr/>
         <w:t>Schedule</w:t>
       </w:r>
-      <w:bookmarkEnd w:id="25"/>
+      <w:bookmarkEnd w:id="24"/>
     </w:p>
     <w:p>
       <w:pPr>
@@ -4045,7 +4014,7 @@
           <w:szCs w:val="22"/>
         </w:rPr>
       </w:pPr>
-      <w:bookmarkStart w:id="26" w:name="_Toc32269180"/>
+      <w:bookmarkStart w:id="25" w:name="_Toc32269180"/>
       <w:r>
         <w:rPr>
           <w:b/>
@@ -4215,7 +4184,7 @@
         </w:rPr>
         <w:t xml:space="preserve"> Gantt Chart</w:t>
       </w:r>
-      <w:bookmarkEnd w:id="26"/>
+      <w:bookmarkEnd w:id="25"/>
     </w:p>
     <w:tbl>
       <w:tblPr>
@@ -5855,12 +5824,12 @@
         </w:numPr>
         <w:rPr/>
       </w:pPr>
-      <w:bookmarkStart w:id="27" w:name="_Toc32269376"/>
+      <w:bookmarkStart w:id="26" w:name="_Toc32269376"/>
       <w:r>
         <w:rPr/>
         <w:t>Hardware and Software Requirements</w:t>
       </w:r>
-      <w:bookmarkEnd w:id="27"/>
+      <w:bookmarkEnd w:id="26"/>
     </w:p>
     <w:p>
       <w:pPr>
@@ -5871,12 +5840,12 @@
         </w:numPr>
         <w:rPr/>
       </w:pPr>
-      <w:bookmarkStart w:id="28" w:name="_Toc32269377"/>
+      <w:bookmarkStart w:id="27" w:name="_Toc32269377"/>
       <w:r>
         <w:rPr/>
         <w:t>Hardware Requirements</w:t>
       </w:r>
-      <w:bookmarkEnd w:id="28"/>
+      <w:bookmarkEnd w:id="27"/>
     </w:p>
     <w:p>
       <w:pPr>
@@ -5905,170 +5874,29 @@
       </w:pPr>
       <w:r>
         <w:rPr/>
-        <w:t>Raspberry pi 4 with cable (USB-C), Case</w:t>
-      </w:r>
-    </w:p>
-    <w:p>
-      <w:pPr>
-        <w:pStyle w:val="ListParagraph"/>
-        <w:numPr>
-          <w:ilvl w:val="1"/>
-          <w:numId w:val="6"/>
-        </w:numPr>
-        <w:ind w:left="900" w:hanging="720"/>
-        <w:rPr/>
-      </w:pPr>
-      <w:r>
-        <w:rPr/>
-        <w:t>Pi camera (8 megapixel)</w:t>
-      </w:r>
-    </w:p>
-    <w:p>
-      <w:pPr>
-        <w:pStyle w:val="ListParagraph"/>
-        <w:numPr>
-          <w:ilvl w:val="1"/>
-          <w:numId w:val="6"/>
-        </w:numPr>
-        <w:ind w:left="900" w:hanging="720"/>
-        <w:rPr/>
-      </w:pPr>
-      <w:r>
-        <w:rPr/>
-        <w:t>Male to Male wire</w:t>
-      </w:r>
-    </w:p>
-    <w:p>
-      <w:pPr>
-        <w:pStyle w:val="ListParagraph"/>
-        <w:numPr>
-          <w:ilvl w:val="1"/>
-          <w:numId w:val="6"/>
-        </w:numPr>
-        <w:ind w:left="900" w:hanging="720"/>
-        <w:rPr/>
-      </w:pPr>
-      <w:r>
-        <w:rPr/>
-        <w:t>Male to female wire</w:t>
-      </w:r>
-    </w:p>
-    <w:p>
-      <w:pPr>
-        <w:pStyle w:val="ListParagraph"/>
-        <w:numPr>
-          <w:ilvl w:val="1"/>
-          <w:numId w:val="6"/>
-        </w:numPr>
-        <w:ind w:left="900" w:hanging="720"/>
-        <w:rPr/>
-      </w:pPr>
-      <w:r>
-        <w:rPr/>
-        <w:t>Female to female wire</w:t>
-      </w:r>
-    </w:p>
-    <w:p>
-      <w:pPr>
-        <w:pStyle w:val="ListParagraph"/>
-        <w:numPr>
-          <w:ilvl w:val="1"/>
-          <w:numId w:val="6"/>
-        </w:numPr>
-        <w:ind w:left="900" w:hanging="720"/>
-        <w:rPr/>
-      </w:pPr>
-      <w:r>
-        <w:rPr/>
-        <w:t>SD Card (16 GB)</w:t>
-      </w:r>
-    </w:p>
-    <w:p>
-      <w:pPr>
-        <w:pStyle w:val="ListParagraph"/>
-        <w:numPr>
-          <w:ilvl w:val="1"/>
-          <w:numId w:val="6"/>
-        </w:numPr>
-        <w:ind w:left="900" w:hanging="720"/>
-        <w:rPr/>
-      </w:pPr>
-      <w:r>
-        <w:rPr/>
-        <w:t>USB-C power supply for Raspberry Pi 4</w:t>
-      </w:r>
-    </w:p>
-    <w:p>
-      <w:pPr>
-        <w:pStyle w:val="ListParagraph"/>
-        <w:numPr>
-          <w:ilvl w:val="1"/>
-          <w:numId w:val="6"/>
-        </w:numPr>
-        <w:ind w:left="900" w:hanging="720"/>
-        <w:rPr/>
-      </w:pPr>
-      <w:r>
-        <w:rPr/>
-        <w:t>Led, buzzer</w:t>
-      </w:r>
-    </w:p>
-    <w:p>
-      <w:pPr>
-        <w:pStyle w:val="ListParagraph"/>
-        <w:numPr>
-          <w:ilvl w:val="1"/>
-          <w:numId w:val="6"/>
-        </w:numPr>
-        <w:ind w:left="900" w:hanging="720"/>
-        <w:rPr/>
-      </w:pPr>
-      <w:r>
-        <w:rPr/>
-        <w:t>PIR sensor</w:t>
-      </w:r>
-    </w:p>
-    <w:p>
-      <w:pPr>
-        <w:pStyle w:val="ListParagraph"/>
-        <w:numPr>
-          <w:ilvl w:val="1"/>
-          <w:numId w:val="6"/>
-        </w:numPr>
-        <w:ind w:left="900" w:hanging="720"/>
-        <w:rPr/>
-      </w:pPr>
-      <w:r>
-        <w:rPr/>
-        <w:t>HDMI cable</w:t>
-      </w:r>
-    </w:p>
-    <w:p>
-      <w:pPr>
-        <w:pStyle w:val="ListParagraph"/>
-        <w:ind w:left="900" w:hanging="0"/>
-        <w:rPr/>
-      </w:pPr>
-      <w:r>
-        <w:rPr/>
+        <w:t>Mobile Device with Camera with internet connection</w:t>
       </w:r>
     </w:p>
     <w:p>
       <w:pPr>
         <w:pStyle w:val="Heading3"/>
         <w:numPr>
-          <w:ilvl w:val="2"/>
-          <w:numId w:val="2"/>
+          <w:ilvl w:val="0"/>
+          <w:numId w:val="0"/>
         </w:numPr>
-        <w:ind w:left="900" w:hanging="0"/>
-        <w:rPr/>
-      </w:pPr>
-      <w:bookmarkStart w:id="29" w:name="_Toc32269378"/>
-      <w:r>
-        <w:rPr/>
-        <w:t>Software Requirements</w:t>
-      </w:r>
-      <w:bookmarkEnd w:id="29"/>
+        <w:ind w:left="720" w:hanging="0"/>
+        <w:rPr/>
+      </w:pPr>
+      <w:bookmarkStart w:id="28" w:name="_Toc32269378"/>
+      <w:r>
+        <w:rPr/>
+        <w:t>5</w:t>
+      </w:r>
+      <w:bookmarkEnd w:id="28"/>
+      <w:r>
+        <w:rPr/>
+        <w:t>.2.2  Software Requirement</w:t>
+      </w:r>
     </w:p>
     <w:p>
       <w:pPr>
@@ -6082,7 +5910,7 @@
       </w:pPr>
       <w:r>
         <w:rPr/>
-        <w:t>Python</w:t>
+        <w:t>Ethereum</w:t>
       </w:r>
     </w:p>
     <w:p>
@@ -6097,7 +5925,7 @@
       </w:pPr>
       <w:r>
         <w:rPr/>
-        <w:t>Flask</w:t>
+        <w:t>solidity</w:t>
       </w:r>
     </w:p>
     <w:p>
@@ -6112,7 +5940,7 @@
       </w:pPr>
       <w:r>
         <w:rPr/>
-        <w:t>Mat lab</w:t>
+        <w:t>Node.js</w:t>
       </w:r>
     </w:p>
     <w:p>
@@ -6123,11 +5951,25 @@
           <w:numId w:val="5"/>
         </w:numPr>
         <w:ind w:left="900" w:hanging="720"/>
-        <w:rPr/>
-      </w:pPr>
-      <w:r>
-        <w:rPr/>
-        <w:t>Putty</w:t>
+        <w:rPr>
+          <w:rFonts w:ascii="Times New Roman" w:hAnsi="Times New Roman" w:eastAsia="Calibri" w:cs="Mangal" w:cstheme="minorBidi" w:eastAsiaTheme="minorHAnsi"/>
+          <w:color w:val="auto"/>
+          <w:kern w:val="0"/>
+          <w:sz w:val="24"/>
+          <w:szCs w:val="22"/>
+          <w:lang w:val="en-US" w:eastAsia="en-US" w:bidi="ar-SA"/>
+        </w:rPr>
+      </w:pPr>
+      <w:r>
+        <w:rPr>
+          <w:rFonts w:eastAsia="Calibri" w:cs="Mangal" w:cstheme="minorBidi" w:eastAsiaTheme="minorHAnsi"/>
+          <w:color w:val="auto"/>
+          <w:kern w:val="0"/>
+          <w:sz w:val="24"/>
+          <w:szCs w:val="22"/>
+          <w:lang w:val="en-US" w:eastAsia="en-US" w:bidi="ar-SA"/>
+        </w:rPr>
+        <w:t>HTML</w:t>
       </w:r>
     </w:p>
     <w:p>
@@ -6142,7 +5984,7 @@
       </w:pPr>
       <w:r>
         <w:rPr/>
-        <w:t>Raspbian OS</w:t>
+        <w:t>CSS</w:t>
       </w:r>
     </w:p>
     <w:p>
@@ -6157,7 +5999,11 @@
       </w:pPr>
       <w:r>
         <w:rPr/>
-        <w:t>MYSQL DBMS</w:t>
+        <w:t>Ganach</w:t>
+      </w:r>
+      <w:r>
+        <w:rPr/>
+        <w:t>e</w:t>
       </w:r>
     </w:p>
     <w:p>
@@ -6172,7 +6018,7 @@
       </w:pPr>
       <w:r>
         <w:rPr/>
-        <w:t>Win32 Disk Images</w:t>
+        <w:t>GIT</w:t>
       </w:r>
     </w:p>
     <w:p>
@@ -6187,7 +6033,26 @@
       </w:pPr>
       <w:r>
         <w:rPr/>
-        <w:t>SQL</w:t>
+        <w:t>Javascript</w:t>
+      </w:r>
+    </w:p>
+    <w:p>
+      <w:pPr>
+        <w:pStyle w:val="ListParagraph"/>
+        <w:numPr>
+          <w:ilvl w:val="1"/>
+          <w:numId w:val="5"/>
+        </w:numPr>
+        <w:ind w:left="900" w:hanging="720"/>
+        <w:rPr/>
+      </w:pPr>
+      <w:r>
+        <w:rPr/>
+        <w:t xml:space="preserve">Android </w:t>
+      </w:r>
+      <w:r>
+        <w:rPr/>
+        <w:t>Studio</w:t>
       </w:r>
     </w:p>
     <w:p>
@@ -6199,12 +6064,12 @@
         </w:numPr>
         <w:rPr/>
       </w:pPr>
-      <w:bookmarkStart w:id="30" w:name="_Toc32269379"/>
+      <w:bookmarkStart w:id="29" w:name="_Toc32269379"/>
       <w:r>
         <w:rPr/>
         <w:t>Expected Outcomes</w:t>
       </w:r>
-      <w:bookmarkEnd w:id="30"/>
+      <w:bookmarkEnd w:id="29"/>
     </w:p>
     <w:p>
       <w:pPr>
@@ -6243,2162 +6108,7 @@
       </w:pPr>
       <w:r>
         <w:rPr/>
-        <w:t>By providing the information of product to Dapps, Customers can verify that the product is genuin</w:t>
-      </w:r>
-      <w:r>
-        <w:rPr/>
-        <w:t>e</w:t>
-      </w:r>
-      <w:r>
-        <w:rPr/>
-        <w:t xml:space="preserve"> or not. </w:t>
-      </w:r>
-    </w:p>
-    <w:p>
-      <w:pPr>
-        <w:pStyle w:val="Heading1"/>
-        <w:numPr>
-          <w:ilvl w:val="0"/>
-          <w:numId w:val="2"/>
-        </w:numPr>
-        <w:rPr/>
-      </w:pPr>
-      <w:bookmarkStart w:id="31" w:name="_Toc32269380"/>
-      <w:r>
-        <w:rPr/>
-        <w:t>Cost Estimation</w:t>
-      </w:r>
-      <w:bookmarkEnd w:id="31"/>
-    </w:p>
-    <w:p>
-      <w:pPr>
-        <w:pStyle w:val="Caption1"/>
-        <w:jc w:val="center"/>
-        <w:rPr>
-          <w:b/>
-          <w:b/>
-          <w:bCs/>
-          <w:i w:val="false"/>
-          <w:i w:val="false"/>
-          <w:iCs w:val="false"/>
-          <w:color w:val="auto"/>
-          <w:sz w:val="22"/>
-          <w:szCs w:val="22"/>
-        </w:rPr>
-      </w:pPr>
-      <w:bookmarkStart w:id="32" w:name="_Toc32269181"/>
-      <w:r>
-        <w:rPr>
-          <w:b/>
-          <w:bCs/>
-          <w:i w:val="false"/>
-          <w:iCs w:val="false"/>
-          <w:color w:val="auto"/>
-          <w:sz w:val="22"/>
-          <w:szCs w:val="22"/>
-        </w:rPr>
-        <w:t xml:space="preserve">Table </w:t>
-      </w:r>
-      <w:r>
-        <w:fldChar w:fldCharType="begin"/>
-      </w:r>
-      <w:r>
-        <w:rPr>
-          <w:sz w:val="22"/>
-          <w:i w:val="false"/>
-          <w:b/>
-          <w:szCs w:val="22"/>
-          <w:iCs w:val="false"/>
-          <w:bCs/>
-          <w:color w:val="auto"/>
-        </w:rPr>
-        <w:instrText>STYLEREF 1 \s</w:instrText>
-      </w:r>
-      <w:r>
-        <w:rPr>
-          <w:b/>
-          <w:bCs/>
-          <w:i w:val="false"/>
-          <w:iCs w:val="false"/>
-          <w:color w:val="auto"/>
-          <w:sz w:val="22"/>
-          <w:szCs w:val="22"/>
-        </w:rPr>
-      </w:r>
-      <w:r>
-        <w:rPr>
-          <w:sz w:val="22"/>
-          <w:i w:val="false"/>
-          <w:b/>
-          <w:szCs w:val="22"/>
-          <w:iCs w:val="false"/>
-          <w:bCs/>
-          <w:color w:val="auto"/>
-        </w:rPr>
-        <w:fldChar w:fldCharType="separate"/>
-      </w:r>
-      <w:r>
-        <w:rPr>
-          <w:b/>
-          <w:bCs/>
-          <w:i w:val="false"/>
-          <w:iCs w:val="false"/>
-          <w:color w:val="auto"/>
-          <w:sz w:val="22"/>
-          <w:szCs w:val="22"/>
-        </w:rPr>
-        <w:t>7</w:t>
-      </w:r>
-      <w:r>
-        <w:rPr>
-          <w:b/>
-          <w:bCs/>
-          <w:i w:val="false"/>
-          <w:iCs w:val="false"/>
-          <w:color w:val="auto"/>
-          <w:sz w:val="22"/>
-          <w:szCs w:val="22"/>
-        </w:rPr>
-      </w:r>
-      <w:r>
-        <w:rPr>
-          <w:sz w:val="22"/>
-          <w:i w:val="false"/>
-          <w:b/>
-          <w:szCs w:val="22"/>
-          <w:iCs w:val="false"/>
-          <w:bCs/>
-          <w:color w:val="auto"/>
-        </w:rPr>
-        <w:fldChar w:fldCharType="end"/>
-      </w:r>
-      <w:r>
-        <w:rPr>
-          <w:b/>
-          <w:bCs/>
-          <w:i w:val="false"/>
-          <w:iCs w:val="false"/>
-          <w:color w:val="auto"/>
-          <w:sz w:val="22"/>
-          <w:szCs w:val="22"/>
-        </w:rPr>
-        <w:t>.</w:t>
-      </w:r>
-      <w:r>
-        <w:rPr>
-          <w:b/>
-          <w:bCs/>
-          <w:i w:val="false"/>
-          <w:iCs w:val="false"/>
-          <w:color w:val="auto"/>
-          <w:sz w:val="22"/>
-          <w:szCs w:val="22"/>
-        </w:rPr>
-        <w:fldChar w:fldCharType="begin"/>
-      </w:r>
-      <w:r>
-        <w:rPr>
-          <w:sz w:val="22"/>
-          <w:i w:val="false"/>
-          <w:b/>
-          <w:szCs w:val="22"/>
-          <w:iCs w:val="false"/>
-          <w:bCs/>
-          <w:color w:val="auto"/>
-        </w:rPr>
-        <w:instrText> SEQ Table \* ARABIC </w:instrText>
-      </w:r>
-      <w:r>
-        <w:rPr>
-          <w:sz w:val="22"/>
-          <w:i w:val="false"/>
-          <w:b/>
-          <w:szCs w:val="22"/>
-          <w:iCs w:val="false"/>
-          <w:bCs/>
-          <w:color w:val="auto"/>
-        </w:rPr>
-        <w:fldChar w:fldCharType="separate"/>
-      </w:r>
-      <w:r>
-        <w:rPr>
-          <w:sz w:val="22"/>
-          <w:i w:val="false"/>
-          <w:b/>
-          <w:szCs w:val="22"/>
-          <w:iCs w:val="false"/>
-          <w:bCs/>
-          <w:color w:val="auto"/>
-        </w:rPr>
-        <w:t>2</w:t>
-      </w:r>
-      <w:r>
-        <w:rPr>
-          <w:sz w:val="22"/>
-          <w:i w:val="false"/>
-          <w:b/>
-          <w:szCs w:val="22"/>
-          <w:iCs w:val="false"/>
-          <w:bCs/>
-          <w:color w:val="auto"/>
-        </w:rPr>
-        <w:fldChar w:fldCharType="end"/>
-      </w:r>
-      <w:r>
-        <w:rPr>
-          <w:b/>
-          <w:bCs/>
-          <w:i w:val="false"/>
-          <w:iCs w:val="false"/>
-          <w:color w:val="auto"/>
-          <w:sz w:val="22"/>
-          <w:szCs w:val="22"/>
-        </w:rPr>
-        <w:t xml:space="preserve"> Cost Estimation Table</w:t>
-      </w:r>
-      <w:bookmarkEnd w:id="32"/>
-    </w:p>
-    <w:tbl>
-      <w:tblPr>
-        <w:tblStyle w:val="TableGrid"/>
-        <w:tblW w:w="8260" w:type="dxa"/>
-        <w:jc w:val="center"/>
-        <w:tblInd w:w="0" w:type="dxa"/>
-        <w:tblCellMar>
-          <w:top w:w="0" w:type="dxa"/>
-          <w:left w:w="108" w:type="dxa"/>
-          <w:bottom w:w="0" w:type="dxa"/>
-          <w:right w:w="108" w:type="dxa"/>
-        </w:tblCellMar>
-        <w:tblLook w:val="04a0" w:noHBand="0" w:noVBand="1" w:firstColumn="1" w:lastRow="0" w:lastColumn="0" w:firstRow="1"/>
-      </w:tblPr>
-      <w:tblGrid>
-        <w:gridCol w:w="1034"/>
-        <w:gridCol w:w="10"/>
-        <w:gridCol w:w="4335"/>
-        <w:gridCol w:w="1352"/>
-        <w:gridCol w:w="1528"/>
-      </w:tblGrid>
-      <w:tr>
-        <w:trPr>
-          <w:trHeight w:val="395" w:hRule="atLeast"/>
-        </w:trPr>
-        <w:tc>
-          <w:tcPr>
-            <w:tcW w:w="1034" w:type="dxa"/>
-            <w:tcBorders/>
-            <w:vAlign w:val="center"/>
-          </w:tcPr>
-          <w:p>
-            <w:pPr>
-              <w:pStyle w:val="Normal"/>
-              <w:spacing w:lineRule="auto" w:line="240" w:before="120" w:after="120"/>
-              <w:jc w:val="center"/>
-              <w:rPr>
-                <w:rFonts w:cs="Times New Roman"/>
-                <w:b/>
-                <w:b/>
-                <w:szCs w:val="24"/>
-              </w:rPr>
-            </w:pPr>
-            <w:r>
-              <w:rPr>
-                <w:rFonts w:eastAsia="" w:cs="Times New Roman" w:eastAsiaTheme="minorEastAsia"/>
-                <w:b/>
-                <w:szCs w:val="24"/>
-              </w:rPr>
-              <w:t>S.N.</w:t>
-            </w:r>
-          </w:p>
-        </w:tc>
-        <w:tc>
-          <w:tcPr>
-            <w:tcW w:w="4345" w:type="dxa"/>
-            <w:gridSpan w:val="2"/>
-            <w:tcBorders/>
-            <w:vAlign w:val="center"/>
-          </w:tcPr>
-          <w:p>
-            <w:pPr>
-              <w:pStyle w:val="Normal"/>
-              <w:spacing w:lineRule="auto" w:line="240" w:before="120" w:after="120"/>
-              <w:jc w:val="center"/>
-              <w:rPr>
-                <w:rFonts w:cs="Times New Roman"/>
-                <w:b/>
-                <w:b/>
-                <w:szCs w:val="24"/>
-              </w:rPr>
-            </w:pPr>
-            <w:r>
-              <w:rPr>
-                <w:rFonts w:eastAsia="" w:cs="Times New Roman" w:eastAsiaTheme="minorEastAsia"/>
-                <w:b/>
-                <w:szCs w:val="24"/>
-              </w:rPr>
-              <w:t>Part of list</w:t>
-            </w:r>
-          </w:p>
-        </w:tc>
-        <w:tc>
-          <w:tcPr>
-            <w:tcW w:w="1352" w:type="dxa"/>
-            <w:tcBorders/>
-            <w:vAlign w:val="center"/>
-          </w:tcPr>
-          <w:p>
-            <w:pPr>
-              <w:pStyle w:val="Normal"/>
-              <w:spacing w:lineRule="auto" w:line="240" w:before="120" w:after="120"/>
-              <w:jc w:val="center"/>
-              <w:rPr>
-                <w:rFonts w:cs="Times New Roman"/>
-                <w:b/>
-                <w:b/>
-                <w:szCs w:val="24"/>
-              </w:rPr>
-            </w:pPr>
-            <w:r>
-              <w:rPr>
-                <w:rFonts w:eastAsia="" w:cs="Times New Roman" w:eastAsiaTheme="minorEastAsia"/>
-                <w:b/>
-                <w:szCs w:val="24"/>
-              </w:rPr>
-              <w:t>Quantity</w:t>
-            </w:r>
-          </w:p>
-        </w:tc>
-        <w:tc>
-          <w:tcPr>
-            <w:tcW w:w="1528" w:type="dxa"/>
-            <w:tcBorders/>
-            <w:vAlign w:val="center"/>
-          </w:tcPr>
-          <w:p>
-            <w:pPr>
-              <w:pStyle w:val="Normal"/>
-              <w:spacing w:lineRule="auto" w:line="240" w:before="120" w:after="120"/>
-              <w:jc w:val="center"/>
-              <w:rPr>
-                <w:rFonts w:cs="Times New Roman"/>
-                <w:b/>
-                <w:b/>
-                <w:szCs w:val="24"/>
-              </w:rPr>
-            </w:pPr>
-            <w:r>
-              <w:rPr>
-                <w:rFonts w:eastAsia="" w:cs="Times New Roman" w:eastAsiaTheme="minorEastAsia"/>
-                <w:b/>
-                <w:szCs w:val="24"/>
-              </w:rPr>
-              <w:t>Price (Rs.)</w:t>
-            </w:r>
-          </w:p>
-        </w:tc>
-      </w:tr>
-      <w:tr>
-        <w:trPr>
-          <w:trHeight w:val="54" w:hRule="atLeast"/>
-        </w:trPr>
-        <w:tc>
-          <w:tcPr>
-            <w:tcW w:w="1034" w:type="dxa"/>
-            <w:tcBorders/>
-            <w:vAlign w:val="center"/>
-          </w:tcPr>
-          <w:p>
-            <w:pPr>
-              <w:pStyle w:val="Normal"/>
-              <w:spacing w:lineRule="auto" w:line="240" w:before="120" w:after="120"/>
-              <w:jc w:val="center"/>
-              <w:rPr>
-                <w:rFonts w:cs="Times New Roman"/>
-                <w:szCs w:val="24"/>
-              </w:rPr>
-            </w:pPr>
-            <w:r>
-              <w:rPr>
-                <w:rFonts w:eastAsia="" w:cs="Times New Roman" w:eastAsiaTheme="minorEastAsia"/>
-                <w:szCs w:val="24"/>
-              </w:rPr>
-              <w:t>1</w:t>
-            </w:r>
-          </w:p>
-        </w:tc>
-        <w:tc>
-          <w:tcPr>
-            <w:tcW w:w="4345" w:type="dxa"/>
-            <w:gridSpan w:val="2"/>
-            <w:tcBorders/>
-            <w:vAlign w:val="center"/>
-          </w:tcPr>
-          <w:p>
-            <w:pPr>
-              <w:pStyle w:val="Normal"/>
-              <w:spacing w:lineRule="auto" w:line="240" w:before="120" w:after="120"/>
-              <w:jc w:val="center"/>
-              <w:rPr>
-                <w:rFonts w:cs="Times New Roman"/>
-                <w:szCs w:val="24"/>
-              </w:rPr>
-            </w:pPr>
-            <w:r>
-              <w:rPr>
-                <w:rFonts w:eastAsia="" w:cs="Times New Roman" w:eastAsiaTheme="minorEastAsia"/>
-                <w:szCs w:val="24"/>
-              </w:rPr>
-              <w:t>Raspberry pi with case(4GB)</w:t>
-            </w:r>
-          </w:p>
-        </w:tc>
-        <w:tc>
-          <w:tcPr>
-            <w:tcW w:w="1352" w:type="dxa"/>
-            <w:tcBorders/>
-            <w:vAlign w:val="center"/>
-          </w:tcPr>
-          <w:p>
-            <w:pPr>
-              <w:pStyle w:val="Normal"/>
-              <w:spacing w:lineRule="auto" w:line="240" w:before="120" w:after="120"/>
-              <w:jc w:val="center"/>
-              <w:rPr>
-                <w:rFonts w:cs="Times New Roman"/>
-                <w:szCs w:val="24"/>
-              </w:rPr>
-            </w:pPr>
-            <w:r>
-              <w:rPr>
-                <w:rFonts w:eastAsia="" w:cs="Times New Roman" w:eastAsiaTheme="minorEastAsia"/>
-                <w:szCs w:val="24"/>
-              </w:rPr>
-              <w:t>1</w:t>
-            </w:r>
-          </w:p>
-        </w:tc>
-        <w:tc>
-          <w:tcPr>
-            <w:tcW w:w="1528" w:type="dxa"/>
-            <w:tcBorders/>
-            <w:vAlign w:val="center"/>
-          </w:tcPr>
-          <w:p>
-            <w:pPr>
-              <w:pStyle w:val="Normal"/>
-              <w:spacing w:lineRule="auto" w:line="240" w:before="120" w:after="120"/>
-              <w:jc w:val="center"/>
-              <w:rPr>
-                <w:rFonts w:cs="Times New Roman"/>
-                <w:szCs w:val="24"/>
-              </w:rPr>
-            </w:pPr>
-            <w:r>
-              <w:rPr>
-                <w:rFonts w:eastAsia="" w:cs="Times New Roman" w:eastAsiaTheme="minorEastAsia"/>
-                <w:szCs w:val="24"/>
-              </w:rPr>
-              <w:t>12000</w:t>
-            </w:r>
-          </w:p>
-        </w:tc>
-      </w:tr>
-      <w:tr>
-        <w:trPr>
-          <w:trHeight w:val="368" w:hRule="atLeast"/>
-        </w:trPr>
-        <w:tc>
-          <w:tcPr>
-            <w:tcW w:w="1034" w:type="dxa"/>
-            <w:tcBorders/>
-            <w:vAlign w:val="center"/>
-          </w:tcPr>
-          <w:p>
-            <w:pPr>
-              <w:pStyle w:val="Normal"/>
-              <w:spacing w:lineRule="auto" w:line="240" w:before="120" w:after="120"/>
-              <w:jc w:val="center"/>
-              <w:rPr>
-                <w:rFonts w:cs="Times New Roman"/>
-                <w:szCs w:val="24"/>
-              </w:rPr>
-            </w:pPr>
-            <w:r>
-              <w:rPr>
-                <w:rFonts w:eastAsia="" w:cs="Times New Roman" w:eastAsiaTheme="minorEastAsia"/>
-                <w:szCs w:val="24"/>
-              </w:rPr>
-              <w:t>2</w:t>
-            </w:r>
-          </w:p>
-        </w:tc>
-        <w:tc>
-          <w:tcPr>
-            <w:tcW w:w="4345" w:type="dxa"/>
-            <w:gridSpan w:val="2"/>
-            <w:tcBorders/>
-            <w:vAlign w:val="center"/>
-          </w:tcPr>
-          <w:p>
-            <w:pPr>
-              <w:pStyle w:val="Normal"/>
-              <w:spacing w:lineRule="auto" w:line="240" w:before="120" w:after="120"/>
-              <w:jc w:val="center"/>
-              <w:rPr>
-                <w:rFonts w:cs="Times New Roman"/>
-                <w:szCs w:val="24"/>
-              </w:rPr>
-            </w:pPr>
-            <w:r>
-              <w:rPr>
-                <w:rFonts w:eastAsia="" w:cs="Times New Roman" w:eastAsiaTheme="minorEastAsia"/>
-                <w:szCs w:val="24"/>
-              </w:rPr>
-              <w:t>Pi camera (8 megapixel)</w:t>
-            </w:r>
-          </w:p>
-        </w:tc>
-        <w:tc>
-          <w:tcPr>
-            <w:tcW w:w="1352" w:type="dxa"/>
-            <w:tcBorders/>
-            <w:vAlign w:val="center"/>
-          </w:tcPr>
-          <w:p>
-            <w:pPr>
-              <w:pStyle w:val="Normal"/>
-              <w:spacing w:lineRule="auto" w:line="240" w:before="120" w:after="120"/>
-              <w:jc w:val="center"/>
-              <w:rPr>
-                <w:rFonts w:cs="Times New Roman"/>
-                <w:szCs w:val="24"/>
-              </w:rPr>
-            </w:pPr>
-            <w:r>
-              <w:rPr>
-                <w:rFonts w:eastAsia="" w:cs="Times New Roman" w:eastAsiaTheme="minorEastAsia"/>
-                <w:szCs w:val="24"/>
-              </w:rPr>
-              <w:t>2</w:t>
-            </w:r>
-          </w:p>
-        </w:tc>
-        <w:tc>
-          <w:tcPr>
-            <w:tcW w:w="1528" w:type="dxa"/>
-            <w:tcBorders/>
-            <w:vAlign w:val="center"/>
-          </w:tcPr>
-          <w:p>
-            <w:pPr>
-              <w:pStyle w:val="Normal"/>
-              <w:spacing w:lineRule="auto" w:line="240" w:before="120" w:after="120"/>
-              <w:jc w:val="center"/>
-              <w:rPr>
-                <w:rFonts w:cs="Times New Roman"/>
-                <w:szCs w:val="24"/>
-              </w:rPr>
-            </w:pPr>
-            <w:r>
-              <w:rPr>
-                <w:rFonts w:eastAsia="" w:cs="Times New Roman" w:eastAsiaTheme="minorEastAsia"/>
-                <w:szCs w:val="24"/>
-              </w:rPr>
-              <w:t>7000</w:t>
-            </w:r>
-          </w:p>
-        </w:tc>
-      </w:tr>
-      <w:tr>
-        <w:trPr>
-          <w:trHeight w:val="386" w:hRule="atLeast"/>
-        </w:trPr>
-        <w:tc>
-          <w:tcPr>
-            <w:tcW w:w="1034" w:type="dxa"/>
-            <w:tcBorders/>
-            <w:vAlign w:val="center"/>
-          </w:tcPr>
-          <w:p>
-            <w:pPr>
-              <w:pStyle w:val="Normal"/>
-              <w:spacing w:lineRule="auto" w:line="240" w:before="120" w:after="120"/>
-              <w:jc w:val="center"/>
-              <w:rPr>
-                <w:rFonts w:cs="Times New Roman"/>
-                <w:szCs w:val="24"/>
-              </w:rPr>
-            </w:pPr>
-            <w:r>
-              <w:rPr>
-                <w:rFonts w:eastAsia="" w:cs="Times New Roman" w:eastAsiaTheme="minorEastAsia"/>
-                <w:szCs w:val="24"/>
-              </w:rPr>
-              <w:t>3</w:t>
-            </w:r>
-          </w:p>
-        </w:tc>
-        <w:tc>
-          <w:tcPr>
-            <w:tcW w:w="4345" w:type="dxa"/>
-            <w:gridSpan w:val="2"/>
-            <w:tcBorders/>
-            <w:vAlign w:val="center"/>
-          </w:tcPr>
-          <w:p>
-            <w:pPr>
-              <w:pStyle w:val="Normal"/>
-              <w:spacing w:lineRule="auto" w:line="240" w:before="120" w:after="120"/>
-              <w:jc w:val="center"/>
-              <w:rPr>
-                <w:rFonts w:cs="Times New Roman"/>
-                <w:szCs w:val="24"/>
-              </w:rPr>
-            </w:pPr>
-            <w:r>
-              <w:rPr>
-                <w:rFonts w:eastAsia="" w:cs="Times New Roman" w:eastAsiaTheme="minorEastAsia"/>
-                <w:szCs w:val="24"/>
-              </w:rPr>
-              <w:t>Male to Male wire</w:t>
-            </w:r>
-          </w:p>
-        </w:tc>
-        <w:tc>
-          <w:tcPr>
-            <w:tcW w:w="1352" w:type="dxa"/>
-            <w:tcBorders/>
-            <w:vAlign w:val="center"/>
-          </w:tcPr>
-          <w:p>
-            <w:pPr>
-              <w:pStyle w:val="Normal"/>
-              <w:spacing w:lineRule="auto" w:line="240" w:before="120" w:after="120"/>
-              <w:jc w:val="center"/>
-              <w:rPr>
-                <w:rFonts w:cs="Times New Roman"/>
-                <w:szCs w:val="24"/>
-              </w:rPr>
-            </w:pPr>
-            <w:r>
-              <w:rPr>
-                <w:rFonts w:eastAsia="" w:cs="Times New Roman" w:eastAsiaTheme="minorEastAsia"/>
-                <w:szCs w:val="24"/>
-              </w:rPr>
-              <w:t>15</w:t>
-            </w:r>
-          </w:p>
-        </w:tc>
-        <w:tc>
-          <w:tcPr>
-            <w:tcW w:w="1528" w:type="dxa"/>
-            <w:tcBorders/>
-            <w:vAlign w:val="center"/>
-          </w:tcPr>
-          <w:p>
-            <w:pPr>
-              <w:pStyle w:val="Normal"/>
-              <w:spacing w:lineRule="auto" w:line="240" w:before="120" w:after="120"/>
-              <w:jc w:val="center"/>
-              <w:rPr>
-                <w:rFonts w:cs="Times New Roman"/>
-                <w:szCs w:val="24"/>
-              </w:rPr>
-            </w:pPr>
-            <w:r>
-              <w:rPr>
-                <w:rFonts w:eastAsia="" w:cs="Times New Roman" w:eastAsiaTheme="minorEastAsia"/>
-                <w:szCs w:val="24"/>
-              </w:rPr>
-              <w:t>150</w:t>
-            </w:r>
-          </w:p>
-        </w:tc>
-      </w:tr>
-      <w:tr>
-        <w:trPr/>
-        <w:tc>
-          <w:tcPr>
-            <w:tcW w:w="1034" w:type="dxa"/>
-            <w:tcBorders/>
-            <w:vAlign w:val="center"/>
-          </w:tcPr>
-          <w:p>
-            <w:pPr>
-              <w:pStyle w:val="Normal"/>
-              <w:spacing w:lineRule="auto" w:line="240" w:before="120" w:after="120"/>
-              <w:jc w:val="center"/>
-              <w:rPr>
-                <w:rFonts w:cs="Times New Roman"/>
-                <w:szCs w:val="24"/>
-              </w:rPr>
-            </w:pPr>
-            <w:r>
-              <w:rPr>
-                <w:rFonts w:eastAsia="" w:cs="Times New Roman" w:eastAsiaTheme="minorEastAsia"/>
-                <w:szCs w:val="24"/>
-              </w:rPr>
-              <w:t>4</w:t>
-            </w:r>
-          </w:p>
-        </w:tc>
-        <w:tc>
-          <w:tcPr>
-            <w:tcW w:w="4345" w:type="dxa"/>
-            <w:gridSpan w:val="2"/>
-            <w:tcBorders/>
-            <w:vAlign w:val="center"/>
-          </w:tcPr>
-          <w:p>
-            <w:pPr>
-              <w:pStyle w:val="Normal"/>
-              <w:spacing w:lineRule="auto" w:line="240" w:before="120" w:after="120"/>
-              <w:jc w:val="center"/>
-              <w:rPr>
-                <w:rFonts w:cs="Times New Roman"/>
-                <w:szCs w:val="24"/>
-              </w:rPr>
-            </w:pPr>
-            <w:r>
-              <w:rPr>
-                <w:rFonts w:eastAsia="" w:cs="Times New Roman" w:eastAsiaTheme="minorEastAsia"/>
-                <w:szCs w:val="24"/>
-              </w:rPr>
-              <w:t>Female to Female wire</w:t>
-            </w:r>
-          </w:p>
-        </w:tc>
-        <w:tc>
-          <w:tcPr>
-            <w:tcW w:w="1352" w:type="dxa"/>
-            <w:tcBorders/>
-            <w:vAlign w:val="center"/>
-          </w:tcPr>
-          <w:p>
-            <w:pPr>
-              <w:pStyle w:val="Normal"/>
-              <w:spacing w:lineRule="auto" w:line="240" w:before="120" w:after="120"/>
-              <w:jc w:val="center"/>
-              <w:rPr>
-                <w:rFonts w:cs="Times New Roman"/>
-                <w:szCs w:val="24"/>
-              </w:rPr>
-            </w:pPr>
-            <w:r>
-              <w:rPr>
-                <w:rFonts w:eastAsia="" w:cs="Times New Roman" w:eastAsiaTheme="minorEastAsia"/>
-                <w:szCs w:val="24"/>
-              </w:rPr>
-              <w:t>15</w:t>
-            </w:r>
-          </w:p>
-        </w:tc>
-        <w:tc>
-          <w:tcPr>
-            <w:tcW w:w="1528" w:type="dxa"/>
-            <w:tcBorders/>
-            <w:vAlign w:val="center"/>
-          </w:tcPr>
-          <w:p>
-            <w:pPr>
-              <w:pStyle w:val="Normal"/>
-              <w:spacing w:lineRule="auto" w:line="240" w:before="120" w:after="120"/>
-              <w:jc w:val="center"/>
-              <w:rPr>
-                <w:rFonts w:cs="Times New Roman"/>
-                <w:szCs w:val="24"/>
-              </w:rPr>
-            </w:pPr>
-            <w:r>
-              <w:rPr>
-                <w:rFonts w:eastAsia="" w:cs="Times New Roman" w:eastAsiaTheme="minorEastAsia"/>
-                <w:szCs w:val="24"/>
-              </w:rPr>
-              <w:t>250</w:t>
-            </w:r>
-          </w:p>
-        </w:tc>
-      </w:tr>
-      <w:tr>
-        <w:trPr/>
-        <w:tc>
-          <w:tcPr>
-            <w:tcW w:w="1034" w:type="dxa"/>
-            <w:tcBorders/>
-            <w:vAlign w:val="center"/>
-          </w:tcPr>
-          <w:p>
-            <w:pPr>
-              <w:pStyle w:val="Normal"/>
-              <w:spacing w:lineRule="auto" w:line="240" w:before="120" w:after="120"/>
-              <w:jc w:val="center"/>
-              <w:rPr>
-                <w:rFonts w:cs="Times New Roman"/>
-                <w:szCs w:val="24"/>
-              </w:rPr>
-            </w:pPr>
-            <w:r>
-              <w:rPr>
-                <w:rFonts w:eastAsia="" w:cs="Times New Roman" w:eastAsiaTheme="minorEastAsia"/>
-                <w:szCs w:val="24"/>
-              </w:rPr>
-              <w:t>5</w:t>
-            </w:r>
-          </w:p>
-        </w:tc>
-        <w:tc>
-          <w:tcPr>
-            <w:tcW w:w="4345" w:type="dxa"/>
-            <w:gridSpan w:val="2"/>
-            <w:tcBorders/>
-            <w:vAlign w:val="center"/>
-          </w:tcPr>
-          <w:p>
-            <w:pPr>
-              <w:pStyle w:val="Normal"/>
-              <w:spacing w:lineRule="auto" w:line="240" w:before="120" w:after="120"/>
-              <w:jc w:val="center"/>
-              <w:rPr>
-                <w:rFonts w:cs="Times New Roman"/>
-                <w:szCs w:val="24"/>
-              </w:rPr>
-            </w:pPr>
-            <w:r>
-              <w:rPr>
-                <w:rFonts w:eastAsia="" w:cs="Times New Roman" w:eastAsiaTheme="minorEastAsia"/>
-                <w:szCs w:val="24"/>
-              </w:rPr>
-              <w:t>SD Card (16GB)</w:t>
-            </w:r>
-          </w:p>
-        </w:tc>
-        <w:tc>
-          <w:tcPr>
-            <w:tcW w:w="1352" w:type="dxa"/>
-            <w:tcBorders/>
-            <w:vAlign w:val="center"/>
-          </w:tcPr>
-          <w:p>
-            <w:pPr>
-              <w:pStyle w:val="Normal"/>
-              <w:spacing w:lineRule="auto" w:line="240" w:before="120" w:after="120"/>
-              <w:jc w:val="center"/>
-              <w:rPr>
-                <w:rFonts w:cs="Times New Roman"/>
-                <w:szCs w:val="24"/>
-              </w:rPr>
-            </w:pPr>
-            <w:r>
-              <w:rPr>
-                <w:rFonts w:eastAsia="" w:cs="Times New Roman" w:eastAsiaTheme="minorEastAsia"/>
-                <w:szCs w:val="24"/>
-              </w:rPr>
-              <w:t>2</w:t>
-            </w:r>
-          </w:p>
-        </w:tc>
-        <w:tc>
-          <w:tcPr>
-            <w:tcW w:w="1528" w:type="dxa"/>
-            <w:tcBorders/>
-            <w:vAlign w:val="center"/>
-          </w:tcPr>
-          <w:p>
-            <w:pPr>
-              <w:pStyle w:val="Normal"/>
-              <w:spacing w:lineRule="auto" w:line="240" w:before="120" w:after="120"/>
-              <w:jc w:val="center"/>
-              <w:rPr>
-                <w:rFonts w:cs="Times New Roman"/>
-                <w:szCs w:val="24"/>
-              </w:rPr>
-            </w:pPr>
-            <w:r>
-              <w:rPr>
-                <w:rFonts w:eastAsia="" w:cs="Times New Roman" w:eastAsiaTheme="minorEastAsia"/>
-                <w:szCs w:val="24"/>
-              </w:rPr>
-              <w:t>1800</w:t>
-            </w:r>
-          </w:p>
-        </w:tc>
-      </w:tr>
-      <w:tr>
-        <w:trPr/>
-        <w:tc>
-          <w:tcPr>
-            <w:tcW w:w="1034" w:type="dxa"/>
-            <w:tcBorders/>
-            <w:vAlign w:val="center"/>
-          </w:tcPr>
-          <w:p>
-            <w:pPr>
-              <w:pStyle w:val="Normal"/>
-              <w:spacing w:lineRule="auto" w:line="240" w:before="120" w:after="120"/>
-              <w:jc w:val="center"/>
-              <w:rPr>
-                <w:rFonts w:cs="Times New Roman"/>
-                <w:szCs w:val="24"/>
-              </w:rPr>
-            </w:pPr>
-            <w:r>
-              <w:rPr>
-                <w:rFonts w:eastAsia="" w:cs="Times New Roman" w:eastAsiaTheme="minorEastAsia"/>
-                <w:szCs w:val="24"/>
-              </w:rPr>
-              <w:t>6</w:t>
-            </w:r>
-          </w:p>
-        </w:tc>
-        <w:tc>
-          <w:tcPr>
-            <w:tcW w:w="4345" w:type="dxa"/>
-            <w:gridSpan w:val="2"/>
-            <w:tcBorders/>
-            <w:vAlign w:val="center"/>
-          </w:tcPr>
-          <w:p>
-            <w:pPr>
-              <w:pStyle w:val="Normal"/>
-              <w:spacing w:lineRule="auto" w:line="240" w:before="120" w:after="120"/>
-              <w:jc w:val="center"/>
-              <w:rPr>
-                <w:rFonts w:cs="Times New Roman"/>
-                <w:szCs w:val="24"/>
-              </w:rPr>
-            </w:pPr>
-            <w:r>
-              <w:rPr>
-                <w:rFonts w:eastAsia="" w:cs="Times New Roman" w:eastAsiaTheme="minorEastAsia"/>
-                <w:szCs w:val="24"/>
-              </w:rPr>
-              <w:t>Universal micro USB power supply</w:t>
-            </w:r>
-          </w:p>
-        </w:tc>
-        <w:tc>
-          <w:tcPr>
-            <w:tcW w:w="1352" w:type="dxa"/>
-            <w:tcBorders/>
-            <w:vAlign w:val="center"/>
-          </w:tcPr>
-          <w:p>
-            <w:pPr>
-              <w:pStyle w:val="Normal"/>
-              <w:spacing w:lineRule="auto" w:line="240" w:before="120" w:after="120"/>
-              <w:jc w:val="center"/>
-              <w:rPr>
-                <w:rFonts w:cs="Times New Roman"/>
-                <w:szCs w:val="24"/>
-              </w:rPr>
-            </w:pPr>
-            <w:r>
-              <w:rPr>
-                <w:rFonts w:eastAsia="" w:cs="Times New Roman" w:eastAsiaTheme="minorEastAsia"/>
-                <w:szCs w:val="24"/>
-              </w:rPr>
-              <w:t>1</w:t>
-            </w:r>
-          </w:p>
-        </w:tc>
-        <w:tc>
-          <w:tcPr>
-            <w:tcW w:w="1528" w:type="dxa"/>
-            <w:tcBorders/>
-            <w:vAlign w:val="center"/>
-          </w:tcPr>
-          <w:p>
-            <w:pPr>
-              <w:pStyle w:val="Normal"/>
-              <w:spacing w:lineRule="auto" w:line="240" w:before="120" w:after="120"/>
-              <w:jc w:val="center"/>
-              <w:rPr>
-                <w:rFonts w:cs="Times New Roman"/>
-                <w:szCs w:val="24"/>
-              </w:rPr>
-            </w:pPr>
-            <w:r>
-              <w:rPr>
-                <w:rFonts w:eastAsia="" w:cs="Times New Roman" w:eastAsiaTheme="minorEastAsia"/>
-                <w:szCs w:val="24"/>
-              </w:rPr>
-              <w:t>150</w:t>
-            </w:r>
-          </w:p>
-        </w:tc>
-      </w:tr>
-      <w:tr>
-        <w:trPr/>
-        <w:tc>
-          <w:tcPr>
-            <w:tcW w:w="1034" w:type="dxa"/>
-            <w:tcBorders/>
-            <w:vAlign w:val="center"/>
-          </w:tcPr>
-          <w:p>
-            <w:pPr>
-              <w:pStyle w:val="Normal"/>
-              <w:spacing w:lineRule="auto" w:line="240" w:before="120" w:after="120"/>
-              <w:jc w:val="center"/>
-              <w:rPr>
-                <w:rFonts w:cs="Times New Roman"/>
-                <w:szCs w:val="24"/>
-              </w:rPr>
-            </w:pPr>
-            <w:r>
-              <w:rPr>
-                <w:rFonts w:eastAsia="" w:cs="Times New Roman" w:eastAsiaTheme="minorEastAsia"/>
-                <w:szCs w:val="24"/>
-              </w:rPr>
-              <w:t>7</w:t>
-            </w:r>
-          </w:p>
-        </w:tc>
-        <w:tc>
-          <w:tcPr>
-            <w:tcW w:w="4345" w:type="dxa"/>
-            <w:gridSpan w:val="2"/>
-            <w:tcBorders/>
-            <w:vAlign w:val="center"/>
-          </w:tcPr>
-          <w:p>
-            <w:pPr>
-              <w:pStyle w:val="Normal"/>
-              <w:spacing w:lineRule="auto" w:line="240" w:before="120" w:after="120"/>
-              <w:jc w:val="center"/>
-              <w:rPr>
-                <w:rFonts w:cs="Times New Roman"/>
-                <w:szCs w:val="24"/>
-              </w:rPr>
-            </w:pPr>
-            <w:r>
-              <w:rPr>
-                <w:rFonts w:eastAsia="" w:cs="Times New Roman" w:eastAsiaTheme="minorEastAsia"/>
-                <w:szCs w:val="24"/>
-              </w:rPr>
-              <w:t>PIR sensor</w:t>
-            </w:r>
-          </w:p>
-        </w:tc>
-        <w:tc>
-          <w:tcPr>
-            <w:tcW w:w="1352" w:type="dxa"/>
-            <w:tcBorders/>
-            <w:vAlign w:val="center"/>
-          </w:tcPr>
-          <w:p>
-            <w:pPr>
-              <w:pStyle w:val="Normal"/>
-              <w:spacing w:lineRule="auto" w:line="240" w:before="120" w:after="120"/>
-              <w:jc w:val="center"/>
-              <w:rPr>
-                <w:rFonts w:cs="Times New Roman"/>
-                <w:szCs w:val="24"/>
-              </w:rPr>
-            </w:pPr>
-            <w:r>
-              <w:rPr>
-                <w:rFonts w:eastAsia="" w:cs="Times New Roman" w:eastAsiaTheme="minorEastAsia"/>
-                <w:szCs w:val="24"/>
-              </w:rPr>
-              <w:t>2</w:t>
-            </w:r>
-          </w:p>
-        </w:tc>
-        <w:tc>
-          <w:tcPr>
-            <w:tcW w:w="1528" w:type="dxa"/>
-            <w:tcBorders/>
-            <w:vAlign w:val="center"/>
-          </w:tcPr>
-          <w:p>
-            <w:pPr>
-              <w:pStyle w:val="Normal"/>
-              <w:spacing w:lineRule="auto" w:line="240" w:before="120" w:after="120"/>
-              <w:jc w:val="center"/>
-              <w:rPr>
-                <w:rFonts w:cs="Times New Roman"/>
-                <w:szCs w:val="24"/>
-              </w:rPr>
-            </w:pPr>
-            <w:r>
-              <w:rPr>
-                <w:rFonts w:eastAsia="" w:cs="Times New Roman" w:eastAsiaTheme="minorEastAsia"/>
-                <w:szCs w:val="24"/>
-              </w:rPr>
-              <w:t>500</w:t>
-            </w:r>
-          </w:p>
-        </w:tc>
-      </w:tr>
-      <w:tr>
-        <w:trPr>
-          <w:trHeight w:val="503" w:hRule="atLeast"/>
-        </w:trPr>
-        <w:tc>
-          <w:tcPr>
-            <w:tcW w:w="1034" w:type="dxa"/>
-            <w:tcBorders/>
-            <w:vAlign w:val="center"/>
-          </w:tcPr>
-          <w:p>
-            <w:pPr>
-              <w:pStyle w:val="Normal"/>
-              <w:spacing w:lineRule="auto" w:line="240" w:before="120" w:after="120"/>
-              <w:jc w:val="center"/>
-              <w:rPr>
-                <w:rFonts w:cs="Times New Roman"/>
-                <w:szCs w:val="24"/>
-              </w:rPr>
-            </w:pPr>
-            <w:r>
-              <w:rPr>
-                <w:rFonts w:eastAsia="" w:cs="Times New Roman" w:eastAsiaTheme="minorEastAsia"/>
-                <w:szCs w:val="24"/>
-              </w:rPr>
-              <w:t>8</w:t>
-            </w:r>
-          </w:p>
-        </w:tc>
-        <w:tc>
-          <w:tcPr>
-            <w:tcW w:w="4345" w:type="dxa"/>
-            <w:gridSpan w:val="2"/>
-            <w:tcBorders/>
-            <w:vAlign w:val="center"/>
-          </w:tcPr>
-          <w:p>
-            <w:pPr>
-              <w:pStyle w:val="Normal"/>
-              <w:spacing w:lineRule="auto" w:line="240" w:before="120" w:after="120"/>
-              <w:jc w:val="center"/>
-              <w:rPr>
-                <w:rFonts w:cs="Times New Roman"/>
-                <w:szCs w:val="24"/>
-              </w:rPr>
-            </w:pPr>
-            <w:r>
-              <w:rPr>
-                <w:rFonts w:eastAsia="" w:cs="Times New Roman" w:eastAsiaTheme="minorEastAsia"/>
-                <w:szCs w:val="24"/>
-              </w:rPr>
-              <w:t>Male to female wire</w:t>
-            </w:r>
-          </w:p>
-        </w:tc>
-        <w:tc>
-          <w:tcPr>
-            <w:tcW w:w="1352" w:type="dxa"/>
-            <w:tcBorders/>
-            <w:vAlign w:val="center"/>
-          </w:tcPr>
-          <w:p>
-            <w:pPr>
-              <w:pStyle w:val="Normal"/>
-              <w:spacing w:lineRule="auto" w:line="240" w:before="120" w:after="120"/>
-              <w:jc w:val="center"/>
-              <w:rPr>
-                <w:rFonts w:cs="Times New Roman"/>
-                <w:szCs w:val="24"/>
-              </w:rPr>
-            </w:pPr>
-            <w:r>
-              <w:rPr>
-                <w:rFonts w:eastAsia="" w:cs="Times New Roman" w:eastAsiaTheme="minorEastAsia"/>
-                <w:szCs w:val="24"/>
-              </w:rPr>
-              <w:t>15</w:t>
-            </w:r>
-          </w:p>
-        </w:tc>
-        <w:tc>
-          <w:tcPr>
-            <w:tcW w:w="1528" w:type="dxa"/>
-            <w:tcBorders/>
-            <w:vAlign w:val="center"/>
-          </w:tcPr>
-          <w:p>
-            <w:pPr>
-              <w:pStyle w:val="Normal"/>
-              <w:spacing w:lineRule="auto" w:line="240" w:before="120" w:after="120"/>
-              <w:jc w:val="center"/>
-              <w:rPr>
-                <w:rFonts w:cs="Times New Roman"/>
-                <w:szCs w:val="24"/>
-              </w:rPr>
-            </w:pPr>
-            <w:r>
-              <w:rPr>
-                <w:rFonts w:eastAsia="" w:cs="Times New Roman" w:eastAsiaTheme="minorEastAsia"/>
-                <w:szCs w:val="24"/>
-              </w:rPr>
-              <w:t>150</w:t>
-            </w:r>
-          </w:p>
-        </w:tc>
-      </w:tr>
-      <w:tr>
-        <w:trPr>
-          <w:trHeight w:val="413" w:hRule="atLeast"/>
-        </w:trPr>
-        <w:tc>
-          <w:tcPr>
-            <w:tcW w:w="1034" w:type="dxa"/>
-            <w:tcBorders/>
-            <w:vAlign w:val="center"/>
-          </w:tcPr>
-          <w:p>
-            <w:pPr>
-              <w:pStyle w:val="Normal"/>
-              <w:spacing w:lineRule="auto" w:line="240" w:before="120" w:after="120"/>
-              <w:jc w:val="center"/>
-              <w:rPr>
-                <w:rFonts w:cs="Times New Roman"/>
-                <w:szCs w:val="24"/>
-              </w:rPr>
-            </w:pPr>
-            <w:r>
-              <w:rPr>
-                <w:rFonts w:eastAsia="" w:cs="Times New Roman" w:eastAsiaTheme="minorEastAsia"/>
-                <w:szCs w:val="24"/>
-              </w:rPr>
-              <w:t>9</w:t>
-            </w:r>
-          </w:p>
-        </w:tc>
-        <w:tc>
-          <w:tcPr>
-            <w:tcW w:w="4345" w:type="dxa"/>
-            <w:gridSpan w:val="2"/>
-            <w:tcBorders/>
-            <w:vAlign w:val="center"/>
-          </w:tcPr>
-          <w:p>
-            <w:pPr>
-              <w:pStyle w:val="Normal"/>
-              <w:spacing w:lineRule="auto" w:line="240" w:before="120" w:after="120"/>
-              <w:jc w:val="center"/>
-              <w:rPr>
-                <w:rFonts w:cs="Times New Roman"/>
-                <w:szCs w:val="24"/>
-              </w:rPr>
-            </w:pPr>
-            <w:r>
-              <w:rPr>
-                <w:rFonts w:eastAsia="" w:cs="Times New Roman" w:eastAsiaTheme="minorEastAsia"/>
-                <w:szCs w:val="24"/>
-              </w:rPr>
-              <w:t>Buzzer</w:t>
-            </w:r>
-          </w:p>
-        </w:tc>
-        <w:tc>
-          <w:tcPr>
-            <w:tcW w:w="1352" w:type="dxa"/>
-            <w:tcBorders/>
-            <w:vAlign w:val="center"/>
-          </w:tcPr>
-          <w:p>
-            <w:pPr>
-              <w:pStyle w:val="Normal"/>
-              <w:spacing w:lineRule="auto" w:line="240" w:before="120" w:after="120"/>
-              <w:jc w:val="center"/>
-              <w:rPr>
-                <w:rFonts w:cs="Times New Roman"/>
-                <w:szCs w:val="24"/>
-              </w:rPr>
-            </w:pPr>
-            <w:r>
-              <w:rPr>
-                <w:rFonts w:eastAsia="" w:cs="Times New Roman" w:eastAsiaTheme="minorEastAsia"/>
-                <w:szCs w:val="24"/>
-              </w:rPr>
-              <w:t>2</w:t>
-            </w:r>
-          </w:p>
-        </w:tc>
-        <w:tc>
-          <w:tcPr>
-            <w:tcW w:w="1528" w:type="dxa"/>
-            <w:tcBorders/>
-            <w:vAlign w:val="center"/>
-          </w:tcPr>
-          <w:p>
-            <w:pPr>
-              <w:pStyle w:val="Normal"/>
-              <w:spacing w:lineRule="auto" w:line="240" w:before="120" w:after="120"/>
-              <w:jc w:val="center"/>
-              <w:rPr>
-                <w:rFonts w:cs="Times New Roman"/>
-                <w:szCs w:val="24"/>
-              </w:rPr>
-            </w:pPr>
-            <w:r>
-              <w:rPr>
-                <w:rFonts w:eastAsia="" w:cs="Times New Roman" w:eastAsiaTheme="minorEastAsia"/>
-                <w:szCs w:val="24"/>
-              </w:rPr>
-              <w:t>100</w:t>
-            </w:r>
-          </w:p>
-        </w:tc>
-      </w:tr>
-      <w:tr>
-        <w:trPr>
-          <w:trHeight w:val="458" w:hRule="atLeast"/>
-        </w:trPr>
-        <w:tc>
-          <w:tcPr>
-            <w:tcW w:w="1034" w:type="dxa"/>
-            <w:tcBorders/>
-            <w:vAlign w:val="center"/>
-          </w:tcPr>
-          <w:p>
-            <w:pPr>
-              <w:pStyle w:val="Normal"/>
-              <w:spacing w:lineRule="auto" w:line="240" w:before="120" w:after="120"/>
-              <w:jc w:val="center"/>
-              <w:rPr>
-                <w:rFonts w:cs="Times New Roman"/>
-                <w:szCs w:val="24"/>
-              </w:rPr>
-            </w:pPr>
-            <w:r>
-              <w:rPr>
-                <w:rFonts w:eastAsia="" w:cs="Times New Roman" w:eastAsiaTheme="minorEastAsia"/>
-                <w:szCs w:val="24"/>
-              </w:rPr>
-              <w:t>10</w:t>
-            </w:r>
-          </w:p>
-        </w:tc>
-        <w:tc>
-          <w:tcPr>
-            <w:tcW w:w="4345" w:type="dxa"/>
-            <w:gridSpan w:val="2"/>
-            <w:tcBorders/>
-            <w:vAlign w:val="center"/>
-          </w:tcPr>
-          <w:p>
-            <w:pPr>
-              <w:pStyle w:val="Normal"/>
-              <w:spacing w:lineRule="auto" w:line="240" w:before="120" w:after="120"/>
-              <w:jc w:val="center"/>
-              <w:rPr>
-                <w:rFonts w:cs="Times New Roman"/>
-                <w:szCs w:val="24"/>
-              </w:rPr>
-            </w:pPr>
-            <w:r>
-              <w:rPr>
-                <w:rFonts w:eastAsia="" w:cs="Times New Roman" w:eastAsiaTheme="minorEastAsia"/>
-                <w:szCs w:val="24"/>
-              </w:rPr>
-              <w:t>LED</w:t>
-            </w:r>
-          </w:p>
-        </w:tc>
-        <w:tc>
-          <w:tcPr>
-            <w:tcW w:w="1352" w:type="dxa"/>
-            <w:tcBorders/>
-            <w:vAlign w:val="center"/>
-          </w:tcPr>
-          <w:p>
-            <w:pPr>
-              <w:pStyle w:val="Normal"/>
-              <w:spacing w:lineRule="auto" w:line="240" w:before="120" w:after="120"/>
-              <w:jc w:val="center"/>
-              <w:rPr>
-                <w:rFonts w:cs="Times New Roman"/>
-                <w:szCs w:val="24"/>
-              </w:rPr>
-            </w:pPr>
-            <w:r>
-              <w:rPr>
-                <w:rFonts w:eastAsia="" w:cs="Times New Roman" w:eastAsiaTheme="minorEastAsia"/>
-                <w:szCs w:val="24"/>
-              </w:rPr>
-              <w:t>5</w:t>
-            </w:r>
-          </w:p>
-        </w:tc>
-        <w:tc>
-          <w:tcPr>
-            <w:tcW w:w="1528" w:type="dxa"/>
-            <w:tcBorders/>
-            <w:vAlign w:val="center"/>
-          </w:tcPr>
-          <w:p>
-            <w:pPr>
-              <w:pStyle w:val="Normal"/>
-              <w:spacing w:lineRule="auto" w:line="240" w:before="120" w:after="120"/>
-              <w:jc w:val="center"/>
-              <w:rPr>
-                <w:rFonts w:cs="Times New Roman"/>
-                <w:szCs w:val="24"/>
-              </w:rPr>
-            </w:pPr>
-            <w:r>
-              <w:rPr>
-                <w:rFonts w:eastAsia="" w:cs="Times New Roman" w:eastAsiaTheme="minorEastAsia"/>
-                <w:szCs w:val="24"/>
-              </w:rPr>
-              <w:t>25</w:t>
-            </w:r>
-          </w:p>
-        </w:tc>
-      </w:tr>
-      <w:tr>
-        <w:trPr>
-          <w:trHeight w:val="431" w:hRule="atLeast"/>
-        </w:trPr>
-        <w:tc>
-          <w:tcPr>
-            <w:tcW w:w="1034" w:type="dxa"/>
-            <w:tcBorders/>
-            <w:vAlign w:val="center"/>
-          </w:tcPr>
-          <w:p>
-            <w:pPr>
-              <w:pStyle w:val="Normal"/>
-              <w:spacing w:lineRule="auto" w:line="240" w:before="120" w:after="120"/>
-              <w:jc w:val="center"/>
-              <w:rPr>
-                <w:rFonts w:cs="Times New Roman"/>
-                <w:szCs w:val="24"/>
-              </w:rPr>
-            </w:pPr>
-            <w:r>
-              <w:rPr>
-                <w:rFonts w:eastAsia="" w:cs="Times New Roman" w:eastAsiaTheme="minorEastAsia"/>
-                <w:szCs w:val="24"/>
-              </w:rPr>
-              <w:t>11</w:t>
-            </w:r>
-          </w:p>
-        </w:tc>
-        <w:tc>
-          <w:tcPr>
-            <w:tcW w:w="4345" w:type="dxa"/>
-            <w:gridSpan w:val="2"/>
-            <w:tcBorders/>
-            <w:vAlign w:val="center"/>
-          </w:tcPr>
-          <w:p>
-            <w:pPr>
-              <w:pStyle w:val="Normal"/>
-              <w:spacing w:lineRule="auto" w:line="240" w:before="120" w:after="120"/>
-              <w:jc w:val="center"/>
-              <w:rPr>
-                <w:rFonts w:cs="Times New Roman"/>
-                <w:szCs w:val="24"/>
-              </w:rPr>
-            </w:pPr>
-            <w:r>
-              <w:rPr>
-                <w:rFonts w:eastAsia="" w:cs="Times New Roman" w:eastAsiaTheme="minorEastAsia"/>
-                <w:szCs w:val="24"/>
-              </w:rPr>
-              <w:t>Ethernet cable</w:t>
-            </w:r>
-          </w:p>
-        </w:tc>
-        <w:tc>
-          <w:tcPr>
-            <w:tcW w:w="1352" w:type="dxa"/>
-            <w:tcBorders/>
-            <w:vAlign w:val="center"/>
-          </w:tcPr>
-          <w:p>
-            <w:pPr>
-              <w:pStyle w:val="Normal"/>
-              <w:spacing w:lineRule="auto" w:line="240" w:before="120" w:after="120"/>
-              <w:jc w:val="center"/>
-              <w:rPr>
-                <w:rFonts w:cs="Times New Roman"/>
-                <w:szCs w:val="24"/>
-              </w:rPr>
-            </w:pPr>
-            <w:r>
-              <w:rPr>
-                <w:rFonts w:eastAsia="" w:cs="Times New Roman" w:eastAsiaTheme="minorEastAsia"/>
-                <w:szCs w:val="24"/>
-              </w:rPr>
-              <w:t>1</w:t>
-            </w:r>
-          </w:p>
-        </w:tc>
-        <w:tc>
-          <w:tcPr>
-            <w:tcW w:w="1528" w:type="dxa"/>
-            <w:tcBorders/>
-            <w:vAlign w:val="center"/>
-          </w:tcPr>
-          <w:p>
-            <w:pPr>
-              <w:pStyle w:val="Normal"/>
-              <w:spacing w:lineRule="auto" w:line="240" w:before="120" w:after="120"/>
-              <w:jc w:val="center"/>
-              <w:rPr>
-                <w:rFonts w:cs="Times New Roman"/>
-                <w:szCs w:val="24"/>
-              </w:rPr>
-            </w:pPr>
-            <w:r>
-              <w:rPr>
-                <w:rFonts w:eastAsia="" w:cs="Times New Roman" w:eastAsiaTheme="minorEastAsia"/>
-                <w:szCs w:val="24"/>
-              </w:rPr>
-              <w:t>300</w:t>
-            </w:r>
-          </w:p>
-        </w:tc>
-      </w:tr>
-      <w:tr>
-        <w:trPr>
-          <w:trHeight w:val="413" w:hRule="atLeast"/>
-        </w:trPr>
-        <w:tc>
-          <w:tcPr>
-            <w:tcW w:w="1034" w:type="dxa"/>
-            <w:tcBorders/>
-            <w:vAlign w:val="center"/>
-          </w:tcPr>
-          <w:p>
-            <w:pPr>
-              <w:pStyle w:val="Normal"/>
-              <w:spacing w:lineRule="auto" w:line="240" w:before="120" w:after="120"/>
-              <w:jc w:val="center"/>
-              <w:rPr>
-                <w:rFonts w:cs="Times New Roman"/>
-                <w:szCs w:val="24"/>
-              </w:rPr>
-            </w:pPr>
-            <w:r>
-              <w:rPr>
-                <w:rFonts w:eastAsia="" w:cs="Times New Roman" w:eastAsiaTheme="minorEastAsia"/>
-                <w:szCs w:val="24"/>
-              </w:rPr>
-              <w:t>12</w:t>
-            </w:r>
-          </w:p>
-        </w:tc>
-        <w:tc>
-          <w:tcPr>
-            <w:tcW w:w="4345" w:type="dxa"/>
-            <w:gridSpan w:val="2"/>
-            <w:tcBorders/>
-            <w:vAlign w:val="center"/>
-          </w:tcPr>
-          <w:p>
-            <w:pPr>
-              <w:pStyle w:val="Normal"/>
-              <w:spacing w:lineRule="auto" w:line="240" w:before="120" w:after="120"/>
-              <w:jc w:val="center"/>
-              <w:rPr>
-                <w:rFonts w:cs="Times New Roman"/>
-                <w:szCs w:val="24"/>
-              </w:rPr>
-            </w:pPr>
-            <w:r>
-              <w:rPr>
-                <w:rFonts w:eastAsia="" w:cs="Times New Roman" w:eastAsiaTheme="minorEastAsia"/>
-                <w:szCs w:val="24"/>
-              </w:rPr>
-              <w:t>Card Reader</w:t>
-            </w:r>
-          </w:p>
-        </w:tc>
-        <w:tc>
-          <w:tcPr>
-            <w:tcW w:w="1352" w:type="dxa"/>
-            <w:tcBorders/>
-            <w:vAlign w:val="center"/>
-          </w:tcPr>
-          <w:p>
-            <w:pPr>
-              <w:pStyle w:val="Normal"/>
-              <w:spacing w:lineRule="auto" w:line="240" w:before="120" w:after="120"/>
-              <w:jc w:val="center"/>
-              <w:rPr>
-                <w:rFonts w:cs="Times New Roman"/>
-                <w:szCs w:val="24"/>
-              </w:rPr>
-            </w:pPr>
-            <w:r>
-              <w:rPr>
-                <w:rFonts w:eastAsia="" w:cs="Times New Roman" w:eastAsiaTheme="minorEastAsia"/>
-                <w:szCs w:val="24"/>
-              </w:rPr>
-              <w:t>1</w:t>
-            </w:r>
-          </w:p>
-        </w:tc>
-        <w:tc>
-          <w:tcPr>
-            <w:tcW w:w="1528" w:type="dxa"/>
-            <w:tcBorders/>
-            <w:vAlign w:val="center"/>
-          </w:tcPr>
-          <w:p>
-            <w:pPr>
-              <w:pStyle w:val="Normal"/>
-              <w:spacing w:lineRule="auto" w:line="240" w:before="120" w:after="120"/>
-              <w:jc w:val="center"/>
-              <w:rPr>
-                <w:rFonts w:cs="Times New Roman"/>
-                <w:szCs w:val="24"/>
-              </w:rPr>
-            </w:pPr>
-            <w:r>
-              <w:rPr>
-                <w:rFonts w:eastAsia="" w:cs="Times New Roman" w:eastAsiaTheme="minorEastAsia"/>
-                <w:szCs w:val="24"/>
-              </w:rPr>
-              <w:t>120</w:t>
-            </w:r>
-          </w:p>
-        </w:tc>
-      </w:tr>
-      <w:tr>
-        <w:trPr>
-          <w:trHeight w:val="368" w:hRule="atLeast"/>
-        </w:trPr>
-        <w:tc>
-          <w:tcPr>
-            <w:tcW w:w="1034" w:type="dxa"/>
-            <w:tcBorders/>
-            <w:vAlign w:val="center"/>
-          </w:tcPr>
-          <w:p>
-            <w:pPr>
-              <w:pStyle w:val="Normal"/>
-              <w:spacing w:lineRule="auto" w:line="240" w:before="120" w:after="120"/>
-              <w:jc w:val="center"/>
-              <w:rPr>
-                <w:rFonts w:cs="Times New Roman"/>
-                <w:szCs w:val="24"/>
-              </w:rPr>
-            </w:pPr>
-            <w:r>
-              <w:rPr>
-                <w:rFonts w:eastAsia="" w:cs="Times New Roman" w:eastAsiaTheme="minorEastAsia"/>
-                <w:szCs w:val="24"/>
-              </w:rPr>
-              <w:t>13</w:t>
-            </w:r>
-          </w:p>
-        </w:tc>
-        <w:tc>
-          <w:tcPr>
-            <w:tcW w:w="4345" w:type="dxa"/>
-            <w:gridSpan w:val="2"/>
-            <w:tcBorders/>
-            <w:vAlign w:val="center"/>
-          </w:tcPr>
-          <w:p>
-            <w:pPr>
-              <w:pStyle w:val="Normal"/>
-              <w:spacing w:lineRule="auto" w:line="240" w:before="120" w:after="120"/>
-              <w:jc w:val="center"/>
-              <w:rPr>
-                <w:rFonts w:cs="Times New Roman"/>
-                <w:szCs w:val="24"/>
-              </w:rPr>
-            </w:pPr>
-            <w:r>
-              <w:rPr>
-                <w:rFonts w:eastAsia="" w:cs="Times New Roman" w:eastAsiaTheme="minorEastAsia"/>
-                <w:szCs w:val="24"/>
-              </w:rPr>
-              <w:t>Glue Gun</w:t>
-            </w:r>
-          </w:p>
-        </w:tc>
-        <w:tc>
-          <w:tcPr>
-            <w:tcW w:w="1352" w:type="dxa"/>
-            <w:tcBorders/>
-            <w:vAlign w:val="center"/>
-          </w:tcPr>
-          <w:p>
-            <w:pPr>
-              <w:pStyle w:val="Normal"/>
-              <w:spacing w:lineRule="auto" w:line="240" w:before="120" w:after="120"/>
-              <w:jc w:val="center"/>
-              <w:rPr>
-                <w:rFonts w:cs="Times New Roman"/>
-                <w:szCs w:val="24"/>
-              </w:rPr>
-            </w:pPr>
-            <w:r>
-              <w:rPr>
-                <w:rFonts w:eastAsia="" w:cs="Times New Roman" w:eastAsiaTheme="minorEastAsia"/>
-                <w:szCs w:val="24"/>
-              </w:rPr>
-              <w:t>1</w:t>
-            </w:r>
-          </w:p>
-        </w:tc>
-        <w:tc>
-          <w:tcPr>
-            <w:tcW w:w="1528" w:type="dxa"/>
-            <w:tcBorders/>
-            <w:vAlign w:val="center"/>
-          </w:tcPr>
-          <w:p>
-            <w:pPr>
-              <w:pStyle w:val="Normal"/>
-              <w:spacing w:lineRule="auto" w:line="240" w:before="120" w:after="120"/>
-              <w:jc w:val="center"/>
-              <w:rPr>
-                <w:rFonts w:cs="Times New Roman"/>
-                <w:szCs w:val="24"/>
-              </w:rPr>
-            </w:pPr>
-            <w:r>
-              <w:rPr>
-                <w:rFonts w:eastAsia="" w:cs="Times New Roman" w:eastAsiaTheme="minorEastAsia"/>
-                <w:szCs w:val="24"/>
-              </w:rPr>
-              <w:t>300</w:t>
-            </w:r>
-          </w:p>
-        </w:tc>
-      </w:tr>
-      <w:tr>
-        <w:trPr>
-          <w:trHeight w:val="512" w:hRule="atLeast"/>
-        </w:trPr>
-        <w:tc>
-          <w:tcPr>
-            <w:tcW w:w="1034" w:type="dxa"/>
-            <w:tcBorders/>
-            <w:vAlign w:val="center"/>
-          </w:tcPr>
-          <w:p>
-            <w:pPr>
-              <w:pStyle w:val="Normal"/>
-              <w:spacing w:lineRule="auto" w:line="240" w:before="120" w:after="120"/>
-              <w:jc w:val="center"/>
-              <w:rPr>
-                <w:rFonts w:cs="Times New Roman"/>
-                <w:szCs w:val="24"/>
-              </w:rPr>
-            </w:pPr>
-            <w:r>
-              <w:rPr>
-                <w:rFonts w:eastAsia="" w:cs="Times New Roman" w:eastAsiaTheme="minorEastAsia"/>
-                <w:szCs w:val="24"/>
-              </w:rPr>
-              <w:t>14</w:t>
-            </w:r>
-          </w:p>
-        </w:tc>
-        <w:tc>
-          <w:tcPr>
-            <w:tcW w:w="4345" w:type="dxa"/>
-            <w:gridSpan w:val="2"/>
-            <w:tcBorders/>
-            <w:vAlign w:val="center"/>
-          </w:tcPr>
-          <w:p>
-            <w:pPr>
-              <w:pStyle w:val="Normal"/>
-              <w:spacing w:lineRule="auto" w:line="240" w:before="120" w:after="120"/>
-              <w:jc w:val="center"/>
-              <w:rPr>
-                <w:rFonts w:cs="Times New Roman"/>
-                <w:szCs w:val="24"/>
-              </w:rPr>
-            </w:pPr>
-            <w:r>
-              <w:rPr>
-                <w:rFonts w:eastAsia="" w:cs="Times New Roman" w:eastAsiaTheme="minorEastAsia"/>
-                <w:szCs w:val="24"/>
-              </w:rPr>
-              <w:t>Glue stick</w:t>
-            </w:r>
-          </w:p>
-        </w:tc>
-        <w:tc>
-          <w:tcPr>
-            <w:tcW w:w="1352" w:type="dxa"/>
-            <w:tcBorders/>
-            <w:vAlign w:val="center"/>
-          </w:tcPr>
-          <w:p>
-            <w:pPr>
-              <w:pStyle w:val="Normal"/>
-              <w:spacing w:lineRule="auto" w:line="240" w:before="120" w:after="120"/>
-              <w:jc w:val="center"/>
-              <w:rPr>
-                <w:rFonts w:cs="Times New Roman"/>
-                <w:szCs w:val="24"/>
-              </w:rPr>
-            </w:pPr>
-            <w:r>
-              <w:rPr>
-                <w:rFonts w:eastAsia="" w:cs="Times New Roman" w:eastAsiaTheme="minorEastAsia"/>
-                <w:szCs w:val="24"/>
-              </w:rPr>
-              <w:t>3</w:t>
-            </w:r>
-          </w:p>
-        </w:tc>
-        <w:tc>
-          <w:tcPr>
-            <w:tcW w:w="1528" w:type="dxa"/>
-            <w:tcBorders/>
-            <w:vAlign w:val="center"/>
-          </w:tcPr>
-          <w:p>
-            <w:pPr>
-              <w:pStyle w:val="Normal"/>
-              <w:spacing w:lineRule="auto" w:line="240" w:before="120" w:after="120"/>
-              <w:jc w:val="center"/>
-              <w:rPr>
-                <w:rFonts w:cs="Times New Roman"/>
-                <w:szCs w:val="24"/>
-              </w:rPr>
-            </w:pPr>
-            <w:r>
-              <w:rPr>
-                <w:rFonts w:eastAsia="" w:cs="Times New Roman" w:eastAsiaTheme="minorEastAsia"/>
-                <w:szCs w:val="24"/>
-              </w:rPr>
-              <w:t>60</w:t>
-            </w:r>
-          </w:p>
-        </w:tc>
-      </w:tr>
-      <w:tr>
-        <w:trPr>
-          <w:trHeight w:val="512" w:hRule="atLeast"/>
-        </w:trPr>
-        <w:tc>
-          <w:tcPr>
-            <w:tcW w:w="1034" w:type="dxa"/>
-            <w:tcBorders/>
-            <w:vAlign w:val="center"/>
-          </w:tcPr>
-          <w:p>
-            <w:pPr>
-              <w:pStyle w:val="Normal"/>
-              <w:spacing w:lineRule="auto" w:line="240" w:before="120" w:after="120"/>
-              <w:jc w:val="center"/>
-              <w:rPr>
-                <w:rFonts w:cs="Times New Roman"/>
-                <w:szCs w:val="24"/>
-              </w:rPr>
-            </w:pPr>
-            <w:r>
-              <w:rPr>
-                <w:rFonts w:eastAsia="" w:cs="Times New Roman" w:eastAsiaTheme="minorEastAsia"/>
-                <w:szCs w:val="24"/>
-              </w:rPr>
-              <w:t>15</w:t>
-            </w:r>
-          </w:p>
-        </w:tc>
-        <w:tc>
-          <w:tcPr>
-            <w:tcW w:w="4345" w:type="dxa"/>
-            <w:gridSpan w:val="2"/>
-            <w:tcBorders/>
-            <w:vAlign w:val="center"/>
-          </w:tcPr>
-          <w:p>
-            <w:pPr>
-              <w:pStyle w:val="Normal"/>
-              <w:spacing w:lineRule="auto" w:line="240" w:before="120" w:after="120"/>
-              <w:jc w:val="center"/>
-              <w:rPr>
-                <w:rFonts w:cs="Times New Roman"/>
-                <w:szCs w:val="24"/>
-              </w:rPr>
-            </w:pPr>
-            <w:r>
-              <w:rPr>
-                <w:rFonts w:eastAsia="" w:cs="Times New Roman" w:eastAsiaTheme="minorEastAsia"/>
-                <w:szCs w:val="24"/>
-              </w:rPr>
-              <w:t>HDMI cable</w:t>
-            </w:r>
-          </w:p>
-        </w:tc>
-        <w:tc>
-          <w:tcPr>
-            <w:tcW w:w="1352" w:type="dxa"/>
-            <w:tcBorders/>
-            <w:vAlign w:val="center"/>
-          </w:tcPr>
-          <w:p>
-            <w:pPr>
-              <w:pStyle w:val="Normal"/>
-              <w:spacing w:lineRule="auto" w:line="240" w:before="120" w:after="120"/>
-              <w:jc w:val="center"/>
-              <w:rPr>
-                <w:rFonts w:cs="Times New Roman"/>
-                <w:szCs w:val="24"/>
-              </w:rPr>
-            </w:pPr>
-            <w:r>
-              <w:rPr>
-                <w:rFonts w:eastAsia="" w:cs="Times New Roman" w:eastAsiaTheme="minorEastAsia"/>
-                <w:szCs w:val="24"/>
-              </w:rPr>
-              <w:t>3</w:t>
-            </w:r>
-          </w:p>
-        </w:tc>
-        <w:tc>
-          <w:tcPr>
-            <w:tcW w:w="1528" w:type="dxa"/>
-            <w:tcBorders/>
-            <w:vAlign w:val="center"/>
-          </w:tcPr>
-          <w:p>
-            <w:pPr>
-              <w:pStyle w:val="Normal"/>
-              <w:spacing w:lineRule="auto" w:line="240" w:before="120" w:after="120"/>
-              <w:jc w:val="center"/>
-              <w:rPr>
-                <w:rFonts w:cs="Times New Roman"/>
-                <w:szCs w:val="24"/>
-              </w:rPr>
-            </w:pPr>
-            <w:r>
-              <w:rPr>
-                <w:rFonts w:eastAsia="" w:cs="Times New Roman" w:eastAsiaTheme="minorEastAsia"/>
-                <w:szCs w:val="24"/>
-              </w:rPr>
-              <w:t>600</w:t>
-            </w:r>
-          </w:p>
-        </w:tc>
-      </w:tr>
-      <w:tr>
-        <w:trPr>
-          <w:trHeight w:val="520" w:hRule="atLeast"/>
-        </w:trPr>
-        <w:tc>
-          <w:tcPr>
-            <w:tcW w:w="1044" w:type="dxa"/>
-            <w:gridSpan w:val="2"/>
-            <w:tcBorders/>
-            <w:vAlign w:val="center"/>
-          </w:tcPr>
-          <w:p>
-            <w:pPr>
-              <w:pStyle w:val="Normal"/>
-              <w:spacing w:lineRule="auto" w:line="240" w:before="120" w:after="200"/>
-              <w:jc w:val="center"/>
-              <w:rPr>
-                <w:rFonts w:cs="Times New Roman"/>
-                <w:szCs w:val="24"/>
-              </w:rPr>
-            </w:pPr>
-            <w:r>
-              <w:rPr>
-                <w:rFonts w:eastAsia="" w:cs="Times New Roman" w:eastAsiaTheme="minorEastAsia"/>
-                <w:szCs w:val="24"/>
-              </w:rPr>
-              <w:t>16</w:t>
-            </w:r>
-          </w:p>
-        </w:tc>
-        <w:tc>
-          <w:tcPr>
-            <w:tcW w:w="5687" w:type="dxa"/>
-            <w:gridSpan w:val="2"/>
-            <w:tcBorders/>
-            <w:vAlign w:val="center"/>
-          </w:tcPr>
-          <w:p>
-            <w:pPr>
-              <w:pStyle w:val="Normal"/>
-              <w:spacing w:lineRule="auto" w:line="240" w:before="120" w:after="120"/>
-              <w:jc w:val="center"/>
-              <w:rPr>
-                <w:rFonts w:cs="Times New Roman"/>
-                <w:szCs w:val="24"/>
-              </w:rPr>
-            </w:pPr>
-            <w:r>
-              <w:rPr>
-                <w:rFonts w:eastAsia="" w:cs="Times New Roman" w:eastAsiaTheme="minorEastAsia"/>
-                <w:szCs w:val="24"/>
-              </w:rPr>
-              <w:t>Miscellaneous</w:t>
-            </w:r>
-          </w:p>
-        </w:tc>
-        <w:tc>
-          <w:tcPr>
-            <w:tcW w:w="1528" w:type="dxa"/>
-            <w:tcBorders/>
-            <w:vAlign w:val="center"/>
-          </w:tcPr>
-          <w:p>
-            <w:pPr>
-              <w:pStyle w:val="Normal"/>
-              <w:spacing w:lineRule="auto" w:line="240" w:before="120" w:after="120"/>
-              <w:jc w:val="center"/>
-              <w:rPr>
-                <w:rFonts w:cs="Times New Roman"/>
-                <w:szCs w:val="24"/>
-              </w:rPr>
-            </w:pPr>
-            <w:r>
-              <w:rPr>
-                <w:rFonts w:eastAsia="" w:cs="Times New Roman" w:eastAsiaTheme="minorEastAsia"/>
-                <w:szCs w:val="24"/>
-              </w:rPr>
-              <w:t>2000</w:t>
-            </w:r>
-          </w:p>
-        </w:tc>
-      </w:tr>
-      <w:tr>
-        <w:trPr>
-          <w:trHeight w:val="48" w:hRule="atLeast"/>
-        </w:trPr>
-        <w:tc>
-          <w:tcPr>
-            <w:tcW w:w="6731" w:type="dxa"/>
-            <w:gridSpan w:val="4"/>
-            <w:tcBorders/>
-            <w:vAlign w:val="center"/>
-          </w:tcPr>
-          <w:p>
-            <w:pPr>
-              <w:pStyle w:val="Normal"/>
-              <w:spacing w:lineRule="auto" w:line="240" w:before="120" w:after="200"/>
-              <w:jc w:val="center"/>
-              <w:rPr>
-                <w:rFonts w:cs="Times New Roman"/>
-                <w:szCs w:val="24"/>
-              </w:rPr>
-            </w:pPr>
-            <w:r>
-              <w:rPr>
-                <w:rFonts w:eastAsia="" w:cs="Times New Roman" w:eastAsiaTheme="minorEastAsia"/>
-                <w:szCs w:val="24"/>
-              </w:rPr>
-              <w:t>Total</w:t>
-            </w:r>
-          </w:p>
-        </w:tc>
-        <w:tc>
-          <w:tcPr>
-            <w:tcW w:w="1528" w:type="dxa"/>
-            <w:tcBorders/>
-            <w:vAlign w:val="center"/>
-          </w:tcPr>
-          <w:p>
-            <w:pPr>
-              <w:pStyle w:val="Normal"/>
-              <w:spacing w:lineRule="auto" w:line="240" w:before="120" w:after="120"/>
-              <w:jc w:val="center"/>
-              <w:rPr>
-                <w:rFonts w:cs="Times New Roman"/>
-                <w:szCs w:val="24"/>
-              </w:rPr>
-            </w:pPr>
-            <w:r>
-              <w:rPr>
-                <w:rFonts w:eastAsia="" w:cs="Times New Roman" w:eastAsiaTheme="minorEastAsia"/>
-                <w:szCs w:val="24"/>
-              </w:rPr>
-              <w:t>25355</w:t>
-            </w:r>
-          </w:p>
-        </w:tc>
-      </w:tr>
-    </w:tbl>
-    <w:p>
-      <w:pPr>
-        <w:pStyle w:val="Normal"/>
-        <w:rPr>
-          <w:b/>
-          <w:b/>
-          <w:bCs/>
-          <w:sz w:val="26"/>
-          <w:szCs w:val="24"/>
-        </w:rPr>
-      </w:pPr>
-      <w:r>
-        <w:rPr>
-          <w:b/>
-          <w:bCs/>
-        </w:rPr>
-        <w:t>Note:</w:t>
-      </w:r>
-      <w:r>
-        <w:rPr>
-          <w:b/>
-          <w:bCs/>
-          <w:sz w:val="26"/>
-          <w:szCs w:val="24"/>
-        </w:rPr>
-        <w:t xml:space="preserve"> </w:t>
-      </w:r>
-    </w:p>
-    <w:p>
-      <w:pPr>
-        <w:pStyle w:val="Normal"/>
-        <w:rPr/>
-      </w:pPr>
-      <w:r>
-        <w:rPr/>
-        <w:t>Except the above instrument in table, we require the following instruments:</w:t>
-      </w:r>
-    </w:p>
-    <w:p>
-      <w:pPr>
-        <w:pStyle w:val="Normal"/>
-        <w:rPr/>
-      </w:pPr>
-      <w:r>
-        <w:rPr/>
-        <w:t>•</w:t>
-      </w:r>
-      <w:r>
-        <w:rPr/>
-        <w:tab/>
-        <w:t>Keyboard</w:t>
-      </w:r>
-    </w:p>
-    <w:p>
-      <w:pPr>
-        <w:pStyle w:val="Normal"/>
-        <w:rPr/>
-      </w:pPr>
-      <w:r>
-        <w:rPr/>
-        <w:t>•</w:t>
-      </w:r>
-      <w:r>
-        <w:rPr/>
-        <w:tab/>
-        <w:t>Mouse</w:t>
-      </w:r>
-    </w:p>
-    <w:p>
-      <w:pPr>
-        <w:pStyle w:val="Normal"/>
-        <w:rPr/>
-      </w:pPr>
-      <w:r>
-        <w:rPr/>
-        <w:t>•</w:t>
-      </w:r>
-      <w:r>
-        <w:rPr/>
-        <w:tab/>
-        <w:t>Projector</w:t>
+        <w:t xml:space="preserve">By providing the information of product to Dapps, Customers can verify that the product is genuine or not. </w:t>
       </w:r>
     </w:p>
     <w:sdt>
@@ -8407,7 +6117,7 @@
           <w:docPartGallery w:val="Bibliographies"/>
           <w:docPartUnique w:val="true"/>
         </w:docPartObj>
-        <w:id w:val="973857998"/>
+        <w:id w:val="1580139117"/>
       </w:sdtPr>
       <w:sdtContent>
         <w:p>
@@ -8415,12 +6125,12 @@
             <w:pStyle w:val="NoNumHeading"/>
             <w:rPr/>
           </w:pPr>
-          <w:bookmarkStart w:id="33" w:name="_Toc32269381"/>
+          <w:bookmarkStart w:id="30" w:name="_Toc32269381"/>
           <w:r>
             <w:rPr/>
             <w:t>References</w:t>
           </w:r>
-          <w:bookmarkEnd w:id="33"/>
+          <w:bookmarkEnd w:id="30"/>
         </w:p>
       </w:sdtContent>
     </w:sdt>
@@ -8776,7 +6486,7 @@
         <w:docPartGallery w:val="Page Numbers (Bottom of Page)"/>
         <w:docPartUnique w:val="true"/>
       </w:docPartObj>
-      <w:id w:val="1727747733"/>
+      <w:id w:val="146365728"/>
     </w:sdtPr>
     <w:sdtContent>
       <w:p>
@@ -8828,7 +6538,7 @@
         <w:docPartGallery w:val="Page Numbers (Bottom of Page)"/>
         <w:docPartUnique w:val="true"/>
       </w:docPartObj>
-      <w:id w:val="1011428632"/>
+      <w:id w:val="2088843340"/>
     </w:sdtPr>
     <w:sdtContent>
       <w:p>
@@ -8851,7 +6561,7 @@
         </w:r>
         <w:r>
           <w:rPr/>
-          <w:t>13</w:t>
+          <w:t>12</w:t>
         </w:r>
         <w:r>
           <w:rPr/>
@@ -10889,6 +8599,48 @@
     </w:pPr>
     <w:rPr/>
   </w:style>
+  <w:style w:type="paragraph" w:styleId="Subtitle">
+    <w:name w:val="Subtitle"/>
+    <w:basedOn w:val="Heading"/>
+    <w:next w:val="TextBody"/>
+    <w:qFormat/>
+    <w:pPr>
+      <w:spacing w:before="60" w:after="120"/>
+      <w:jc w:val="center"/>
+    </w:pPr>
+    <w:rPr>
+      <w:sz w:val="36"/>
+      <w:szCs w:val="36"/>
+    </w:rPr>
+  </w:style>
+  <w:style w:type="paragraph" w:styleId="IndexHeading">
+    <w:name w:val="Index Heading"/>
+    <w:basedOn w:val="Heading"/>
+    <w:pPr>
+      <w:suppressLineNumbers/>
+      <w:ind w:left="0" w:hanging="0"/>
+    </w:pPr>
+    <w:rPr>
+      <w:b/>
+      <w:bCs/>
+      <w:sz w:val="32"/>
+      <w:szCs w:val="32"/>
+    </w:rPr>
+  </w:style>
+  <w:style w:type="paragraph" w:styleId="ContentsHeading">
+    <w:name w:val="TOA Heading"/>
+    <w:basedOn w:val="IndexHeading"/>
+    <w:pPr>
+      <w:suppressLineNumbers/>
+      <w:ind w:left="0" w:hanging="0"/>
+    </w:pPr>
+    <w:rPr>
+      <w:b/>
+      <w:bCs/>
+      <w:sz w:val="32"/>
+      <w:szCs w:val="32"/>
+    </w:rPr>
+  </w:style>
   <w:style w:type="numbering" w:styleId="NoList" w:default="1">
     <w:name w:val="No List"/>
     <w:uiPriority w:val="99"/>

</xml_diff>

<commit_message>
Added both the scheduling and Litreture Review
</commit_message>
<xml_diff>
--- a/proposal.docx
+++ b/proposal.docx
@@ -384,14 +384,7 @@
       </w:r>
       <w:r>
         <w:rPr/>
-        <w:t xml:space="preserve"> Blockchain, Ethereum, Smart contracts, </w:t>
-      </w:r>
-      <w:r>
-        <w:rPr/>
-        <w:t>anti-counterfeiting, decentralization,</w:t>
-      </w:r>
-      <w:r>
-        <w:rPr/>
+        <w:t xml:space="preserve"> Blockchain, Ethereum, Smart contracts, anti-counterfeiting, decentralization,</w:t>
         <w:tab/>
       </w:r>
     </w:p>
@@ -2698,7 +2691,7 @@
         <w:rPr/>
         <w:t>Dapps</w:t>
         <w:tab/>
-        <w:t>Decentralized Application</w:t>
+        <w:t xml:space="preserve"> Decentralized Application</w:t>
       </w:r>
     </w:p>
     <w:p>
@@ -2708,6 +2701,7 @@
       </w:pPr>
       <w:r>
         <w:rPr/>
+        <w:t>IPFS     Inter Planetary File System</w:t>
       </w:r>
     </w:p>
     <w:p>
@@ -2809,23 +2803,7 @@
       </w:r>
       <w:r>
         <w:rPr/>
-        <w:t xml:space="preserve">Many fake products has been generated in existing supply chain in Nepal. </w:t>
-      </w:r>
-      <w:r>
-        <w:rPr/>
-        <w:t xml:space="preserve">In order to resolve this problems, there must be a system for end user to check details about the product and determine whether to buy the product or not by checking whether the product is genuine or not. </w:t>
-      </w:r>
-      <w:r>
-        <w:rPr/>
-        <w:t xml:space="preserve">In past, the information about the products is stored in centralized manner. So, hacker can attack on the just a single system and cause the whole system to fail i.e cause single point of failure. Due to this single point of failure , we fail to track the information about the products. </w:t>
-      </w:r>
-      <w:r>
-        <w:rPr/>
-        <w:t xml:space="preserve">In some of case, QR code is being used but the information about the products is stored in centralized database which is not so good because bad people can attact such system easily than the decentralized system. So, our main aim is to build the decentralized blockchain system for sharing the information about the product for </w:t>
-      </w:r>
-      <w:r>
-        <w:rPr/>
-        <w:t xml:space="preserve">product anti-counterfeiting. In such a system, it is impossible for attacker to change information about the products and get their fake products in the market. </w:t>
+        <w:t xml:space="preserve">Many fake products has been generated in existing supply chain in Nepal. In order to resolve this problems, there must be a system for end user to check details about the product and determine whether to buy the product or not by checking whether the product is genuine or not. In past, the information about the products is stored in centralized manner. So, hacker can attack on the just a single system and cause the whole system to fail i.e cause single point of failure. Due to this single point of failure , we fail to track the information about the products. In some of case, QR code is being used but the information about the products is stored in centralized database which is not so good because bad people can attact such system easily than the decentralized system. So, our main aim is to build the decentralized blockchain system for sharing the information about the product for product anti-counterfeiting. In such a system, it is impossible for attacker to change information about the products and get their fake products in the market. </w:t>
       </w:r>
     </w:p>
     <w:p>
@@ -2996,42 +2974,39 @@
       </w:pPr>
       <w:r>
         <w:rPr/>
-        <w:t>Rachit Adhvaryu</w:t>
-      </w:r>
-      <w:sdt>
-        <w:sdtPr>
-          <w:citation/>
-        </w:sdtPr>
-        <w:sdtContent>
-          <w:r>
-            <w:rPr/>
-            <w:fldChar w:fldCharType="begin"/>
-          </w:r>
-          <w:r>
-            <w:rPr/>
-            <w:instrText>CITATION RAd18 \l 1033</w:instrText>
-          </w:r>
-          <w:r>
-            <w:rPr/>
-            <w:fldChar w:fldCharType="separate"/>
-          </w:r>
-          <w:r>
-            <w:rPr/>
-            <w:t xml:space="preserve"> [1]</w:t>
-          </w:r>
-          <w:r>
-            <w:rPr/>
-            <w:fldChar w:fldCharType="end"/>
-          </w:r>
-        </w:sdtContent>
-      </w:sdt>
+        <w:t>Satoshi Nakamoto</w:t>
+      </w:r>
+      <w:r>
+        <w:rPr/>
+        <w:t>[]</w:t>
+      </w:r>
       <w:r>
         <w:rPr/>
         <w:t xml:space="preserve"> </w:t>
       </w:r>
       <w:r>
         <w:rPr/>
-        <w:t>described about the OCR. According to him OCR is the process of classification of optical pattern contained in a digital image corresponding to alphanumeric characters. OCR Technology allows us to convert scanned documents, pdf files and images from digital camera to editable and readable form. It is also described as the different technique used for speech recognition, optical mark reading, online character recognition and offline character recognition etc.</w:t>
+        <w:t xml:space="preserve">explaind that a </w:t>
+      </w:r>
+      <w:r>
+        <w:rPr/>
+        <w:t xml:space="preserve">purely peer-to-peer version of electronic cash would allow online payments to be sent directly from one party to another without going through a financial institution. Digital signatures provide part of the solution, but the main benefits are lost if a trusted third party is still required to prevent double-spending. </w:t>
+      </w:r>
+      <w:r>
+        <w:rPr/>
+        <w:t>He</w:t>
+      </w:r>
+      <w:r>
+        <w:rPr/>
+        <w:t xml:space="preserve"> propose a solution to the double-spending problem using a peer-to-peer network. The network timestamps transactions by hashing them into an ongoing chain of hash-based proof-of-work, forming a record that cannot be changed without redoing </w:t>
+      </w:r>
+      <w:r>
+        <w:rPr/>
+        <w:t>t</w:t>
+      </w:r>
+      <w:r>
+        <w:rPr/>
+        <w:t>he proof-of-work.</w:t>
       </w:r>
     </w:p>
     <w:p>
@@ -3041,245 +3016,120 @@
       </w:pPr>
       <w:r>
         <w:rPr/>
-        <w:t xml:space="preserve">M. Jordan </w:t>
-      </w:r>
-      <w:sdt>
-        <w:sdtPr>
-          <w:citation/>
-        </w:sdtPr>
-        <w:sdtContent>
-          <w:r>
-            <w:rPr/>
-            <w:fldChar w:fldCharType="begin"/>
-          </w:r>
-          <w:r>
-            <w:rPr/>
-            <w:instrText>CITATION MJo06 \l 1033</w:instrText>
-          </w:r>
-          <w:r>
-            <w:rPr/>
-            <w:fldChar w:fldCharType="separate"/>
-          </w:r>
-          <w:r>
-            <w:rPr/>
-            <w:t>[2]</w:t>
-          </w:r>
-          <w:r>
-            <w:rPr/>
-            <w:fldChar w:fldCharType="end"/>
-          </w:r>
-        </w:sdtContent>
-      </w:sdt>
-      <w:r>
-        <w:rPr/>
-        <w:t xml:space="preserve"> described in this book about the concept on recognition system and machine learning helpful for the different type of modeling system. Richard O. </w:t>
-      </w:r>
-      <w:r>
-        <w:rPr/>
-        <w:t xml:space="preserve">Duda </w:t>
-      </w:r>
-      <w:sdt>
-        <w:sdtPr>
-          <w:citation/>
-        </w:sdtPr>
-        <w:sdtContent>
-          <w:r>
-            <w:rPr/>
-            <w:fldChar w:fldCharType="begin"/>
-          </w:r>
-          <w:r>
-            <w:rPr/>
-            <w:instrText>CITATION ROD \l 1033</w:instrText>
-          </w:r>
-          <w:r>
-            <w:rPr/>
-            <w:fldChar w:fldCharType="separate"/>
-          </w:r>
-          <w:r>
-            <w:rPr/>
-            <w:t>[3]</w:t>
-          </w:r>
-          <w:r>
-            <w:rPr/>
-            <w:fldChar w:fldCharType="end"/>
-          </w:r>
-        </w:sdtContent>
-      </w:sdt>
+        <w:t>A. Funde[block2] described about how IPFS(Inter Planetary File System) which is Distributed Web can  be used to manage the ownership of products.IPFS is more useful than http as it can distribute huge volume of data efficiently and IPFS doesn’t allow duplication. IPFS and the Blockchain are similar. You can address large amounts of data with IPFS, and place the immutable, permanent IPFS links into a blockchain transaction. This timestamps and secures your content, without having to put the data itself on the chain.</w:t>
+      </w:r>
+    </w:p>
+    <w:p>
+      <w:pPr>
+        <w:pStyle w:val="Normal"/>
+        <w:rPr/>
+      </w:pPr>
+      <w:r>
+        <w:rPr/>
+        <w:t xml:space="preserve">Product anti-counterfeiting solutions are developed and implemented with </w:t>
+        <w:tab/>
+        <w:t>centralized system architecture relying on centralized authorities or any form of intermediaries. Vulnerabilities of centralized product anti-counterfeiting solutions could possibly lead to system failure or susceptibility of malicious modifications performed on product records or various potential attacks to the system components by dishonest participant nodes traversing along the supply chain[block3].</w:t>
+      </w:r>
+    </w:p>
+    <w:p>
+      <w:pPr>
+        <w:pStyle w:val="Normal"/>
+        <w:rPr/>
+      </w:pPr>
+      <w:r>
+        <w:rPr/>
+        <w:t xml:space="preserve">J. Leng introduce about new decentralized blockchain-driven model, named Makerchain, is presented to handle the cyber-credit of social manufacturing among various makers. An anti-counterfeiting method composed of chemical signature is proposed to represent unique features of personalized products. Twinning unique signature data to blockchain and other functional databases is realized and anticipated to make manufacturing service transactions among makers more trustworthy. Based on an automated execution mechanism of smart contracts among makers, a decentralized manufacturing network can be enabled for automating transactions among makers, as well as third-party verification of product lifecycle through a trail of historic events[4]. </w:t>
+      </w:r>
+    </w:p>
+    <w:p>
+      <w:pPr>
+        <w:pStyle w:val="Normal"/>
+        <w:rPr/>
+      </w:pPr>
+      <w:r>
+        <w:rPr/>
+        <w:t>Blockc</w:t>
+      </w:r>
+      <w:r>
+        <w:rPr/>
+        <w:t>ha</w:t>
+      </w:r>
+      <w:r>
+        <w:rPr/>
+        <w:t xml:space="preserve">in paradigm when coupled with cryptographically-secured transaction has  demonstrated its utility through a number of projects with Bitcoin being one of the most notable ones. </w:t>
+      </w:r>
+      <w:r>
+        <w:rPr>
+          <w:rFonts w:eastAsia="Calibri" w:cs="Mangal" w:cstheme="minorBidi" w:eastAsiaTheme="minorHAnsi"/>
+          <w:color w:val="auto"/>
+          <w:kern w:val="0"/>
+          <w:sz w:val="24"/>
+          <w:szCs w:val="22"/>
+          <w:lang w:val="en-US" w:eastAsia="en-US" w:bidi="ar-SA"/>
+        </w:rPr>
+        <w:t>Ethereum implements this paradigm in generalised manner. Furthermore,it provides a plurality of such resources each with distinct state and operating code but able to interact through a message-passing framework with others[2].</w:t>
+      </w:r>
+    </w:p>
+    <w:p>
+      <w:pPr>
+        <w:pStyle w:val="Normal"/>
+        <w:rPr/>
+      </w:pPr>
+      <w:r>
+        <w:rPr/>
+        <w:t>Current anti-counterfeiting supply chains rely on a centralized authority to combat counterfeit products. This architecture results in issues such as single point processing, storage, and fail-ure. Blockchain technology has emerged to provide a promising solution for such issues. N. Alzahrani [5] proposed the block-supply chain, a new decentralized supply chain that detects counterfeiting attacks using blockchain and Near Field Communication (NFC) technologies. Block-supply chain replaces the centralized supply chain design and utilizes a new proposed consensus protocol that is, unlike existing protocols, fully decentralized and balances between efficiency and security.</w:t>
+      </w:r>
+    </w:p>
+    <w:p>
+      <w:pPr>
+        <w:pStyle w:val="Normal"/>
+        <w:rPr/>
+      </w:pPr>
+      <w:r>
+        <w:rPr/>
+        <w:t xml:space="preserve">Although there has been many related studies focusing on supply chain quality management, the technologies used still have difficulties in resolving problems arising from the lack of trust in supply chains. The root reason lies in three challenges brought to the traditional centralized trust mechanism: self-interests of supply chain members, information asymmetry in production processes, costs and limitations of quality inspections. Si Chen </w:t>
+      </w:r>
+      <w:r>
+        <w:rPr/>
+        <w:t xml:space="preserve">and his team[ ] </w:t>
+      </w:r>
+      <w:r>
+        <w:rPr/>
+        <w:t>discuss</w:t>
+      </w:r>
+      <w:r>
+        <w:rPr/>
+        <w:t>ed</w:t>
+      </w:r>
+      <w:r>
+        <w:rPr/>
+        <w:t xml:space="preserve"> how to improve the supply chain quality management by adopting the blockchain technology, and propose a framework for blockchain-based supply chain quality management.</w:t>
+      </w:r>
+    </w:p>
+    <w:p>
+      <w:pPr>
+        <w:pStyle w:val="Normal"/>
+        <w:rPr/>
+      </w:pPr>
+      <w:r>
+        <w:rPr/>
+        <w:t>QR i.e. “Quick Response” code is a 2D matrix code that is designed by keeping two points under consideration, i.e. it must store large amount of data as compared to 1D barcodes and it must be decoded at high speed using any handheld device like phones. QR code provides high data storage capacity, fast</w:t>
+      </w:r>
       <w:r>
         <w:rPr/>
         <w:t xml:space="preserve"> </w:t>
       </w:r>
       <w:r>
         <w:rPr/>
-        <w:t>described how to implement the modeling system on different type of design cycle to help for design algorithm.</w:t>
-      </w:r>
-    </w:p>
-    <w:p>
-      <w:pPr>
-        <w:pStyle w:val="Normal"/>
-        <w:rPr/>
-      </w:pPr>
-      <w:r>
-        <w:rPr/>
-        <w:t xml:space="preserve">Computer vision is the science and technology of machines that machine is capable to extract the information from the information such as numbers, text and many more to solve some task. Alphanumeric recognition system can recognize almost all the letters and numbers correctly and their respective locations as they appear in the image. In general, alphanumeric recognition is classified into two types as off-line and online handwriting recognition methods. In the off-line recognition takes the raster image from the scanner (scanned images), digital camera. The image is binarized based on for instance, color pattern (color or gray scale) so that the image pixel is either 1 or 0. But, in case of on-line character recognition, the current information is presented to the system and recognition is carried out at the same time. Basically, it accepts the string of (x, y) coordinate pairs from an electronic pen touching a pressure sensitive digital tablet. Adaptive Template matching and Feature Extraction using curvelet transform can be used to recognize the alphanumeric character </w:t>
-      </w:r>
-      <w:sdt>
-        <w:sdtPr>
-          <w:citation/>
-        </w:sdtPr>
-        <w:sdtContent>
-          <w:r>
-            <w:rPr/>
-            <w:fldChar w:fldCharType="begin"/>
-          </w:r>
-          <w:r>
-            <w:rPr/>
-            <w:instrText>CITATION KSM12 \l 1033</w:instrText>
-          </w:r>
-          <w:r>
-            <w:rPr/>
-            <w:fldChar w:fldCharType="separate"/>
-          </w:r>
-          <w:r>
-            <w:rPr/>
-            <w:t>[4]</w:t>
-          </w:r>
-          <w:r>
-            <w:rPr/>
-            <w:fldChar w:fldCharType="end"/>
-          </w:r>
-        </w:sdtContent>
-      </w:sdt>
+        <w:t>scanning, omnidirectional readability, and many other advantages including, error-correction (so that damaged code can also be read successfully) and different type of versions. Different varieties of QR code symbols like logo QR code, encrypted QR code, iQR Code are also available so that user can choose among them according to their need. QR code is applied in different application streams related to marketing, security, academics etc</w:t>
+      </w:r>
+      <w:r>
+        <w:rPr/>
+        <w:t>[ ]</w:t>
+      </w:r>
       <w:r>
         <w:rPr/>
         <w:t>.</w:t>
-      </w:r>
-    </w:p>
-    <w:p>
-      <w:pPr>
-        <w:pStyle w:val="Normal"/>
-        <w:rPr/>
-      </w:pPr>
-      <w:r>
-        <w:rPr/>
-        <w:t xml:space="preserve">Text characters are often in different scale in the documents to give an importance and also the character could also appear in different orientation other than the usual horizontal and vertical direction. Partha </w:t>
-      </w:r>
-      <w:sdt>
-        <w:sdtPr>
-          <w:citation/>
-        </w:sdtPr>
-        <w:sdtContent>
-          <w:r>
-            <w:rPr/>
-            <w:fldChar w:fldCharType="begin"/>
-          </w:r>
-          <w:r>
-            <w:rPr/>
-            <w:instrText>CITATION UPJ \l 1033</w:instrText>
-          </w:r>
-          <w:r>
-            <w:rPr/>
-            <w:fldChar w:fldCharType="separate"/>
-          </w:r>
-          <w:r>
-            <w:rPr/>
-            <w:t>[5]</w:t>
-          </w:r>
-          <w:r>
-            <w:rPr/>
-            <w:fldChar w:fldCharType="end"/>
-          </w:r>
-        </w:sdtContent>
-      </w:sdt>
-      <w:r>
-        <w:rPr/>
-        <w:t xml:space="preserve">used the convex Hull based approach for multi-oriented character recognition from the graphical documents. A Support Vector Machine (SVM) classifier has been used for recognition purpose. </w:t>
-      </w:r>
-    </w:p>
-    <w:p>
-      <w:pPr>
-        <w:pStyle w:val="Normal"/>
-        <w:rPr/>
-      </w:pPr>
-      <w:r>
-        <w:rPr/>
-        <w:t xml:space="preserve">Alphanumeric recognition results vary a bit from different types of classifiers. Classifier like Projection distance (PD), Subspace method (SM), Linear discriminant function (LDF), Support vector machines (SVM), Modified quadratic discriminant function (MQDF), Mirror image learning (MIL), Euclidean distance (ED), Nearest neighbor, k-Nearest neighbor (k-NN), Modified Projection distance (MPD), Compound projection distance (CPD), and Compound modified quadratic discriminant function (CMQDF) are there </w:t>
-      </w:r>
-      <w:sdt>
-        <w:sdtPr>
-          <w:citation/>
-        </w:sdtPr>
-        <w:sdtContent>
-          <w:r>
-            <w:rPr/>
-            <w:fldChar w:fldCharType="begin"/>
-          </w:r>
-          <w:r>
-            <w:rPr/>
-            <w:instrText>CITATION TWF09 \l 1033</w:instrText>
-          </w:r>
-          <w:r>
-            <w:rPr/>
-            <w:fldChar w:fldCharType="separate"/>
-          </w:r>
-          <w:r>
-            <w:rPr/>
-            <w:t>[6]</w:t>
-          </w:r>
-          <w:r>
-            <w:rPr/>
-            <w:fldChar w:fldCharType="end"/>
-          </w:r>
-        </w:sdtContent>
-      </w:sdt>
-      <w:r>
-        <w:rPr/>
-        <w:t xml:space="preserve">. For recognition purpose, four sets of features are </w:t>
-      </w:r>
-      <w:r>
-        <w:rPr/>
-        <w:t>there(two are from binary and  two are from gray-scale image). Most of the case we use the binary dataset, but our data set is grey scale, to get the feature on the binary images we convert the gray-scale image into binary using Otsu method.</w:t>
-      </w:r>
-    </w:p>
-    <w:p>
-      <w:pPr>
-        <w:pStyle w:val="Normal"/>
-        <w:rPr/>
-      </w:pPr>
-      <w:r>
-        <w:rPr/>
-        <w:t xml:space="preserve">Sometimes photo we click may be blurring artifacts, varying illuminations, changing background due to which some of recognition system may not work properly, so this above problem can be efficiently solve by using stroke width transform </w:t>
-      </w:r>
-      <w:sdt>
-        <w:sdtPr>
-          <w:citation/>
-        </w:sdtPr>
-        <w:sdtContent>
-          <w:r>
-            <w:rPr/>
-            <w:fldChar w:fldCharType="begin"/>
-          </w:r>
-          <w:r>
-            <w:rPr/>
-            <w:instrText>CITATION JCA13 \l 1033</w:instrText>
-          </w:r>
-          <w:r>
-            <w:rPr/>
-            <w:fldChar w:fldCharType="separate"/>
-          </w:r>
-          <w:r>
-            <w:rPr/>
-            <w:t>[7]</w:t>
-          </w:r>
-          <w:r>
-            <w:rPr/>
-            <w:fldChar w:fldCharType="end"/>
-          </w:r>
-        </w:sdtContent>
-      </w:sdt>
-      <w:r>
-        <w:rPr/>
-        <w:t>. At first, pre-processing of the image is done to remove blurring artifacts. Then the significant edges in the image are detected and new image is formed by grouping the connecting rays.</w:t>
       </w:r>
     </w:p>
     <w:p>
@@ -4016,15 +3866,8 @@
         <w:pStyle w:val="Caption1"/>
         <w:jc w:val="center"/>
         <w:rPr>
-          <w:b/>
-          <w:b/>
-          <w:bCs/>
-          <w:i w:val="false"/>
-          <w:i w:val="false"/>
-          <w:iCs w:val="false"/>
-          <w:color w:val="auto"/>
-          <w:sz w:val="22"/>
-          <w:szCs w:val="22"/>
+          <w:sz w:val="24"/>
+          <w:szCs w:val="24"/>
         </w:rPr>
       </w:pPr>
       <w:bookmarkStart w:id="25" w:name="_Toc32269180"/>
@@ -4035,8 +3878,8 @@
           <w:i w:val="false"/>
           <w:iCs w:val="false"/>
           <w:color w:val="auto"/>
-          <w:sz w:val="22"/>
-          <w:szCs w:val="22"/>
+          <w:sz w:val="24"/>
+          <w:szCs w:val="24"/>
         </w:rPr>
         <w:t xml:space="preserve">Table </w:t>
       </w:r>
@@ -4045,10 +3888,10 @@
       </w:r>
       <w:r>
         <w:rPr>
-          <w:sz w:val="22"/>
+          <w:sz w:val="24"/>
           <w:i w:val="false"/>
           <w:b/>
-          <w:szCs w:val="22"/>
+          <w:szCs w:val="24"/>
           <w:iCs w:val="false"/>
           <w:bCs/>
           <w:color w:val="auto"/>
@@ -4062,16 +3905,16 @@
           <w:i w:val="false"/>
           <w:iCs w:val="false"/>
           <w:color w:val="auto"/>
-          <w:sz w:val="22"/>
-          <w:szCs w:val="22"/>
+          <w:sz w:val="24"/>
+          <w:szCs w:val="24"/>
         </w:rPr>
       </w:r>
       <w:r>
         <w:rPr>
-          <w:sz w:val="22"/>
+          <w:sz w:val="24"/>
           <w:i w:val="false"/>
           <w:b/>
-          <w:szCs w:val="22"/>
+          <w:szCs w:val="24"/>
           <w:iCs w:val="false"/>
           <w:bCs/>
           <w:color w:val="auto"/>
@@ -4085,8 +3928,8 @@
           <w:i w:val="false"/>
           <w:iCs w:val="false"/>
           <w:color w:val="auto"/>
-          <w:sz w:val="22"/>
-          <w:szCs w:val="22"/>
+          <w:sz w:val="24"/>
+          <w:szCs w:val="24"/>
         </w:rPr>
         <w:t>5</w:t>
       </w:r>
@@ -4097,16 +3940,16 @@
           <w:i w:val="false"/>
           <w:iCs w:val="false"/>
           <w:color w:val="auto"/>
-          <w:sz w:val="22"/>
-          <w:szCs w:val="22"/>
+          <w:sz w:val="24"/>
+          <w:szCs w:val="24"/>
         </w:rPr>
       </w:r>
       <w:r>
         <w:rPr>
-          <w:sz w:val="22"/>
+          <w:sz w:val="24"/>
           <w:i w:val="false"/>
           <w:b/>
-          <w:szCs w:val="22"/>
+          <w:szCs w:val="24"/>
           <w:iCs w:val="false"/>
           <w:bCs/>
           <w:color w:val="auto"/>
@@ -4120,8 +3963,8 @@
           <w:i w:val="false"/>
           <w:iCs w:val="false"/>
           <w:color w:val="auto"/>
-          <w:sz w:val="22"/>
-          <w:szCs w:val="22"/>
+          <w:sz w:val="24"/>
+          <w:szCs w:val="24"/>
         </w:rPr>
         <w:t>.</w:t>
       </w:r>
@@ -4132,17 +3975,17 @@
           <w:i w:val="false"/>
           <w:iCs w:val="false"/>
           <w:color w:val="auto"/>
-          <w:sz w:val="22"/>
-          <w:szCs w:val="22"/>
+          <w:sz w:val="24"/>
+          <w:szCs w:val="24"/>
         </w:rPr>
         <w:fldChar w:fldCharType="begin"/>
       </w:r>
       <w:r>
         <w:rPr>
-          <w:sz w:val="22"/>
+          <w:sz w:val="24"/>
           <w:i w:val="false"/>
           <w:b/>
-          <w:szCs w:val="22"/>
+          <w:szCs w:val="24"/>
           <w:iCs w:val="false"/>
           <w:bCs/>
           <w:color w:val="auto"/>
@@ -4151,10 +3994,10 @@
       </w:r>
       <w:r>
         <w:rPr>
-          <w:sz w:val="22"/>
+          <w:sz w:val="24"/>
           <w:i w:val="false"/>
           <w:b/>
-          <w:szCs w:val="22"/>
+          <w:szCs w:val="24"/>
           <w:iCs w:val="false"/>
           <w:bCs/>
           <w:color w:val="auto"/>
@@ -4163,10 +4006,10 @@
       </w:r>
       <w:r>
         <w:rPr>
-          <w:sz w:val="22"/>
+          <w:sz w:val="24"/>
           <w:i w:val="false"/>
           <w:b/>
-          <w:szCs w:val="22"/>
+          <w:szCs w:val="24"/>
           <w:iCs w:val="false"/>
           <w:bCs/>
           <w:color w:val="auto"/>
@@ -4175,10 +4018,10 @@
       </w:r>
       <w:r>
         <w:rPr>
-          <w:sz w:val="22"/>
+          <w:sz w:val="24"/>
           <w:i w:val="false"/>
           <w:b/>
-          <w:szCs w:val="22"/>
+          <w:szCs w:val="24"/>
           <w:iCs w:val="false"/>
           <w:bCs/>
           <w:color w:val="auto"/>
@@ -4192,8 +4035,8 @@
           <w:i w:val="false"/>
           <w:iCs w:val="false"/>
           <w:color w:val="auto"/>
-          <w:sz w:val="22"/>
-          <w:szCs w:val="22"/>
+          <w:sz w:val="24"/>
+          <w:szCs w:val="24"/>
         </w:rPr>
         <w:t xml:space="preserve"> Gantt Chart</w:t>
       </w:r>
@@ -4236,19 +4079,17 @@
               <w:pStyle w:val="Normal"/>
               <w:spacing w:before="120" w:after="120"/>
               <w:rPr>
-                <w:rFonts w:cs="Times New Roman"/>
-                <w:b/>
-                <w:b/>
-                <w:sz w:val="22"/>
-                <w:szCs w:val="22"/>
+                <w:rFonts w:eastAsia="" w:eastAsiaTheme="minorEastAsia"/>
+                <w:sz w:val="24"/>
+                <w:szCs w:val="24"/>
               </w:rPr>
             </w:pPr>
             <w:r>
               <w:rPr>
                 <w:rFonts w:eastAsia="" w:cs="Times New Roman" w:eastAsiaTheme="minorEastAsia"/>
                 <w:b/>
-                <w:sz w:val="22"/>
-                <w:szCs w:val="22"/>
+                <w:sz w:val="24"/>
+                <w:szCs w:val="24"/>
               </w:rPr>
               <w:t>S.N.</w:t>
             </w:r>
@@ -4264,19 +4105,17 @@
               <w:pStyle w:val="Normal"/>
               <w:spacing w:before="120" w:after="120"/>
               <w:rPr>
-                <w:rFonts w:cs="Times New Roman"/>
-                <w:b/>
-                <w:b/>
-                <w:sz w:val="22"/>
-                <w:szCs w:val="22"/>
+                <w:rFonts w:eastAsia="" w:eastAsiaTheme="minorEastAsia"/>
+                <w:sz w:val="24"/>
+                <w:szCs w:val="24"/>
               </w:rPr>
             </w:pPr>
             <w:r>
               <w:rPr>
                 <w:rFonts w:eastAsia="" w:cs="Times New Roman" w:eastAsiaTheme="minorEastAsia"/>
                 <w:b/>
-                <w:sz w:val="22"/>
-                <w:szCs w:val="22"/>
+                <w:sz w:val="24"/>
+                <w:szCs w:val="24"/>
               </w:rPr>
               <w:t>ACTIVITY</w:t>
             </w:r>
@@ -4292,19 +4131,17 @@
               <w:pStyle w:val="Normal"/>
               <w:spacing w:before="120" w:after="120"/>
               <w:rPr>
-                <w:rFonts w:cs="Times New Roman"/>
-                <w:b/>
-                <w:b/>
-                <w:sz w:val="22"/>
-                <w:szCs w:val="22"/>
+                <w:rFonts w:eastAsia="" w:eastAsiaTheme="minorEastAsia"/>
+                <w:sz w:val="24"/>
+                <w:szCs w:val="24"/>
               </w:rPr>
             </w:pPr>
             <w:r>
               <w:rPr>
                 <w:rFonts w:eastAsia="" w:cs="Times New Roman" w:eastAsiaTheme="minorEastAsia"/>
                 <w:b/>
-                <w:sz w:val="22"/>
-                <w:szCs w:val="22"/>
+                <w:sz w:val="24"/>
+                <w:szCs w:val="24"/>
               </w:rPr>
               <w:t>JAN-MAR</w:t>
             </w:r>
@@ -4320,19 +4157,17 @@
               <w:pStyle w:val="Normal"/>
               <w:spacing w:before="120" w:after="120"/>
               <w:rPr>
-                <w:rFonts w:cs="Times New Roman"/>
-                <w:b/>
-                <w:b/>
-                <w:sz w:val="22"/>
-                <w:szCs w:val="22"/>
+                <w:rFonts w:eastAsia="" w:eastAsiaTheme="minorEastAsia"/>
+                <w:sz w:val="24"/>
+                <w:szCs w:val="24"/>
               </w:rPr>
             </w:pPr>
             <w:r>
               <w:rPr>
                 <w:rFonts w:eastAsia="" w:cs="Times New Roman" w:eastAsiaTheme="minorEastAsia"/>
                 <w:b/>
-                <w:sz w:val="22"/>
-                <w:szCs w:val="22"/>
+                <w:sz w:val="24"/>
+                <w:szCs w:val="24"/>
               </w:rPr>
               <w:t>MAY-JUN</w:t>
             </w:r>
@@ -4348,19 +4183,17 @@
               <w:pStyle w:val="Normal"/>
               <w:spacing w:before="120" w:after="120"/>
               <w:rPr>
-                <w:rFonts w:cs="Times New Roman"/>
-                <w:b/>
-                <w:b/>
-                <w:sz w:val="22"/>
-                <w:szCs w:val="22"/>
+                <w:rFonts w:eastAsia="" w:eastAsiaTheme="minorEastAsia"/>
+                <w:sz w:val="24"/>
+                <w:szCs w:val="24"/>
               </w:rPr>
             </w:pPr>
             <w:r>
               <w:rPr>
                 <w:rFonts w:eastAsia="" w:cs="Times New Roman" w:eastAsiaTheme="minorEastAsia"/>
                 <w:b/>
-                <w:sz w:val="22"/>
-                <w:szCs w:val="22"/>
+                <w:sz w:val="24"/>
+                <w:szCs w:val="24"/>
               </w:rPr>
               <w:t>JUL-AUG</w:t>
             </w:r>
@@ -4376,19 +4209,17 @@
               <w:pStyle w:val="Normal"/>
               <w:spacing w:before="120" w:after="120"/>
               <w:rPr>
-                <w:rFonts w:cs="Times New Roman"/>
-                <w:b/>
-                <w:b/>
-                <w:sz w:val="22"/>
-                <w:szCs w:val="22"/>
+                <w:rFonts w:eastAsia="" w:eastAsiaTheme="minorEastAsia"/>
+                <w:sz w:val="24"/>
+                <w:szCs w:val="24"/>
               </w:rPr>
             </w:pPr>
             <w:r>
               <w:rPr>
                 <w:rFonts w:eastAsia="" w:cs="Times New Roman" w:eastAsiaTheme="minorEastAsia"/>
                 <w:b/>
-                <w:sz w:val="22"/>
-                <w:szCs w:val="22"/>
+                <w:sz w:val="24"/>
+                <w:szCs w:val="24"/>
               </w:rPr>
               <w:t>SEPT-OCT</w:t>
             </w:r>
@@ -4409,16 +4240,16 @@
               <w:pStyle w:val="Normal"/>
               <w:spacing w:before="120" w:after="120"/>
               <w:rPr>
-                <w:rFonts w:cs="Times New Roman"/>
-                <w:sz w:val="22"/>
-                <w:szCs w:val="22"/>
+                <w:rFonts w:eastAsia="" w:eastAsiaTheme="minorEastAsia"/>
+                <w:sz w:val="24"/>
+                <w:szCs w:val="24"/>
               </w:rPr>
             </w:pPr>
             <w:r>
               <w:rPr>
                 <w:rFonts w:eastAsia="" w:cs="Times New Roman" w:eastAsiaTheme="minorEastAsia"/>
-                <w:sz w:val="22"/>
-                <w:szCs w:val="22"/>
+                <w:sz w:val="24"/>
+                <w:szCs w:val="24"/>
               </w:rPr>
               <w:t>1</w:t>
             </w:r>
@@ -4434,16 +4265,16 @@
               <w:pStyle w:val="Normal"/>
               <w:spacing w:before="120" w:after="120"/>
               <w:rPr>
-                <w:rFonts w:cs="Times New Roman"/>
-                <w:sz w:val="22"/>
-                <w:szCs w:val="22"/>
+                <w:rFonts w:eastAsia="" w:eastAsiaTheme="minorEastAsia"/>
+                <w:sz w:val="24"/>
+                <w:szCs w:val="24"/>
               </w:rPr>
             </w:pPr>
             <w:r>
               <w:rPr>
                 <w:rFonts w:eastAsia="" w:cs="Times New Roman" w:eastAsiaTheme="minorEastAsia"/>
-                <w:sz w:val="22"/>
-                <w:szCs w:val="22"/>
+                <w:sz w:val="24"/>
+                <w:szCs w:val="24"/>
               </w:rPr>
               <w:t>Feasibility Study</w:t>
             </w:r>
@@ -4460,16 +4291,16 @@
               <w:pStyle w:val="Normal"/>
               <w:spacing w:before="120" w:after="120"/>
               <w:rPr>
-                <w:rFonts w:cs="Times New Roman"/>
-                <w:sz w:val="22"/>
-                <w:szCs w:val="22"/>
+                <w:rFonts w:eastAsia="" w:cs="Times New Roman" w:eastAsiaTheme="minorEastAsia"/>
+                <w:sz w:val="24"/>
+                <w:szCs w:val="24"/>
               </w:rPr>
             </w:pPr>
             <w:r>
               <w:rPr>
                 <w:rFonts w:eastAsia="" w:cs="Times New Roman" w:eastAsiaTheme="minorEastAsia"/>
-                <w:sz w:val="22"/>
-                <w:szCs w:val="22"/>
+                <w:sz w:val="24"/>
+                <w:szCs w:val="24"/>
               </w:rPr>
             </w:r>
           </w:p>
@@ -4484,16 +4315,16 @@
               <w:pStyle w:val="Normal"/>
               <w:spacing w:before="120" w:after="120"/>
               <w:rPr>
-                <w:rFonts w:cs="Times New Roman"/>
-                <w:sz w:val="22"/>
-                <w:szCs w:val="22"/>
+                <w:rFonts w:eastAsia="" w:cs="Times New Roman" w:eastAsiaTheme="minorEastAsia"/>
+                <w:sz w:val="24"/>
+                <w:szCs w:val="24"/>
               </w:rPr>
             </w:pPr>
             <w:r>
               <w:rPr>
                 <w:rFonts w:eastAsia="" w:cs="Times New Roman" w:eastAsiaTheme="minorEastAsia"/>
-                <w:sz w:val="22"/>
-                <w:szCs w:val="22"/>
+                <w:sz w:val="24"/>
+                <w:szCs w:val="24"/>
               </w:rPr>
             </w:r>
           </w:p>
@@ -4508,16 +4339,16 @@
               <w:pStyle w:val="Normal"/>
               <w:spacing w:before="120" w:after="120"/>
               <w:rPr>
-                <w:rFonts w:cs="Times New Roman"/>
-                <w:sz w:val="22"/>
-                <w:szCs w:val="22"/>
+                <w:rFonts w:eastAsia="" w:cs="Times New Roman" w:eastAsiaTheme="minorEastAsia"/>
+                <w:sz w:val="24"/>
+                <w:szCs w:val="24"/>
               </w:rPr>
             </w:pPr>
             <w:r>
               <w:rPr>
                 <w:rFonts w:eastAsia="" w:cs="Times New Roman" w:eastAsiaTheme="minorEastAsia"/>
-                <w:sz w:val="22"/>
-                <w:szCs w:val="22"/>
+                <w:sz w:val="24"/>
+                <w:szCs w:val="24"/>
               </w:rPr>
             </w:r>
           </w:p>
@@ -4532,16 +4363,16 @@
               <w:pStyle w:val="Normal"/>
               <w:spacing w:before="120" w:after="120"/>
               <w:rPr>
-                <w:rFonts w:cs="Times New Roman"/>
-                <w:sz w:val="22"/>
-                <w:szCs w:val="22"/>
+                <w:rFonts w:eastAsia="" w:cs="Times New Roman" w:eastAsiaTheme="minorEastAsia"/>
+                <w:sz w:val="24"/>
+                <w:szCs w:val="24"/>
               </w:rPr>
             </w:pPr>
             <w:r>
               <w:rPr>
                 <w:rFonts w:eastAsia="" w:cs="Times New Roman" w:eastAsiaTheme="minorEastAsia"/>
-                <w:sz w:val="22"/>
-                <w:szCs w:val="22"/>
+                <w:sz w:val="24"/>
+                <w:szCs w:val="24"/>
               </w:rPr>
             </w:r>
           </w:p>
@@ -4561,16 +4392,16 @@
               <w:pStyle w:val="Normal"/>
               <w:spacing w:before="120" w:after="120"/>
               <w:rPr>
-                <w:rFonts w:cs="Times New Roman"/>
-                <w:sz w:val="22"/>
-                <w:szCs w:val="22"/>
+                <w:rFonts w:eastAsia="" w:eastAsiaTheme="minorEastAsia"/>
+                <w:sz w:val="24"/>
+                <w:szCs w:val="24"/>
               </w:rPr>
             </w:pPr>
             <w:r>
               <w:rPr>
                 <w:rFonts w:eastAsia="" w:cs="Times New Roman" w:eastAsiaTheme="minorEastAsia"/>
-                <w:sz w:val="22"/>
-                <w:szCs w:val="22"/>
+                <w:sz w:val="24"/>
+                <w:szCs w:val="24"/>
               </w:rPr>
               <w:t>2</w:t>
             </w:r>
@@ -4586,16 +4417,16 @@
               <w:pStyle w:val="Normal"/>
               <w:spacing w:before="120" w:after="120"/>
               <w:rPr>
-                <w:rFonts w:cs="Times New Roman"/>
-                <w:sz w:val="22"/>
-                <w:szCs w:val="22"/>
+                <w:rFonts w:eastAsia="" w:eastAsiaTheme="minorEastAsia"/>
+                <w:sz w:val="24"/>
+                <w:szCs w:val="24"/>
               </w:rPr>
             </w:pPr>
             <w:r>
               <w:rPr>
                 <w:rFonts w:eastAsia="" w:cs="Times New Roman" w:eastAsiaTheme="minorEastAsia"/>
-                <w:sz w:val="22"/>
-                <w:szCs w:val="22"/>
+                <w:sz w:val="24"/>
+                <w:szCs w:val="24"/>
               </w:rPr>
               <w:t>System specification</w:t>
             </w:r>
@@ -4612,16 +4443,16 @@
               <w:pStyle w:val="Normal"/>
               <w:spacing w:before="120" w:after="120"/>
               <w:rPr>
-                <w:rFonts w:cs="Times New Roman"/>
-                <w:sz w:val="22"/>
-                <w:szCs w:val="22"/>
+                <w:rFonts w:eastAsia="" w:cs="Times New Roman" w:eastAsiaTheme="minorEastAsia"/>
+                <w:sz w:val="24"/>
+                <w:szCs w:val="24"/>
               </w:rPr>
             </w:pPr>
             <w:r>
               <w:rPr>
                 <w:rFonts w:eastAsia="" w:cs="Times New Roman" w:eastAsiaTheme="minorEastAsia"/>
-                <w:sz w:val="22"/>
-                <w:szCs w:val="22"/>
+                <w:sz w:val="24"/>
+                <w:szCs w:val="24"/>
               </w:rPr>
             </w:r>
           </w:p>
@@ -4636,16 +4467,16 @@
               <w:pStyle w:val="Normal"/>
               <w:spacing w:before="120" w:after="120"/>
               <w:rPr>
-                <w:rFonts w:cs="Times New Roman"/>
-                <w:sz w:val="22"/>
-                <w:szCs w:val="22"/>
+                <w:rFonts w:eastAsia="" w:cs="Times New Roman" w:eastAsiaTheme="minorEastAsia"/>
+                <w:sz w:val="24"/>
+                <w:szCs w:val="24"/>
               </w:rPr>
             </w:pPr>
             <w:r>
               <w:rPr>
                 <w:rFonts w:eastAsia="" w:cs="Times New Roman" w:eastAsiaTheme="minorEastAsia"/>
-                <w:sz w:val="22"/>
-                <w:szCs w:val="22"/>
+                <w:sz w:val="24"/>
+                <w:szCs w:val="24"/>
               </w:rPr>
             </w:r>
           </w:p>
@@ -4660,16 +4491,16 @@
               <w:pStyle w:val="Normal"/>
               <w:spacing w:before="120" w:after="120"/>
               <w:rPr>
-                <w:rFonts w:cs="Times New Roman"/>
-                <w:sz w:val="22"/>
-                <w:szCs w:val="22"/>
+                <w:rFonts w:eastAsia="" w:cs="Times New Roman" w:eastAsiaTheme="minorEastAsia"/>
+                <w:sz w:val="24"/>
+                <w:szCs w:val="24"/>
               </w:rPr>
             </w:pPr>
             <w:r>
               <w:rPr>
                 <w:rFonts w:eastAsia="" w:cs="Times New Roman" w:eastAsiaTheme="minorEastAsia"/>
-                <w:sz w:val="22"/>
-                <w:szCs w:val="22"/>
+                <w:sz w:val="24"/>
+                <w:szCs w:val="24"/>
               </w:rPr>
             </w:r>
           </w:p>
@@ -4684,16 +4515,16 @@
               <w:pStyle w:val="Normal"/>
               <w:spacing w:before="120" w:after="120"/>
               <w:rPr>
-                <w:rFonts w:cs="Times New Roman"/>
-                <w:sz w:val="22"/>
-                <w:szCs w:val="22"/>
+                <w:rFonts w:eastAsia="" w:cs="Times New Roman" w:eastAsiaTheme="minorEastAsia"/>
+                <w:sz w:val="24"/>
+                <w:szCs w:val="24"/>
               </w:rPr>
             </w:pPr>
             <w:r>
               <w:rPr>
                 <w:rFonts w:eastAsia="" w:cs="Times New Roman" w:eastAsiaTheme="minorEastAsia"/>
-                <w:sz w:val="22"/>
-                <w:szCs w:val="22"/>
+                <w:sz w:val="24"/>
+                <w:szCs w:val="24"/>
               </w:rPr>
             </w:r>
           </w:p>
@@ -4713,16 +4544,16 @@
               <w:pStyle w:val="Normal"/>
               <w:spacing w:before="120" w:after="120"/>
               <w:rPr>
-                <w:rFonts w:cs="Times New Roman"/>
-                <w:sz w:val="22"/>
-                <w:szCs w:val="22"/>
+                <w:rFonts w:eastAsia="" w:eastAsiaTheme="minorEastAsia"/>
+                <w:sz w:val="24"/>
+                <w:szCs w:val="24"/>
               </w:rPr>
             </w:pPr>
             <w:r>
               <w:rPr>
                 <w:rFonts w:eastAsia="" w:cs="Times New Roman" w:eastAsiaTheme="minorEastAsia"/>
-                <w:sz w:val="22"/>
-                <w:szCs w:val="22"/>
+                <w:sz w:val="24"/>
+                <w:szCs w:val="24"/>
               </w:rPr>
               <w:t>3</w:t>
             </w:r>
@@ -4738,16 +4569,16 @@
               <w:pStyle w:val="Normal"/>
               <w:spacing w:before="120" w:after="120"/>
               <w:rPr>
-                <w:rFonts w:cs="Times New Roman"/>
-                <w:sz w:val="22"/>
-                <w:szCs w:val="22"/>
+                <w:rFonts w:eastAsia="" w:eastAsiaTheme="minorEastAsia"/>
+                <w:sz w:val="24"/>
+                <w:szCs w:val="24"/>
               </w:rPr>
             </w:pPr>
             <w:r>
               <w:rPr>
                 <w:rFonts w:eastAsia="" w:cs="Times New Roman" w:eastAsiaTheme="minorEastAsia"/>
-                <w:sz w:val="22"/>
-                <w:szCs w:val="22"/>
+                <w:sz w:val="24"/>
+                <w:szCs w:val="24"/>
               </w:rPr>
               <w:t>Requirement Analysis</w:t>
             </w:r>
@@ -4764,16 +4595,16 @@
               <w:pStyle w:val="Normal"/>
               <w:spacing w:before="120" w:after="120"/>
               <w:rPr>
-                <w:rFonts w:cs="Times New Roman"/>
-                <w:sz w:val="22"/>
-                <w:szCs w:val="22"/>
+                <w:rFonts w:eastAsia="" w:cs="Times New Roman" w:eastAsiaTheme="minorEastAsia"/>
+                <w:sz w:val="24"/>
+                <w:szCs w:val="24"/>
               </w:rPr>
             </w:pPr>
             <w:r>
               <w:rPr>
                 <w:rFonts w:eastAsia="" w:cs="Times New Roman" w:eastAsiaTheme="minorEastAsia"/>
-                <w:sz w:val="22"/>
-                <w:szCs w:val="22"/>
+                <w:sz w:val="24"/>
+                <w:szCs w:val="24"/>
               </w:rPr>
             </w:r>
           </w:p>
@@ -4788,16 +4619,16 @@
               <w:pStyle w:val="Normal"/>
               <w:spacing w:before="120" w:after="120"/>
               <w:rPr>
-                <w:rFonts w:cs="Times New Roman"/>
-                <w:sz w:val="22"/>
-                <w:szCs w:val="22"/>
+                <w:rFonts w:eastAsia="" w:cs="Times New Roman" w:eastAsiaTheme="minorEastAsia"/>
+                <w:sz w:val="24"/>
+                <w:szCs w:val="24"/>
               </w:rPr>
             </w:pPr>
             <w:r>
               <w:rPr>
                 <w:rFonts w:eastAsia="" w:cs="Times New Roman" w:eastAsiaTheme="minorEastAsia"/>
-                <w:sz w:val="22"/>
-                <w:szCs w:val="22"/>
+                <w:sz w:val="24"/>
+                <w:szCs w:val="24"/>
               </w:rPr>
             </w:r>
           </w:p>
@@ -4812,16 +4643,16 @@
               <w:pStyle w:val="Normal"/>
               <w:spacing w:before="120" w:after="120"/>
               <w:rPr>
-                <w:rFonts w:cs="Times New Roman"/>
-                <w:sz w:val="22"/>
-                <w:szCs w:val="22"/>
+                <w:rFonts w:eastAsia="" w:cs="Times New Roman" w:eastAsiaTheme="minorEastAsia"/>
+                <w:sz w:val="24"/>
+                <w:szCs w:val="24"/>
               </w:rPr>
             </w:pPr>
             <w:r>
               <w:rPr>
                 <w:rFonts w:eastAsia="" w:cs="Times New Roman" w:eastAsiaTheme="minorEastAsia"/>
-                <w:sz w:val="22"/>
-                <w:szCs w:val="22"/>
+                <w:sz w:val="24"/>
+                <w:szCs w:val="24"/>
               </w:rPr>
             </w:r>
           </w:p>
@@ -4836,340 +4667,16 @@
               <w:pStyle w:val="Normal"/>
               <w:spacing w:before="120" w:after="120"/>
               <w:rPr>
-                <w:rFonts w:cs="Times New Roman"/>
-                <w:sz w:val="22"/>
-                <w:szCs w:val="22"/>
+                <w:rFonts w:eastAsia="" w:cs="Times New Roman" w:eastAsiaTheme="minorEastAsia"/>
+                <w:sz w:val="24"/>
+                <w:szCs w:val="24"/>
               </w:rPr>
             </w:pPr>
             <w:r>
               <w:rPr>
                 <w:rFonts w:eastAsia="" w:cs="Times New Roman" w:eastAsiaTheme="minorEastAsia"/>
-                <w:sz w:val="22"/>
-                <w:szCs w:val="22"/>
-              </w:rPr>
-            </w:r>
-          </w:p>
-        </w:tc>
-      </w:tr>
-      <w:tr>
-        <w:trPr>
-          <w:trHeight w:val="763" w:hRule="atLeast"/>
-        </w:trPr>
-        <w:tc>
-          <w:tcPr>
-            <w:tcW w:w="644" w:type="dxa"/>
-            <w:vMerge w:val="restart"/>
-            <w:tcBorders/>
-          </w:tcPr>
-          <w:p>
-            <w:pPr>
-              <w:pStyle w:val="Normal"/>
-              <w:spacing w:before="120" w:after="120"/>
-              <w:rPr>
-                <w:rFonts w:cs="Times New Roman"/>
-                <w:sz w:val="22"/>
-                <w:szCs w:val="22"/>
-              </w:rPr>
-            </w:pPr>
-            <w:r>
-              <w:rPr>
-                <w:rFonts w:eastAsia="" w:cs="Times New Roman" w:eastAsiaTheme="minorEastAsia"/>
-                <w:sz w:val="22"/>
-                <w:szCs w:val="22"/>
-              </w:rPr>
-              <w:t>4</w:t>
-            </w:r>
-          </w:p>
-        </w:tc>
-        <w:tc>
-          <w:tcPr>
-            <w:tcW w:w="2265" w:type="dxa"/>
-            <w:tcBorders/>
-          </w:tcPr>
-          <w:p>
-            <w:pPr>
-              <w:pStyle w:val="Normal"/>
-              <w:spacing w:before="120" w:after="120"/>
-              <w:rPr>
-                <w:rFonts w:cs="Times New Roman"/>
-                <w:sz w:val="22"/>
-                <w:szCs w:val="22"/>
-              </w:rPr>
-            </w:pPr>
-            <w:r>
-              <w:rPr>
-                <w:rFonts w:eastAsia="" w:cs="Times New Roman" w:eastAsiaTheme="minorEastAsia"/>
-                <w:sz w:val="22"/>
-                <w:szCs w:val="22"/>
-              </w:rPr>
-              <w:t>Design</w:t>
-            </w:r>
-          </w:p>
-          <w:p>
-            <w:pPr>
-              <w:pStyle w:val="Normal"/>
-              <w:spacing w:before="120" w:after="120"/>
-              <w:rPr>
-                <w:rFonts w:cs="Times New Roman"/>
-                <w:sz w:val="22"/>
-                <w:szCs w:val="22"/>
-              </w:rPr>
-            </w:pPr>
-            <w:r>
-              <w:rPr>
-                <w:rFonts w:eastAsia="" w:cs="Times New Roman" w:eastAsiaTheme="minorEastAsia"/>
-                <w:sz w:val="22"/>
-                <w:szCs w:val="22"/>
-              </w:rPr>
-              <w:t>Hardware Interface with Microcontroller</w:t>
-            </w:r>
-          </w:p>
-        </w:tc>
-        <w:tc>
-          <w:tcPr>
-            <w:tcW w:w="1378" w:type="dxa"/>
-            <w:tcBorders/>
-          </w:tcPr>
-          <w:p>
-            <w:pPr>
-              <w:pStyle w:val="Normal"/>
-              <w:spacing w:before="120" w:after="120"/>
-              <w:rPr>
-                <w:rFonts w:cs="Times New Roman"/>
-                <w:sz w:val="22"/>
-                <w:szCs w:val="22"/>
-              </w:rPr>
-            </w:pPr>
-            <w:r>
-              <w:rPr>
-                <w:rFonts w:eastAsia="" w:cs="Times New Roman" w:eastAsiaTheme="minorEastAsia"/>
-                <w:sz w:val="22"/>
-                <w:szCs w:val="22"/>
-              </w:rPr>
-            </w:r>
-          </w:p>
-        </w:tc>
-        <w:tc>
-          <w:tcPr>
-            <w:tcW w:w="1374" w:type="dxa"/>
-            <w:tcBorders/>
-            <w:shd w:color="auto" w:fill="404040" w:themeFill="text1" w:themeFillTint="bf" w:val="clear"/>
-          </w:tcPr>
-          <w:p>
-            <w:pPr>
-              <w:pStyle w:val="Normal"/>
-              <w:spacing w:before="120" w:after="120"/>
-              <w:rPr>
-                <w:rFonts w:cs="Times New Roman"/>
-                <w:sz w:val="22"/>
-                <w:szCs w:val="22"/>
-              </w:rPr>
-            </w:pPr>
-            <w:r>
-              <w:rPr>
-                <w:rFonts w:eastAsia="" w:cs="Times New Roman" w:eastAsiaTheme="minorEastAsia"/>
-                <w:sz w:val="22"/>
-                <w:szCs w:val="22"/>
-              </w:rPr>
-            </w:r>
-          </w:p>
-        </w:tc>
-        <w:tc>
-          <w:tcPr>
-            <w:tcW w:w="1354" w:type="dxa"/>
-            <w:tcBorders/>
-          </w:tcPr>
-          <w:p>
-            <w:pPr>
-              <w:pStyle w:val="Normal"/>
-              <w:spacing w:before="120" w:after="120"/>
-              <w:rPr>
-                <w:rFonts w:cs="Times New Roman"/>
-                <w:sz w:val="22"/>
-                <w:szCs w:val="22"/>
-              </w:rPr>
-            </w:pPr>
-            <w:r>
-              <w:rPr>
-                <w:rFonts w:eastAsia="" w:cs="Times New Roman" w:eastAsiaTheme="minorEastAsia"/>
-                <w:sz w:val="22"/>
-                <w:szCs w:val="22"/>
-              </w:rPr>
-            </w:r>
-          </w:p>
-        </w:tc>
-        <w:tc>
-          <w:tcPr>
-            <w:tcW w:w="1382" w:type="dxa"/>
-            <w:tcBorders/>
-          </w:tcPr>
-          <w:p>
-            <w:pPr>
-              <w:pStyle w:val="Normal"/>
-              <w:spacing w:before="120" w:after="120"/>
-              <w:rPr>
-                <w:rFonts w:cs="Times New Roman"/>
-                <w:sz w:val="22"/>
-                <w:szCs w:val="22"/>
-              </w:rPr>
-            </w:pPr>
-            <w:r>
-              <w:rPr>
-                <w:rFonts w:eastAsia="" w:cs="Times New Roman" w:eastAsiaTheme="minorEastAsia"/>
-                <w:sz w:val="22"/>
-                <w:szCs w:val="22"/>
-              </w:rPr>
-            </w:r>
-          </w:p>
-        </w:tc>
-      </w:tr>
-      <w:tr>
-        <w:trPr>
-          <w:trHeight w:val="141" w:hRule="atLeast"/>
-        </w:trPr>
-        <w:tc>
-          <w:tcPr>
-            <w:tcW w:w="644" w:type="dxa"/>
-            <w:vMerge w:val="continue"/>
-            <w:tcBorders/>
-          </w:tcPr>
-          <w:p>
-            <w:pPr>
-              <w:pStyle w:val="Normal"/>
-              <w:spacing w:before="120" w:after="120"/>
-              <w:rPr>
-                <w:rFonts w:cs="Times New Roman"/>
-                <w:sz w:val="22"/>
-                <w:szCs w:val="22"/>
-              </w:rPr>
-            </w:pPr>
-            <w:r>
-              <w:rPr>
-                <w:rFonts w:eastAsia="" w:cs="Times New Roman" w:eastAsiaTheme="minorEastAsia"/>
-                <w:sz w:val="22"/>
-                <w:szCs w:val="22"/>
-              </w:rPr>
-            </w:r>
-          </w:p>
-        </w:tc>
-        <w:tc>
-          <w:tcPr>
-            <w:tcW w:w="2265" w:type="dxa"/>
-            <w:tcBorders/>
-          </w:tcPr>
-          <w:p>
-            <w:pPr>
-              <w:pStyle w:val="Normal"/>
-              <w:spacing w:before="120" w:after="120"/>
-              <w:rPr>
-                <w:rFonts w:cs="Times New Roman"/>
-                <w:sz w:val="22"/>
-                <w:szCs w:val="22"/>
-              </w:rPr>
-            </w:pPr>
-            <w:r>
-              <w:rPr>
-                <w:rFonts w:eastAsia="" w:cs="Times New Roman" w:eastAsiaTheme="minorEastAsia"/>
-                <w:sz w:val="22"/>
-                <w:szCs w:val="22"/>
-              </w:rPr>
-              <w:t>Entire Hardware Assembling</w:t>
-            </w:r>
-          </w:p>
-        </w:tc>
-        <w:tc>
-          <w:tcPr>
-            <w:tcW w:w="1378" w:type="dxa"/>
-            <w:tcBorders/>
-          </w:tcPr>
-          <w:p>
-            <w:pPr>
-              <w:pStyle w:val="Normal"/>
-              <w:spacing w:before="120" w:after="120"/>
-              <w:rPr>
-                <w:rFonts w:cs="Times New Roman"/>
-                <w:sz w:val="22"/>
-                <w:szCs w:val="22"/>
-              </w:rPr>
-            </w:pPr>
-            <w:r>
-              <w:rPr>
-                <w:rFonts w:eastAsia="" w:cs="Times New Roman" w:eastAsiaTheme="minorEastAsia"/>
-                <w:sz w:val="22"/>
-                <w:szCs w:val="22"/>
-              </w:rPr>
-            </w:r>
-          </w:p>
-        </w:tc>
-        <w:tc>
-          <w:tcPr>
-            <w:tcW w:w="1374" w:type="dxa"/>
-            <w:tcBorders/>
-            <w:shd w:color="auto" w:fill="404040" w:themeFill="text1" w:themeFillTint="bf" w:val="clear"/>
-          </w:tcPr>
-          <w:p>
-            <w:pPr>
-              <w:pStyle w:val="Normal"/>
-              <w:spacing w:before="120" w:after="120"/>
-              <w:rPr>
-                <w:rFonts w:cs="Times New Roman"/>
-                <w:sz w:val="22"/>
-                <w:szCs w:val="22"/>
-              </w:rPr>
-            </w:pPr>
-            <w:r>
-              <w:rPr>
-                <w:rFonts w:eastAsia="" w:cs="Times New Roman" w:eastAsiaTheme="minorEastAsia"/>
-                <w:sz w:val="22"/>
-                <w:szCs w:val="22"/>
-              </w:rPr>
-            </w:r>
-          </w:p>
-        </w:tc>
-        <w:tc>
-          <w:tcPr>
-            <w:tcW w:w="1354" w:type="dxa"/>
-            <w:tcBorders/>
-          </w:tcPr>
-          <w:p>
-            <w:pPr>
-              <w:pStyle w:val="Normal"/>
-              <w:spacing w:before="120" w:after="120"/>
-              <w:rPr>
-                <w:rFonts w:cs="Times New Roman"/>
-                <w:sz w:val="22"/>
-                <w:szCs w:val="22"/>
-              </w:rPr>
-            </w:pPr>
-            <w:r>
-              <w:rPr>
-                <w:rFonts w:eastAsia="" w:cs="Times New Roman" w:eastAsiaTheme="minorEastAsia"/>
-                <w:sz w:val="22"/>
-                <w:szCs w:val="22"/>
-              </w:rPr>
-            </w:r>
-          </w:p>
-        </w:tc>
-        <w:tc>
-          <w:tcPr>
-            <w:tcW w:w="1382" w:type="dxa"/>
-            <w:tcBorders/>
-          </w:tcPr>
-          <w:p>
-            <w:pPr>
-              <w:pStyle w:val="Normal"/>
-              <w:spacing w:before="120" w:after="120"/>
-              <w:rPr>
-                <w:rFonts w:cs="Times New Roman"/>
-                <w:sz w:val="22"/>
-                <w:szCs w:val="22"/>
-              </w:rPr>
-            </w:pPr>
-            <w:r>
-              <w:rPr>
-                <w:rFonts w:eastAsia="" w:cs="Times New Roman" w:eastAsiaTheme="minorEastAsia"/>
-                <w:sz w:val="22"/>
-                <w:szCs w:val="22"/>
+                <w:sz w:val="24"/>
+                <w:szCs w:val="24"/>
               </w:rPr>
             </w:r>
           </w:p>
@@ -5189,16 +4696,16 @@
               <w:pStyle w:val="Normal"/>
               <w:spacing w:before="120" w:after="120"/>
               <w:rPr>
-                <w:rFonts w:cs="Times New Roman"/>
-                <w:sz w:val="22"/>
-                <w:szCs w:val="22"/>
+                <w:rFonts w:eastAsia="" w:eastAsiaTheme="minorEastAsia"/>
+                <w:sz w:val="24"/>
+                <w:szCs w:val="24"/>
               </w:rPr>
             </w:pPr>
             <w:r>
               <w:rPr>
                 <w:rFonts w:eastAsia="" w:cs="Times New Roman" w:eastAsiaTheme="minorEastAsia"/>
-                <w:sz w:val="22"/>
-                <w:szCs w:val="22"/>
+                <w:sz w:val="24"/>
+                <w:szCs w:val="24"/>
               </w:rPr>
               <w:t>5</w:t>
             </w:r>
@@ -5214,16 +4721,16 @@
               <w:pStyle w:val="Normal"/>
               <w:spacing w:before="120" w:after="120"/>
               <w:rPr>
-                <w:rFonts w:cs="Times New Roman"/>
-                <w:sz w:val="22"/>
-                <w:szCs w:val="22"/>
+                <w:rFonts w:eastAsia="" w:eastAsiaTheme="minorEastAsia"/>
+                <w:sz w:val="24"/>
+                <w:szCs w:val="24"/>
               </w:rPr>
             </w:pPr>
             <w:r>
               <w:rPr>
                 <w:rFonts w:eastAsia="" w:cs="Times New Roman" w:eastAsiaTheme="minorEastAsia"/>
-                <w:sz w:val="22"/>
-                <w:szCs w:val="22"/>
+                <w:sz w:val="24"/>
+                <w:szCs w:val="24"/>
               </w:rPr>
               <w:t>Designing and Building Prototype</w:t>
             </w:r>
@@ -5239,16 +4746,16 @@
               <w:pStyle w:val="Normal"/>
               <w:spacing w:before="120" w:after="120"/>
               <w:rPr>
-                <w:rFonts w:cs="Times New Roman"/>
-                <w:sz w:val="22"/>
-                <w:szCs w:val="22"/>
+                <w:rFonts w:eastAsia="" w:cs="Times New Roman" w:eastAsiaTheme="minorEastAsia"/>
+                <w:sz w:val="24"/>
+                <w:szCs w:val="24"/>
               </w:rPr>
             </w:pPr>
             <w:r>
               <w:rPr>
                 <w:rFonts w:eastAsia="" w:cs="Times New Roman" w:eastAsiaTheme="minorEastAsia"/>
-                <w:sz w:val="22"/>
-                <w:szCs w:val="22"/>
+                <w:sz w:val="24"/>
+                <w:szCs w:val="24"/>
               </w:rPr>
             </w:r>
           </w:p>
@@ -5257,22 +4764,23 @@
           <w:tcPr>
             <w:tcW w:w="1374" w:type="dxa"/>
             <w:tcBorders/>
+            <w:shd w:fill="333333" w:val="clear"/>
           </w:tcPr>
           <w:p>
             <w:pPr>
               <w:pStyle w:val="Normal"/>
               <w:spacing w:before="120" w:after="120"/>
               <w:rPr>
-                <w:rFonts w:cs="Times New Roman"/>
-                <w:sz w:val="22"/>
-                <w:szCs w:val="22"/>
+                <w:rFonts w:eastAsia="" w:cs="Times New Roman" w:eastAsiaTheme="minorEastAsia"/>
+                <w:sz w:val="24"/>
+                <w:szCs w:val="24"/>
               </w:rPr>
             </w:pPr>
             <w:r>
               <w:rPr>
                 <w:rFonts w:eastAsia="" w:cs="Times New Roman" w:eastAsiaTheme="minorEastAsia"/>
-                <w:sz w:val="22"/>
-                <w:szCs w:val="22"/>
+                <w:sz w:val="24"/>
+                <w:szCs w:val="24"/>
               </w:rPr>
             </w:r>
           </w:p>
@@ -5281,22 +4789,23 @@
           <w:tcPr>
             <w:tcW w:w="1354" w:type="dxa"/>
             <w:tcBorders/>
+            <w:shd w:fill="333333" w:val="clear"/>
           </w:tcPr>
           <w:p>
             <w:pPr>
               <w:pStyle w:val="Normal"/>
               <w:spacing w:before="120" w:after="120"/>
               <w:rPr>
-                <w:rFonts w:cs="Times New Roman"/>
-                <w:sz w:val="22"/>
-                <w:szCs w:val="22"/>
+                <w:rFonts w:eastAsia="" w:cs="Times New Roman" w:eastAsiaTheme="minorEastAsia"/>
+                <w:sz w:val="24"/>
+                <w:szCs w:val="24"/>
               </w:rPr>
             </w:pPr>
             <w:r>
               <w:rPr>
                 <w:rFonts w:eastAsia="" w:cs="Times New Roman" w:eastAsiaTheme="minorEastAsia"/>
-                <w:sz w:val="22"/>
-                <w:szCs w:val="22"/>
+                <w:sz w:val="24"/>
+                <w:szCs w:val="24"/>
               </w:rPr>
             </w:r>
           </w:p>
@@ -5312,16 +4821,16 @@
               <w:pStyle w:val="Normal"/>
               <w:spacing w:before="120" w:after="120"/>
               <w:rPr>
-                <w:rFonts w:cs="Times New Roman"/>
-                <w:sz w:val="22"/>
-                <w:szCs w:val="22"/>
+                <w:rFonts w:eastAsia="" w:cs="Times New Roman" w:eastAsiaTheme="minorEastAsia"/>
+                <w:sz w:val="24"/>
+                <w:szCs w:val="24"/>
               </w:rPr>
             </w:pPr>
             <w:r>
               <w:rPr>
                 <w:rFonts w:eastAsia="" w:cs="Times New Roman" w:eastAsiaTheme="minorEastAsia"/>
-                <w:sz w:val="22"/>
-                <w:szCs w:val="22"/>
+                <w:sz w:val="24"/>
+                <w:szCs w:val="24"/>
               </w:rPr>
             </w:r>
           </w:p>
@@ -5341,16 +4850,16 @@
               <w:pStyle w:val="Normal"/>
               <w:spacing w:before="120" w:after="120"/>
               <w:rPr>
-                <w:rFonts w:cs="Times New Roman"/>
-                <w:sz w:val="22"/>
-                <w:szCs w:val="22"/>
+                <w:rFonts w:eastAsia="" w:eastAsiaTheme="minorEastAsia"/>
+                <w:sz w:val="24"/>
+                <w:szCs w:val="24"/>
               </w:rPr>
             </w:pPr>
             <w:r>
               <w:rPr>
                 <w:rFonts w:eastAsia="" w:cs="Times New Roman" w:eastAsiaTheme="minorEastAsia"/>
-                <w:sz w:val="22"/>
-                <w:szCs w:val="22"/>
+                <w:sz w:val="24"/>
+                <w:szCs w:val="24"/>
               </w:rPr>
               <w:t>6</w:t>
             </w:r>
@@ -5366,16 +4875,16 @@
               <w:pStyle w:val="Normal"/>
               <w:spacing w:before="120" w:after="120"/>
               <w:rPr>
-                <w:rFonts w:cs="Times New Roman"/>
-                <w:sz w:val="22"/>
-                <w:szCs w:val="22"/>
+                <w:rFonts w:eastAsia="" w:eastAsiaTheme="minorEastAsia"/>
+                <w:sz w:val="24"/>
+                <w:szCs w:val="24"/>
               </w:rPr>
             </w:pPr>
             <w:r>
               <w:rPr>
                 <w:rFonts w:eastAsia="" w:cs="Times New Roman" w:eastAsiaTheme="minorEastAsia"/>
-                <w:sz w:val="22"/>
-                <w:szCs w:val="22"/>
+                <w:sz w:val="24"/>
+                <w:szCs w:val="24"/>
               </w:rPr>
               <w:t>Documentation</w:t>
             </w:r>
@@ -5392,16 +4901,16 @@
               <w:pStyle w:val="Normal"/>
               <w:spacing w:before="120" w:after="120"/>
               <w:rPr>
-                <w:rFonts w:cs="Times New Roman"/>
-                <w:sz w:val="22"/>
-                <w:szCs w:val="22"/>
+                <w:rFonts w:eastAsia="" w:cs="Times New Roman" w:eastAsiaTheme="minorEastAsia"/>
+                <w:sz w:val="24"/>
+                <w:szCs w:val="24"/>
               </w:rPr>
             </w:pPr>
             <w:r>
               <w:rPr>
                 <w:rFonts w:eastAsia="" w:cs="Times New Roman" w:eastAsiaTheme="minorEastAsia"/>
-                <w:sz w:val="22"/>
-                <w:szCs w:val="22"/>
+                <w:sz w:val="24"/>
+                <w:szCs w:val="24"/>
               </w:rPr>
             </w:r>
           </w:p>
@@ -5417,16 +4926,16 @@
               <w:pStyle w:val="Normal"/>
               <w:spacing w:before="120" w:after="120"/>
               <w:rPr>
-                <w:rFonts w:cs="Times New Roman"/>
-                <w:sz w:val="22"/>
-                <w:szCs w:val="22"/>
+                <w:rFonts w:eastAsia="" w:cs="Times New Roman" w:eastAsiaTheme="minorEastAsia"/>
+                <w:sz w:val="24"/>
+                <w:szCs w:val="24"/>
               </w:rPr>
             </w:pPr>
             <w:r>
               <w:rPr>
                 <w:rFonts w:eastAsia="" w:cs="Times New Roman" w:eastAsiaTheme="minorEastAsia"/>
-                <w:sz w:val="22"/>
-                <w:szCs w:val="22"/>
+                <w:sz w:val="24"/>
+                <w:szCs w:val="24"/>
               </w:rPr>
             </w:r>
           </w:p>
@@ -5442,16 +4951,16 @@
               <w:pStyle w:val="Normal"/>
               <w:spacing w:before="120" w:after="120"/>
               <w:rPr>
-                <w:rFonts w:cs="Times New Roman"/>
-                <w:sz w:val="22"/>
-                <w:szCs w:val="22"/>
+                <w:rFonts w:eastAsia="" w:cs="Times New Roman" w:eastAsiaTheme="minorEastAsia"/>
+                <w:sz w:val="24"/>
+                <w:szCs w:val="24"/>
               </w:rPr>
             </w:pPr>
             <w:r>
               <w:rPr>
                 <w:rFonts w:eastAsia="" w:cs="Times New Roman" w:eastAsiaTheme="minorEastAsia"/>
-                <w:sz w:val="22"/>
-                <w:szCs w:val="22"/>
+                <w:sz w:val="24"/>
+                <w:szCs w:val="24"/>
               </w:rPr>
             </w:r>
           </w:p>
@@ -5467,16 +4976,16 @@
               <w:pStyle w:val="Normal"/>
               <w:spacing w:before="120" w:after="120"/>
               <w:rPr>
-                <w:rFonts w:cs="Times New Roman"/>
-                <w:sz w:val="22"/>
-                <w:szCs w:val="22"/>
+                <w:rFonts w:eastAsia="" w:cs="Times New Roman" w:eastAsiaTheme="minorEastAsia"/>
+                <w:sz w:val="24"/>
+                <w:szCs w:val="24"/>
               </w:rPr>
             </w:pPr>
             <w:r>
               <w:rPr>
                 <w:rFonts w:eastAsia="" w:cs="Times New Roman" w:eastAsiaTheme="minorEastAsia"/>
-                <w:sz w:val="22"/>
-                <w:szCs w:val="22"/>
+                <w:sz w:val="24"/>
+                <w:szCs w:val="24"/>
               </w:rPr>
             </w:r>
           </w:p>
@@ -5496,16 +5005,16 @@
               <w:pStyle w:val="Normal"/>
               <w:spacing w:before="120" w:after="120"/>
               <w:rPr>
-                <w:rFonts w:cs="Times New Roman"/>
-                <w:sz w:val="22"/>
-                <w:szCs w:val="22"/>
+                <w:rFonts w:eastAsia="" w:eastAsiaTheme="minorEastAsia"/>
+                <w:sz w:val="24"/>
+                <w:szCs w:val="24"/>
               </w:rPr>
             </w:pPr>
             <w:r>
               <w:rPr>
                 <w:rFonts w:eastAsia="" w:cs="Times New Roman" w:eastAsiaTheme="minorEastAsia"/>
-                <w:sz w:val="22"/>
-                <w:szCs w:val="22"/>
+                <w:sz w:val="24"/>
+                <w:szCs w:val="24"/>
               </w:rPr>
               <w:t>7</w:t>
             </w:r>
@@ -5521,16 +5030,16 @@
               <w:pStyle w:val="Normal"/>
               <w:spacing w:before="120" w:after="120"/>
               <w:rPr>
-                <w:rFonts w:cs="Times New Roman"/>
-                <w:sz w:val="22"/>
-                <w:szCs w:val="22"/>
+                <w:rFonts w:eastAsia="" w:eastAsiaTheme="minorEastAsia"/>
+                <w:sz w:val="24"/>
+                <w:szCs w:val="24"/>
               </w:rPr>
             </w:pPr>
             <w:r>
               <w:rPr>
                 <w:rFonts w:eastAsia="" w:cs="Times New Roman" w:eastAsiaTheme="minorEastAsia"/>
-                <w:sz w:val="22"/>
-                <w:szCs w:val="22"/>
+                <w:sz w:val="24"/>
+                <w:szCs w:val="24"/>
               </w:rPr>
               <w:t>Testing</w:t>
             </w:r>
@@ -5546,16 +5055,16 @@
               <w:pStyle w:val="Normal"/>
               <w:spacing w:before="120" w:after="120"/>
               <w:rPr>
-                <w:rFonts w:cs="Times New Roman"/>
-                <w:sz w:val="22"/>
-                <w:szCs w:val="22"/>
+                <w:rFonts w:eastAsia="" w:cs="Times New Roman" w:eastAsiaTheme="minorEastAsia"/>
+                <w:sz w:val="24"/>
+                <w:szCs w:val="24"/>
               </w:rPr>
             </w:pPr>
             <w:r>
               <w:rPr>
                 <w:rFonts w:eastAsia="" w:cs="Times New Roman" w:eastAsiaTheme="minorEastAsia"/>
-                <w:sz w:val="22"/>
-                <w:szCs w:val="22"/>
+                <w:sz w:val="24"/>
+                <w:szCs w:val="24"/>
               </w:rPr>
             </w:r>
           </w:p>
@@ -5570,16 +5079,16 @@
               <w:pStyle w:val="Normal"/>
               <w:spacing w:before="120" w:after="120"/>
               <w:rPr>
-                <w:rFonts w:cs="Times New Roman"/>
-                <w:sz w:val="22"/>
-                <w:szCs w:val="22"/>
+                <w:rFonts w:eastAsia="" w:cs="Times New Roman" w:eastAsiaTheme="minorEastAsia"/>
+                <w:sz w:val="24"/>
+                <w:szCs w:val="24"/>
               </w:rPr>
             </w:pPr>
             <w:r>
               <w:rPr>
                 <w:rFonts w:eastAsia="" w:cs="Times New Roman" w:eastAsiaTheme="minorEastAsia"/>
-                <w:sz w:val="22"/>
-                <w:szCs w:val="22"/>
+                <w:sz w:val="24"/>
+                <w:szCs w:val="24"/>
               </w:rPr>
             </w:r>
           </w:p>
@@ -5594,16 +5103,16 @@
               <w:pStyle w:val="Normal"/>
               <w:spacing w:before="120" w:after="120"/>
               <w:rPr>
-                <w:rFonts w:cs="Times New Roman"/>
-                <w:sz w:val="22"/>
-                <w:szCs w:val="22"/>
+                <w:rFonts w:eastAsia="" w:cs="Times New Roman" w:eastAsiaTheme="minorEastAsia"/>
+                <w:sz w:val="24"/>
+                <w:szCs w:val="24"/>
               </w:rPr>
             </w:pPr>
             <w:r>
               <w:rPr>
                 <w:rFonts w:eastAsia="" w:cs="Times New Roman" w:eastAsiaTheme="minorEastAsia"/>
-                <w:sz w:val="22"/>
-                <w:szCs w:val="22"/>
+                <w:sz w:val="24"/>
+                <w:szCs w:val="24"/>
               </w:rPr>
             </w:r>
           </w:p>
@@ -5619,16 +5128,16 @@
               <w:pStyle w:val="Normal"/>
               <w:spacing w:before="120" w:after="120"/>
               <w:rPr>
-                <w:rFonts w:cs="Times New Roman"/>
-                <w:sz w:val="22"/>
-                <w:szCs w:val="22"/>
+                <w:rFonts w:eastAsia="" w:cs="Times New Roman" w:eastAsiaTheme="minorEastAsia"/>
+                <w:sz w:val="24"/>
+                <w:szCs w:val="24"/>
               </w:rPr>
             </w:pPr>
             <w:r>
               <w:rPr>
                 <w:rFonts w:eastAsia="" w:cs="Times New Roman" w:eastAsiaTheme="minorEastAsia"/>
-                <w:sz w:val="22"/>
-                <w:szCs w:val="22"/>
+                <w:sz w:val="24"/>
+                <w:szCs w:val="24"/>
               </w:rPr>
             </w:r>
           </w:p>
@@ -5648,16 +5157,16 @@
               <w:pStyle w:val="Normal"/>
               <w:spacing w:before="120" w:after="120"/>
               <w:rPr>
-                <w:rFonts w:cs="Times New Roman"/>
-                <w:sz w:val="22"/>
-                <w:szCs w:val="22"/>
+                <w:rFonts w:eastAsia="" w:eastAsiaTheme="minorEastAsia"/>
+                <w:sz w:val="24"/>
+                <w:szCs w:val="24"/>
               </w:rPr>
             </w:pPr>
             <w:r>
               <w:rPr>
                 <w:rFonts w:eastAsia="" w:cs="Times New Roman" w:eastAsiaTheme="minorEastAsia"/>
-                <w:sz w:val="22"/>
-                <w:szCs w:val="22"/>
+                <w:sz w:val="24"/>
+                <w:szCs w:val="24"/>
               </w:rPr>
               <w:t>8</w:t>
             </w:r>
@@ -5673,16 +5182,16 @@
               <w:pStyle w:val="Normal"/>
               <w:spacing w:before="120" w:after="120"/>
               <w:rPr>
-                <w:rFonts w:cs="Times New Roman"/>
-                <w:sz w:val="22"/>
-                <w:szCs w:val="22"/>
+                <w:rFonts w:eastAsia="" w:eastAsiaTheme="minorEastAsia"/>
+                <w:sz w:val="24"/>
+                <w:szCs w:val="24"/>
               </w:rPr>
             </w:pPr>
             <w:r>
               <w:rPr>
                 <w:rFonts w:eastAsia="" w:cs="Times New Roman" w:eastAsiaTheme="minorEastAsia"/>
-                <w:sz w:val="22"/>
-                <w:szCs w:val="22"/>
+                <w:sz w:val="24"/>
+                <w:szCs w:val="24"/>
               </w:rPr>
               <w:t>Implementation</w:t>
             </w:r>
@@ -5698,16 +5207,16 @@
               <w:pStyle w:val="Normal"/>
               <w:spacing w:before="120" w:after="120"/>
               <w:rPr>
-                <w:rFonts w:cs="Times New Roman"/>
-                <w:sz w:val="22"/>
-                <w:szCs w:val="22"/>
+                <w:rFonts w:eastAsia="" w:cs="Times New Roman" w:eastAsiaTheme="minorEastAsia"/>
+                <w:sz w:val="24"/>
+                <w:szCs w:val="24"/>
               </w:rPr>
             </w:pPr>
             <w:r>
               <w:rPr>
                 <w:rFonts w:eastAsia="" w:cs="Times New Roman" w:eastAsiaTheme="minorEastAsia"/>
-                <w:sz w:val="22"/>
-                <w:szCs w:val="22"/>
+                <w:sz w:val="24"/>
+                <w:szCs w:val="24"/>
               </w:rPr>
             </w:r>
           </w:p>
@@ -5722,16 +5231,16 @@
               <w:pStyle w:val="Normal"/>
               <w:spacing w:before="120" w:after="120"/>
               <w:rPr>
-                <w:rFonts w:cs="Times New Roman"/>
-                <w:sz w:val="22"/>
-                <w:szCs w:val="22"/>
+                <w:rFonts w:eastAsia="" w:cs="Times New Roman" w:eastAsiaTheme="minorEastAsia"/>
+                <w:sz w:val="24"/>
+                <w:szCs w:val="24"/>
               </w:rPr>
             </w:pPr>
             <w:r>
               <w:rPr>
                 <w:rFonts w:eastAsia="" w:cs="Times New Roman" w:eastAsiaTheme="minorEastAsia"/>
-                <w:sz w:val="22"/>
-                <w:szCs w:val="22"/>
+                <w:sz w:val="24"/>
+                <w:szCs w:val="24"/>
               </w:rPr>
             </w:r>
           </w:p>
@@ -5747,16 +5256,16 @@
               <w:pStyle w:val="Normal"/>
               <w:spacing w:before="120" w:after="120"/>
               <w:rPr>
-                <w:rFonts w:cs="Times New Roman"/>
-                <w:sz w:val="22"/>
-                <w:szCs w:val="22"/>
+                <w:rFonts w:eastAsia="" w:cs="Times New Roman" w:eastAsiaTheme="minorEastAsia"/>
+                <w:sz w:val="24"/>
+                <w:szCs w:val="24"/>
               </w:rPr>
             </w:pPr>
             <w:r>
               <w:rPr>
                 <w:rFonts w:eastAsia="" w:cs="Times New Roman" w:eastAsiaTheme="minorEastAsia"/>
-                <w:sz w:val="22"/>
-                <w:szCs w:val="22"/>
+                <w:sz w:val="24"/>
+                <w:szCs w:val="24"/>
               </w:rPr>
             </w:r>
           </w:p>
@@ -5773,16 +5282,16 @@
               <w:keepNext w:val="true"/>
               <w:spacing w:before="120" w:after="120"/>
               <w:rPr>
-                <w:rFonts w:cs="Times New Roman"/>
-                <w:sz w:val="22"/>
-                <w:szCs w:val="22"/>
+                <w:rFonts w:eastAsia="" w:cs="Times New Roman" w:eastAsiaTheme="minorEastAsia"/>
+                <w:sz w:val="24"/>
+                <w:szCs w:val="24"/>
               </w:rPr>
             </w:pPr>
             <w:r>
               <w:rPr>
                 <w:rFonts w:eastAsia="" w:cs="Times New Roman" w:eastAsiaTheme="minorEastAsia"/>
-                <w:sz w:val="22"/>
-                <w:szCs w:val="22"/>
+                <w:sz w:val="24"/>
+                <w:szCs w:val="24"/>
               </w:rPr>
             </w:r>
           </w:p>
@@ -6122,7 +5631,7 @@
           <w:docPartGallery w:val="Bibliographies"/>
           <w:docPartUnique w:val="true"/>
         </w:docPartObj>
-        <w:id w:val="1697226340"/>
+        <w:id w:val="534053911"/>
       </w:sdtPr>
       <w:sdtContent>
         <w:p>
@@ -6331,7 +5840,7 @@
             </w:pPr>
             <w:r>
               <w:rPr/>
-              <w:t xml:space="preserve">[5] </w:t>
+              <w:t xml:space="preserve">] </w:t>
             </w:r>
           </w:p>
         </w:tc>
@@ -6491,7 +6000,7 @@
         <w:docPartGallery w:val="Page Numbers (Bottom of Page)"/>
         <w:docPartUnique w:val="true"/>
       </w:docPartObj>
-      <w:id w:val="2016357843"/>
+      <w:id w:val="399600255"/>
     </w:sdtPr>
     <w:sdtContent>
       <w:p>
@@ -6514,7 +6023,7 @@
         </w:r>
         <w:r>
           <w:rPr/>
-          <w:t>vi</w:t>
+          <w:t>iv</w:t>
         </w:r>
         <w:r>
           <w:rPr/>
@@ -6543,7 +6052,7 @@
         <w:docPartGallery w:val="Page Numbers (Bottom of Page)"/>
         <w:docPartUnique w:val="true"/>
       </w:docPartObj>
-      <w:id w:val="1383950127"/>
+      <w:id w:val="650476373"/>
     </w:sdtPr>
     <w:sdtContent>
       <w:p>

</xml_diff>